<commit_message>
Misc edits for clarity
</commit_message>
<xml_diff>
--- a/Day 1/2. HOL WindowsAzure Website/HOL 1.docx
+++ b/Day 1/2. HOL WindowsAzure Website/HOL 1.docx
@@ -1,10 +1,14 @@
 
 <file path=word/document.xml><?xml version="1.0" encoding="utf-8"?>
-<w:document xmlns:wpc="http://schemas.microsoft.com/office/word/2010/wordprocessingCanvas" xmlns:mc="http://schemas.openxmlformats.org/markup-compatibility/2006" xmlns:o="urn:schemas-microsoft-com:office:office" xmlns:r="http://schemas.openxmlformats.org/officeDocument/2006/relationships" xmlns:m="http://schemas.openxmlformats.org/officeDocument/2006/math" xmlns:v="urn:schemas-microsoft-com:vml" xmlns:wp14="http://schemas.microsoft.com/office/word/2010/wordprocessingDrawing" xmlns:wp="http://schemas.openxmlformats.org/drawingml/2006/wordprocessingDrawing" xmlns:w10="urn:schemas-microsoft-com:office:word" xmlns:w="http://schemas.openxmlformats.org/wordprocessingml/2006/main" xmlns:w14="http://schemas.microsoft.com/office/word/2010/wordml" xmlns:w15="http://schemas.microsoft.com/office/word/2012/wordml" xmlns:wpg="http://schemas.microsoft.com/office/word/2010/wordprocessingGroup" xmlns:wpi="http://schemas.microsoft.com/office/word/2010/wordprocessingInk" xmlns:wne="http://schemas.microsoft.com/office/word/2006/wordml" xmlns:wps="http://schemas.microsoft.com/office/word/2010/wordprocessingShape" mc:Ignorable="w14 w15 wp14">
+<w:document xmlns:wpc="http://schemas.microsoft.com/office/word/2010/wordprocessingCanvas" xmlns:mc="http://schemas.openxmlformats.org/markup-compatibility/2006" xmlns:o="urn:schemas-microsoft-com:office:office" xmlns:r="http://schemas.openxmlformats.org/officeDocument/2006/relationships" xmlns:m="http://schemas.openxmlformats.org/officeDocument/2006/math" xmlns:v="urn:schemas-microsoft-com:vml" xmlns:wp14="http://schemas.microsoft.com/office/word/2010/wordprocessingDrawing" xmlns:wp="http://schemas.openxmlformats.org/drawingml/2006/wordprocessingDrawing" xmlns:w10="urn:schemas-microsoft-com:office:word" xmlns:w="http://schemas.openxmlformats.org/wordprocessingml/2006/main" xmlns:w14="http://schemas.microsoft.com/office/word/2010/wordml" xmlns:wpg="http://schemas.microsoft.com/office/word/2010/wordprocessingGroup" xmlns:wpi="http://schemas.microsoft.com/office/word/2010/wordprocessingInk" xmlns:wne="http://schemas.microsoft.com/office/word/2006/wordml" xmlns:wps="http://schemas.microsoft.com/office/word/2010/wordprocessingShape" mc:Ignorable="w14 wp14">
   <w:body>
     <w:sdt>
       <w:sdtPr>
         <w:rPr>
+          <w:rFonts w:asciiTheme="minorHAnsi" w:eastAsiaTheme="minorHAnsi" w:hAnsiTheme="minorHAnsi" w:cstheme="minorBidi"/>
+          <w:color w:val="auto"/>
+          <w:sz w:val="22"/>
+          <w:szCs w:val="22"/>
           <w:lang w:val="de-DE"/>
         </w:rPr>
         <w:id w:val="-414480620"/>
@@ -15,18 +19,14 @@
       </w:sdtPr>
       <w:sdtEndPr>
         <w:rPr>
-          <w:rFonts w:asciiTheme="minorHAnsi" w:eastAsiaTheme="minorHAnsi" w:hAnsiTheme="minorHAnsi" w:cstheme="minorBidi"/>
           <w:b/>
           <w:bCs/>
-          <w:color w:val="auto"/>
-          <w:sz w:val="22"/>
-          <w:szCs w:val="22"/>
         </w:rPr>
       </w:sdtEndPr>
       <w:sdtContent>
         <w:p>
           <w:pPr>
-            <w:pStyle w:val="Inhaltsverzeichnisberschrift"/>
+            <w:pStyle w:val="TOCHeading"/>
           </w:pPr>
           <w:r>
             <w:rPr>
@@ -37,7 +37,7 @@
         </w:p>
         <w:p>
           <w:pPr>
-            <w:pStyle w:val="Verzeichnis1"/>
+            <w:pStyle w:val="TOC1"/>
             <w:tabs>
               <w:tab w:val="right" w:leader="dot" w:pos="9396"/>
             </w:tabs>
@@ -55,7 +55,7 @@
           <w:r>
             <w:fldChar w:fldCharType="separate"/>
           </w:r>
-          <w:hyperlink w:anchor="_Toc364865908" w:history="1">
+          <w:hyperlink w:anchor="_Toc368988483" w:history="1">
             <w:r>
               <w:rPr>
                 <w:rStyle w:val="Hyperlink"/>
@@ -82,7 +82,7 @@
                 <w:noProof/>
                 <w:webHidden/>
               </w:rPr>
-              <w:instrText xml:space="preserve"> PAGEREF _Toc364865908 \h </w:instrText>
+              <w:instrText xml:space="preserve"> PAGEREF _Toc368988483 \h </w:instrText>
             </w:r>
             <w:r>
               <w:rPr>
@@ -115,7 +115,7 @@
         </w:p>
         <w:p>
           <w:pPr>
-            <w:pStyle w:val="Verzeichnis2"/>
+            <w:pStyle w:val="TOC2"/>
             <w:tabs>
               <w:tab w:val="right" w:leader="dot" w:pos="9396"/>
             </w:tabs>
@@ -124,7 +124,7 @@
               <w:noProof/>
             </w:rPr>
           </w:pPr>
-          <w:hyperlink w:anchor="_Toc364865909" w:history="1">
+          <w:hyperlink w:anchor="_Toc368988484" w:history="1">
             <w:r>
               <w:rPr>
                 <w:rStyle w:val="Hyperlink"/>
@@ -151,7 +151,7 @@
                 <w:noProof/>
                 <w:webHidden/>
               </w:rPr>
-              <w:instrText xml:space="preserve"> PAGEREF _Toc364865909 \h </w:instrText>
+              <w:instrText xml:space="preserve"> PAGEREF _Toc368988484 \h </w:instrText>
             </w:r>
             <w:r>
               <w:rPr>
@@ -184,7 +184,7 @@
         </w:p>
         <w:p>
           <w:pPr>
-            <w:pStyle w:val="Verzeichnis1"/>
+            <w:pStyle w:val="TOC1"/>
             <w:tabs>
               <w:tab w:val="right" w:leader="dot" w:pos="9396"/>
             </w:tabs>
@@ -193,7 +193,7 @@
               <w:noProof/>
             </w:rPr>
           </w:pPr>
-          <w:hyperlink w:anchor="_Toc364865910" w:history="1">
+          <w:hyperlink w:anchor="_Toc368988485" w:history="1">
             <w:r>
               <w:rPr>
                 <w:rStyle w:val="Hyperlink"/>
@@ -220,7 +220,7 @@
                 <w:noProof/>
                 <w:webHidden/>
               </w:rPr>
-              <w:instrText xml:space="preserve"> PAGEREF _Toc364865910 \h </w:instrText>
+              <w:instrText xml:space="preserve"> PAGEREF _Toc368988485 \h </w:instrText>
             </w:r>
             <w:r>
               <w:rPr>
@@ -253,7 +253,7 @@
         </w:p>
         <w:p>
           <w:pPr>
-            <w:pStyle w:val="Verzeichnis2"/>
+            <w:pStyle w:val="TOC2"/>
             <w:tabs>
               <w:tab w:val="right" w:leader="dot" w:pos="9396"/>
             </w:tabs>
@@ -262,7 +262,7 @@
               <w:noProof/>
             </w:rPr>
           </w:pPr>
-          <w:hyperlink w:anchor="_Toc364865911" w:history="1">
+          <w:hyperlink w:anchor="_Toc368988486" w:history="1">
             <w:r>
               <w:rPr>
                 <w:rStyle w:val="Hyperlink"/>
@@ -290,7 +290,7 @@
                 <w:noProof/>
                 <w:webHidden/>
               </w:rPr>
-              <w:instrText xml:space="preserve"> PAGEREF _Toc364865911 \h </w:instrText>
+              <w:instrText xml:space="preserve"> PAGEREF _Toc368988486 \h </w:instrText>
             </w:r>
             <w:r>
               <w:rPr>
@@ -323,7 +323,7 @@
         </w:p>
         <w:p>
           <w:pPr>
-            <w:pStyle w:val="Verzeichnis2"/>
+            <w:pStyle w:val="TOC2"/>
             <w:tabs>
               <w:tab w:val="right" w:leader="dot" w:pos="9396"/>
             </w:tabs>
@@ -332,7 +332,7 @@
               <w:noProof/>
             </w:rPr>
           </w:pPr>
-          <w:hyperlink w:anchor="_Toc364865912" w:history="1">
+          <w:hyperlink w:anchor="_Toc368988487" w:history="1">
             <w:r>
               <w:rPr>
                 <w:rStyle w:val="Hyperlink"/>
@@ -360,7 +360,7 @@
                 <w:noProof/>
                 <w:webHidden/>
               </w:rPr>
-              <w:instrText xml:space="preserve"> PAGEREF _Toc364865912 \h </w:instrText>
+              <w:instrText xml:space="preserve"> PAGEREF _Toc368988487 \h </w:instrText>
             </w:r>
             <w:r>
               <w:rPr>
@@ -380,7 +380,7 @@
                 <w:noProof/>
                 <w:webHidden/>
               </w:rPr>
-              <w:t>3</w:t>
+              <w:t>2</w:t>
             </w:r>
             <w:r>
               <w:rPr>
@@ -393,7 +393,7 @@
         </w:p>
         <w:p>
           <w:pPr>
-            <w:pStyle w:val="Verzeichnis1"/>
+            <w:pStyle w:val="TOC1"/>
             <w:tabs>
               <w:tab w:val="right" w:leader="dot" w:pos="9396"/>
             </w:tabs>
@@ -402,13 +402,13 @@
               <w:noProof/>
             </w:rPr>
           </w:pPr>
-          <w:hyperlink w:anchor="_Toc364865913" w:history="1">
+          <w:hyperlink w:anchor="_Toc368988488" w:history="1">
             <w:r>
               <w:rPr>
                 <w:rStyle w:val="Hyperlink"/>
                 <w:noProof/>
               </w:rPr>
-              <w:t>Creating a WordPress Website Service</w:t>
+              <w:t>Creating a WordPress Web Site Service</w:t>
             </w:r>
             <w:r>
               <w:rPr>
@@ -429,7 +429,7 @@
                 <w:noProof/>
                 <w:webHidden/>
               </w:rPr>
-              <w:instrText xml:space="preserve"> PAGEREF _Toc364865913 \h </w:instrText>
+              <w:instrText xml:space="preserve"> PAGEREF _Toc368988488 \h </w:instrText>
             </w:r>
             <w:r>
               <w:rPr>
@@ -462,7 +462,7 @@
         </w:p>
         <w:p>
           <w:pPr>
-            <w:pStyle w:val="Verzeichnis2"/>
+            <w:pStyle w:val="TOC2"/>
             <w:tabs>
               <w:tab w:val="right" w:leader="dot" w:pos="9396"/>
             </w:tabs>
@@ -471,14 +471,14 @@
               <w:noProof/>
             </w:rPr>
           </w:pPr>
-          <w:hyperlink w:anchor="_Toc364865914" w:history="1">
+          <w:hyperlink w:anchor="_Toc368988489" w:history="1">
             <w:r>
               <w:rPr>
                 <w:rStyle w:val="Hyperlink"/>
                 <w:noProof/>
                 <w:lang w:val="en-GB"/>
               </w:rPr>
-              <w:t>Create a New Website from Gallery</w:t>
+              <w:t>Create a New Web Site from Gallery</w:t>
             </w:r>
             <w:r>
               <w:rPr>
@@ -499,7 +499,7 @@
                 <w:noProof/>
                 <w:webHidden/>
               </w:rPr>
-              <w:instrText xml:space="preserve"> PAGEREF _Toc364865914 \h </w:instrText>
+              <w:instrText xml:space="preserve"> PAGEREF _Toc368988489 \h </w:instrText>
             </w:r>
             <w:r>
               <w:rPr>
@@ -532,7 +532,7 @@
         </w:p>
         <w:p>
           <w:pPr>
-            <w:pStyle w:val="Verzeichnis2"/>
+            <w:pStyle w:val="TOC2"/>
             <w:tabs>
               <w:tab w:val="right" w:leader="dot" w:pos="9396"/>
             </w:tabs>
@@ -541,7 +541,7 @@
               <w:noProof/>
             </w:rPr>
           </w:pPr>
-          <w:hyperlink w:anchor="_Toc364865915" w:history="1">
+          <w:hyperlink w:anchor="_Toc368988490" w:history="1">
             <w:r>
               <w:rPr>
                 <w:rStyle w:val="Hyperlink"/>
@@ -569,7 +569,7 @@
                 <w:noProof/>
                 <w:webHidden/>
               </w:rPr>
-              <w:instrText xml:space="preserve"> PAGEREF _Toc364865915 \h </w:instrText>
+              <w:instrText xml:space="preserve"> PAGEREF _Toc368988490 \h </w:instrText>
             </w:r>
             <w:r>
               <w:rPr>
@@ -589,7 +589,7 @@
                 <w:noProof/>
                 <w:webHidden/>
               </w:rPr>
-              <w:t>4</w:t>
+              <w:t>3</w:t>
             </w:r>
             <w:r>
               <w:rPr>
@@ -602,7 +602,7 @@
         </w:p>
         <w:p>
           <w:pPr>
-            <w:pStyle w:val="Verzeichnis2"/>
+            <w:pStyle w:val="TOC2"/>
             <w:tabs>
               <w:tab w:val="right" w:leader="dot" w:pos="9396"/>
             </w:tabs>
@@ -611,7 +611,7 @@
               <w:noProof/>
             </w:rPr>
           </w:pPr>
-          <w:hyperlink w:anchor="_Toc364865916" w:history="1">
+          <w:hyperlink w:anchor="_Toc368988491" w:history="1">
             <w:r>
               <w:rPr>
                 <w:rStyle w:val="Hyperlink"/>
@@ -639,7 +639,7 @@
                 <w:noProof/>
                 <w:webHidden/>
               </w:rPr>
-              <w:instrText xml:space="preserve"> PAGEREF _Toc364865916 \h </w:instrText>
+              <w:instrText xml:space="preserve"> PAGEREF _Toc368988491 \h </w:instrText>
             </w:r>
             <w:r>
               <w:rPr>
@@ -659,7 +659,7 @@
                 <w:noProof/>
                 <w:webHidden/>
               </w:rPr>
-              <w:t>4</w:t>
+              <w:t>3</w:t>
             </w:r>
             <w:r>
               <w:rPr>
@@ -672,7 +672,7 @@
         </w:p>
         <w:p>
           <w:pPr>
-            <w:pStyle w:val="Verzeichnis2"/>
+            <w:pStyle w:val="TOC2"/>
             <w:tabs>
               <w:tab w:val="right" w:leader="dot" w:pos="9396"/>
             </w:tabs>
@@ -681,7 +681,7 @@
               <w:noProof/>
             </w:rPr>
           </w:pPr>
-          <w:hyperlink w:anchor="_Toc364865917" w:history="1">
+          <w:hyperlink w:anchor="_Toc368988492" w:history="1">
             <w:r>
               <w:rPr>
                 <w:rStyle w:val="Hyperlink"/>
@@ -708,7 +708,7 @@
                 <w:noProof/>
                 <w:webHidden/>
               </w:rPr>
-              <w:instrText xml:space="preserve"> PAGEREF _Toc364865917 \h </w:instrText>
+              <w:instrText xml:space="preserve"> PAGEREF _Toc368988492 \h </w:instrText>
             </w:r>
             <w:r>
               <w:rPr>
@@ -728,7 +728,7 @@
                 <w:noProof/>
                 <w:webHidden/>
               </w:rPr>
-              <w:t>5</w:t>
+              <w:t>4</w:t>
             </w:r>
             <w:r>
               <w:rPr>
@@ -741,7 +741,7 @@
         </w:p>
         <w:p>
           <w:pPr>
-            <w:pStyle w:val="Verzeichnis2"/>
+            <w:pStyle w:val="TOC2"/>
             <w:tabs>
               <w:tab w:val="right" w:leader="dot" w:pos="9396"/>
             </w:tabs>
@@ -750,7 +750,7 @@
               <w:noProof/>
             </w:rPr>
           </w:pPr>
-          <w:hyperlink w:anchor="_Toc364865918" w:history="1">
+          <w:hyperlink w:anchor="_Toc368988493" w:history="1">
             <w:r>
               <w:rPr>
                 <w:rStyle w:val="Hyperlink"/>
@@ -777,7 +777,7 @@
                 <w:noProof/>
                 <w:webHidden/>
               </w:rPr>
-              <w:instrText xml:space="preserve"> PAGEREF _Toc364865918 \h </w:instrText>
+              <w:instrText xml:space="preserve"> PAGEREF _Toc368988493 \h </w:instrText>
             </w:r>
             <w:r>
               <w:rPr>
@@ -797,7 +797,7 @@
                 <w:noProof/>
                 <w:webHidden/>
               </w:rPr>
-              <w:t>5</w:t>
+              <w:t>4</w:t>
             </w:r>
             <w:r>
               <w:rPr>
@@ -810,7 +810,7 @@
         </w:p>
         <w:p>
           <w:pPr>
-            <w:pStyle w:val="Verzeichnis1"/>
+            <w:pStyle w:val="TOC1"/>
             <w:tabs>
               <w:tab w:val="right" w:leader="dot" w:pos="9396"/>
             </w:tabs>
@@ -819,7 +819,7 @@
               <w:noProof/>
             </w:rPr>
           </w:pPr>
-          <w:hyperlink w:anchor="_Toc364865919" w:history="1">
+          <w:hyperlink w:anchor="_Toc368988494" w:history="1">
             <w:r>
               <w:rPr>
                 <w:rStyle w:val="Hyperlink"/>
@@ -846,7 +846,7 @@
                 <w:noProof/>
                 <w:webHidden/>
               </w:rPr>
-              <w:instrText xml:space="preserve"> PAGEREF _Toc364865919 \h </w:instrText>
+              <w:instrText xml:space="preserve"> PAGEREF _Toc368988494 \h </w:instrText>
             </w:r>
             <w:r>
               <w:rPr>
@@ -879,7 +879,7 @@
         </w:p>
         <w:p>
           <w:pPr>
-            <w:pStyle w:val="Verzeichnis2"/>
+            <w:pStyle w:val="TOC2"/>
             <w:tabs>
               <w:tab w:val="right" w:leader="dot" w:pos="9396"/>
             </w:tabs>
@@ -888,7 +888,7 @@
               <w:noProof/>
             </w:rPr>
           </w:pPr>
-          <w:hyperlink w:anchor="_Toc364865920" w:history="1">
+          <w:hyperlink w:anchor="_Toc368988495" w:history="1">
             <w:r>
               <w:rPr>
                 <w:rStyle w:val="Hyperlink"/>
@@ -916,7 +916,7 @@
                 <w:noProof/>
                 <w:webHidden/>
               </w:rPr>
-              <w:instrText xml:space="preserve"> PAGEREF _Toc364865920 \h </w:instrText>
+              <w:instrText xml:space="preserve"> PAGEREF _Toc368988495 \h </w:instrText>
             </w:r>
             <w:r>
               <w:rPr>
@@ -949,7 +949,7 @@
         </w:p>
         <w:p>
           <w:pPr>
-            <w:pStyle w:val="Verzeichnis2"/>
+            <w:pStyle w:val="TOC2"/>
             <w:tabs>
               <w:tab w:val="right" w:leader="dot" w:pos="9396"/>
             </w:tabs>
@@ -958,7 +958,7 @@
               <w:noProof/>
             </w:rPr>
           </w:pPr>
-          <w:hyperlink w:anchor="_Toc364865921" w:history="1">
+          <w:hyperlink w:anchor="_Toc368988496" w:history="1">
             <w:r>
               <w:rPr>
                 <w:rStyle w:val="Hyperlink"/>
@@ -986,7 +986,7 @@
                 <w:noProof/>
                 <w:webHidden/>
               </w:rPr>
-              <w:instrText xml:space="preserve"> PAGEREF _Toc364865921 \h </w:instrText>
+              <w:instrText xml:space="preserve"> PAGEREF _Toc368988496 \h </w:instrText>
             </w:r>
             <w:r>
               <w:rPr>
@@ -1019,7 +1019,7 @@
         </w:p>
         <w:p>
           <w:pPr>
-            <w:pStyle w:val="Verzeichnis2"/>
+            <w:pStyle w:val="TOC2"/>
             <w:tabs>
               <w:tab w:val="right" w:leader="dot" w:pos="9396"/>
             </w:tabs>
@@ -1028,7 +1028,7 @@
               <w:noProof/>
             </w:rPr>
           </w:pPr>
-          <w:hyperlink w:anchor="_Toc364865922" w:history="1">
+          <w:hyperlink w:anchor="_Toc368988497" w:history="1">
             <w:r>
               <w:rPr>
                 <w:rStyle w:val="Hyperlink"/>
@@ -1056,7 +1056,7 @@
                 <w:noProof/>
                 <w:webHidden/>
               </w:rPr>
-              <w:instrText xml:space="preserve"> PAGEREF _Toc364865922 \h </w:instrText>
+              <w:instrText xml:space="preserve"> PAGEREF _Toc368988497 \h </w:instrText>
             </w:r>
             <w:r>
               <w:rPr>
@@ -1076,7 +1076,7 @@
                 <w:noProof/>
                 <w:webHidden/>
               </w:rPr>
-              <w:t>6</w:t>
+              <w:t>5</w:t>
             </w:r>
             <w:r>
               <w:rPr>
@@ -1089,7 +1089,7 @@
         </w:p>
         <w:p>
           <w:pPr>
-            <w:pStyle w:val="Verzeichnis2"/>
+            <w:pStyle w:val="TOC2"/>
             <w:tabs>
               <w:tab w:val="right" w:leader="dot" w:pos="9396"/>
             </w:tabs>
@@ -1098,7 +1098,7 @@
               <w:noProof/>
             </w:rPr>
           </w:pPr>
-          <w:hyperlink w:anchor="_Toc364865923" w:history="1">
+          <w:hyperlink w:anchor="_Toc368988498" w:history="1">
             <w:r>
               <w:rPr>
                 <w:rStyle w:val="Hyperlink"/>
@@ -1126,7 +1126,7 @@
                 <w:noProof/>
                 <w:webHidden/>
               </w:rPr>
-              <w:instrText xml:space="preserve"> PAGEREF _Toc364865923 \h </w:instrText>
+              <w:instrText xml:space="preserve"> PAGEREF _Toc368988498 \h </w:instrText>
             </w:r>
             <w:r>
               <w:rPr>
@@ -1172,12 +1172,12 @@
     <w:p/>
     <w:p>
       <w:pPr>
-        <w:pStyle w:val="berschrift1"/>
+        <w:pStyle w:val="Heading1"/>
         <w:rPr>
           <w:lang w:val="en-US"/>
         </w:rPr>
       </w:pPr>
-      <w:bookmarkStart w:id="0" w:name="_Toc364865908"/>
+      <w:bookmarkStart w:id="0" w:name="_Toc368988483"/>
       <w:r>
         <w:rPr>
           <w:lang w:val="en-US"/>
@@ -1191,29 +1191,52 @@
         <w:t>The purpose</w:t>
       </w:r>
       <w:r>
-        <w:t xml:space="preserve"> of this document is to show the attendee how to set up a WordPress blog using Windows Azure Websites and gallery images.</w:t>
-      </w:r>
-    </w:p>
-    <w:p>
-      <w:r>
-        <w:t>The gallery makes available a wide range of popular web applications developed by Microsoft, third party companies, and open source software initiatives. Web applications created from the gallery do not require installation of any software other than the browser used to connect to the Windows Azure Management Portal. In this tutorial, you'll learn:</w:t>
-      </w:r>
-    </w:p>
-    <w:p>
-      <w:pPr>
-        <w:pStyle w:val="Listenabsatz"/>
+        <w:t xml:space="preserve"> of this document is to show the attendee how to set up a WordPre</w:t>
+      </w:r>
+      <w:r>
+        <w:t>ss blog using Windows Azure Web S</w:t>
+      </w:r>
+      <w:r>
+        <w:t>ites and gallery images.</w:t>
+      </w:r>
+    </w:p>
+    <w:p>
+      <w:r>
+        <w:t>The gallery makes available a wide range of popular web applications developed by Microsoft, third party companies, and open source software initiatives. Web applications created from the gallery do not require installation of any software</w:t>
+      </w:r>
+      <w:r>
+        <w:t xml:space="preserve">; you only need a web </w:t>
+      </w:r>
+      <w:r>
+        <w:t xml:space="preserve">browser to connect to the Windows Azure Management Portal. </w:t>
+      </w:r>
+    </w:p>
+    <w:p>
+      <w:r>
+        <w:t>In this tutorial, you'll learn:</w:t>
+      </w:r>
+    </w:p>
+    <w:p>
+      <w:pPr>
+        <w:pStyle w:val="ListParagraph"/>
         <w:numPr>
           <w:ilvl w:val="0"/>
           <w:numId w:val="2"/>
         </w:numPr>
       </w:pPr>
       <w:r>
-        <w:t>How to create a new site through the gallery.</w:t>
-      </w:r>
-    </w:p>
-    <w:p>
-      <w:pPr>
-        <w:pStyle w:val="Listenabsatz"/>
+        <w:t xml:space="preserve">How to create a new </w:t>
+      </w:r>
+      <w:r>
+        <w:t xml:space="preserve">web </w:t>
+      </w:r>
+      <w:r>
+        <w:t>site through the gallery.</w:t>
+      </w:r>
+    </w:p>
+    <w:p>
+      <w:pPr>
+        <w:pStyle w:val="ListParagraph"/>
         <w:numPr>
           <w:ilvl w:val="0"/>
           <w:numId w:val="2"/>
@@ -1230,13 +1253,13 @@
         </w:rPr>
         <w:lastRenderedPageBreak/>
         <w:drawing>
-          <wp:anchor distT="0" distB="0" distL="114300" distR="114300" simplePos="0" relativeHeight="251659264" behindDoc="0" locked="0" layoutInCell="1" allowOverlap="1" wp14:anchorId="0271FB4F" wp14:editId="69C2B13B">
+          <wp:anchor distT="0" distB="0" distL="114300" distR="114300" simplePos="0" relativeHeight="251659264" behindDoc="0" locked="0" layoutInCell="1" allowOverlap="1" wp14:anchorId="38996EB1" wp14:editId="7138443B">
             <wp:simplePos x="0" y="0"/>
             <wp:positionH relativeFrom="margin">
-              <wp:align>right</wp:align>
+              <wp:posOffset>548005</wp:posOffset>
             </wp:positionH>
             <wp:positionV relativeFrom="paragraph">
-              <wp:posOffset>1359476</wp:posOffset>
+              <wp:posOffset>1491615</wp:posOffset>
             </wp:positionV>
             <wp:extent cx="5390515" cy="1743710"/>
             <wp:effectExtent l="0" t="0" r="635" b="8890"/>
@@ -1255,7 +1278,7 @@
                     </pic:cNvPicPr>
                   </pic:nvPicPr>
                   <pic:blipFill>
-                    <a:blip r:embed="rId6" cstate="print">
+                    <a:blip r:embed="rId7" cstate="print">
                       <a:extLst>
                         <a:ext uri="{28A0092B-C50C-407E-A947-70E740481C1C}">
                           <a14:useLocalDpi xmlns:a14="http://schemas.microsoft.com/office/drawing/2010/main" val="0"/>
@@ -1293,17 +1316,30 @@
         </w:drawing>
       </w:r>
       <w:r>
+        <w:t xml:space="preserve">You'll build a Word press blog that uses a default template. The following </w:t>
+      </w:r>
+      <w:proofErr w:type="gramStart"/>
+      <w:r>
+        <w:t>illustrations shows</w:t>
+      </w:r>
+      <w:proofErr w:type="gramEnd"/>
+      <w:r>
+        <w:t xml:space="preserve"> the completed application (user frontend and administration backend):</w:t>
+      </w:r>
+    </w:p>
+    <w:p>
+      <w:r>
         <w:rPr>
           <w:noProof/>
         </w:rPr>
         <w:drawing>
-          <wp:anchor distT="0" distB="0" distL="114300" distR="114300" simplePos="0" relativeHeight="251658240" behindDoc="0" locked="0" layoutInCell="1" allowOverlap="1" wp14:anchorId="5B77C1D2" wp14:editId="1C536E88">
+          <wp:anchor distT="0" distB="0" distL="114300" distR="114300" simplePos="0" relativeHeight="251658240" behindDoc="0" locked="0" layoutInCell="1" allowOverlap="1" wp14:anchorId="4E28F850" wp14:editId="14CAFCFE">
             <wp:simplePos x="0" y="0"/>
             <wp:positionH relativeFrom="margin">
-              <wp:align>left</wp:align>
+              <wp:posOffset>-33655</wp:posOffset>
             </wp:positionH>
             <wp:positionV relativeFrom="paragraph">
-              <wp:posOffset>466725</wp:posOffset>
+              <wp:posOffset>203200</wp:posOffset>
             </wp:positionV>
             <wp:extent cx="3721100" cy="1851660"/>
             <wp:effectExtent l="0" t="0" r="0" b="0"/>
@@ -1322,7 +1358,7 @@
                     </pic:cNvPicPr>
                   </pic:nvPicPr>
                   <pic:blipFill>
-                    <a:blip r:embed="rId7" cstate="print">
+                    <a:blip r:embed="rId8" cstate="print">
                       <a:extLst>
                         <a:ext uri="{28A0092B-C50C-407E-A947-70E740481C1C}">
                           <a14:useLocalDpi xmlns:a14="http://schemas.microsoft.com/office/drawing/2010/main" val="0"/>
@@ -1359,25 +1395,12 @@
           </wp:anchor>
         </w:drawing>
       </w:r>
-      <w:r>
-        <w:t>You'll build a Word press blog that uses a default template. The following illustration</w:t>
-      </w:r>
-      <w:r>
-        <w:t>s</w:t>
-      </w:r>
-      <w:r>
-        <w:t xml:space="preserve"> </w:t>
-      </w:r>
-      <w:r>
-        <w:t>shows the completed application (user frontend and administration backend):</w:t>
-      </w:r>
-    </w:p>
-    <w:p/>
-    <w:p>
-      <w:pPr>
-        <w:pStyle w:val="berschrift2"/>
-      </w:pPr>
-      <w:bookmarkStart w:id="1" w:name="_Toc364865909"/>
+    </w:p>
+    <w:p>
+      <w:pPr>
+        <w:pStyle w:val="Heading2"/>
+      </w:pPr>
+      <w:bookmarkStart w:id="1" w:name="_Toc368988484"/>
       <w:r>
         <w:t>Prerequisites</w:t>
       </w:r>
@@ -1387,12 +1410,15 @@
       <w:r>
         <w:t>To complete this tutorial, you need a Windows Azure Account</w:t>
       </w:r>
-    </w:p>
-    <w:p>
-      <w:pPr>
-        <w:pStyle w:val="berschrift1"/>
-      </w:pPr>
-      <w:bookmarkStart w:id="2" w:name="_Toc364865910"/>
+      <w:r>
+        <w:t>.</w:t>
+      </w:r>
+    </w:p>
+    <w:p>
+      <w:pPr>
+        <w:pStyle w:val="Heading1"/>
+      </w:pPr>
+      <w:bookmarkStart w:id="2" w:name="_Toc368988485"/>
       <w:r>
         <w:t>Initial Steps</w:t>
       </w:r>
@@ -1400,12 +1426,12 @@
     </w:p>
     <w:p>
       <w:pPr>
-        <w:pStyle w:val="berschrift2"/>
-        <w:rPr>
-          <w:lang w:val="en-GB"/>
-        </w:rPr>
-      </w:pPr>
-      <w:bookmarkStart w:id="3" w:name="_Toc364865911"/>
+        <w:pStyle w:val="Heading2"/>
+        <w:rPr>
+          <w:lang w:val="en-GB"/>
+        </w:rPr>
+      </w:pPr>
+      <w:bookmarkStart w:id="3" w:name="_Toc368988486"/>
       <w:r>
         <w:rPr>
           <w:lang w:val="en-GB"/>
@@ -1426,7 +1452,7 @@
         </w:rPr>
         <w:t xml:space="preserve">At first, you need to login to Windows Azure. Navigate your browser to </w:t>
       </w:r>
-      <w:hyperlink r:id="rId8" w:history="1">
+      <w:hyperlink r:id="rId9" w:history="1">
         <w:r>
           <w:rPr>
             <w:rStyle w:val="Hyperlink"/>
@@ -1444,6 +1470,7 @@
     </w:p>
     <w:p>
       <w:pPr>
+        <w:jc w:val="center"/>
         <w:rPr>
           <w:lang w:val="en-GB"/>
         </w:rPr>
@@ -1453,17 +1480,9 @@
           <w:noProof/>
         </w:rPr>
         <w:drawing>
-          <wp:anchor distT="0" distB="0" distL="114300" distR="114300" simplePos="0" relativeHeight="251660288" behindDoc="0" locked="0" layoutInCell="1" allowOverlap="1" wp14:anchorId="71723C9C" wp14:editId="468C15F2">
-            <wp:simplePos x="0" y="0"/>
-            <wp:positionH relativeFrom="page">
-              <wp:posOffset>2700655</wp:posOffset>
-            </wp:positionH>
-            <wp:positionV relativeFrom="paragraph">
-              <wp:posOffset>0</wp:posOffset>
-            </wp:positionV>
+          <wp:inline distT="0" distB="0" distL="0" distR="0">
             <wp:extent cx="2991485" cy="2019935"/>
             <wp:effectExtent l="0" t="0" r="0" b="0"/>
-            <wp:wrapTopAndBottom/>
             <wp:docPr id="5" name="Grafik 5" descr="C:\Users\Gernot\Documents\projects\elastacloud\msr-courseware\repo\2. Getting Started with Virtual Machines and Websites\screenshots\a - create wordpress site\01 sign in.png"/>
             <wp:cNvGraphicFramePr>
               <a:graphicFrameLocks xmlns:a="http://schemas.openxmlformats.org/drawingml/2006/main" noChangeAspect="1"/>
@@ -1478,7 +1497,7 @@
                     </pic:cNvPicPr>
                   </pic:nvPicPr>
                   <pic:blipFill>
-                    <a:blip r:embed="rId9" cstate="print">
+                    <a:blip r:embed="rId10" cstate="print">
                       <a:extLst>
                         <a:ext uri="{28A0092B-C50C-407E-A947-70E740481C1C}">
                           <a14:useLocalDpi xmlns:a14="http://schemas.microsoft.com/office/drawing/2010/main" val="0"/>
@@ -1506,24 +1525,35 @@
                 </pic:pic>
               </a:graphicData>
             </a:graphic>
-            <wp14:sizeRelH relativeFrom="margin">
-              <wp14:pctWidth>0</wp14:pctWidth>
-            </wp14:sizeRelH>
-            <wp14:sizeRelV relativeFrom="margin">
-              <wp14:pctHeight>0</wp14:pctHeight>
-            </wp14:sizeRelV>
-          </wp:anchor>
+          </wp:inline>
         </w:drawing>
       </w:r>
     </w:p>
     <w:p>
       <w:pPr>
-        <w:pStyle w:val="berschrift2"/>
-        <w:rPr>
-          <w:lang w:val="en-GB"/>
-        </w:rPr>
-      </w:pPr>
-      <w:bookmarkStart w:id="4" w:name="_Toc364865912"/>
+        <w:rPr>
+          <w:rFonts w:asciiTheme="majorHAnsi" w:eastAsiaTheme="majorEastAsia" w:hAnsiTheme="majorHAnsi" w:cstheme="majorBidi"/>
+          <w:color w:val="2E74B5" w:themeColor="accent1" w:themeShade="BF"/>
+          <w:sz w:val="26"/>
+          <w:szCs w:val="26"/>
+          <w:lang w:val="en-GB"/>
+        </w:rPr>
+      </w:pPr>
+      <w:bookmarkStart w:id="4" w:name="_Toc368988487"/>
+      <w:r>
+        <w:rPr>
+          <w:lang w:val="en-GB"/>
+        </w:rPr>
+        <w:br w:type="page"/>
+      </w:r>
+    </w:p>
+    <w:p>
+      <w:pPr>
+        <w:pStyle w:val="Heading2"/>
+        <w:rPr>
+          <w:lang w:val="en-GB"/>
+        </w:rPr>
+      </w:pPr>
       <w:r>
         <w:rPr>
           <w:lang w:val="en-GB"/>
@@ -1541,20 +1571,26 @@
       </w:pPr>
       <w:r>
         <w:rPr>
+          <w:lang w:val="en-GB"/>
+        </w:rPr>
+        <w:t>After logging in, you will see the management dashboard of Windows Azure. It should list all of your Windows Azure resources (if you have any). In the bottom left corner, you will find the “New” button that allows you to begin using Windows Azure services:</w:t>
+      </w:r>
+    </w:p>
+    <w:p>
+      <w:pPr>
+        <w:jc w:val="center"/>
+        <w:rPr>
+          <w:lang w:val="en-GB"/>
+        </w:rPr>
+      </w:pPr>
+      <w:r>
+        <w:rPr>
           <w:noProof/>
         </w:rPr>
         <w:drawing>
-          <wp:anchor distT="0" distB="0" distL="114300" distR="114300" simplePos="0" relativeHeight="251661312" behindDoc="0" locked="0" layoutInCell="1" allowOverlap="1" wp14:anchorId="412A761D" wp14:editId="15020F07">
-            <wp:simplePos x="0" y="0"/>
-            <wp:positionH relativeFrom="margin">
-              <wp:align>center</wp:align>
-            </wp:positionH>
-            <wp:positionV relativeFrom="paragraph">
-              <wp:posOffset>636270</wp:posOffset>
-            </wp:positionV>
+          <wp:inline distT="0" distB="0" distL="0" distR="0">
             <wp:extent cx="3534410" cy="3304540"/>
             <wp:effectExtent l="0" t="0" r="8890" b="0"/>
-            <wp:wrapTopAndBottom/>
             <wp:docPr id="8" name="Grafik 8" descr="C:\Users\Gernot\Documents\projects\elastacloud\msr-courseware\repo\2. Getting Started with Virtual Machines and Websites\screenshots\a - create wordpress site\01b azure management interface.png"/>
             <wp:cNvGraphicFramePr>
               <a:graphicFrameLocks xmlns:a="http://schemas.openxmlformats.org/drawingml/2006/main" noChangeAspect="1"/>
@@ -1569,7 +1605,7 @@
                     </pic:cNvPicPr>
                   </pic:nvPicPr>
                   <pic:blipFill>
-                    <a:blip r:embed="rId10" cstate="print">
+                    <a:blip r:embed="rId11" cstate="print">
                       <a:extLst>
                         <a:ext uri="{28A0092B-C50C-407E-A947-70E740481C1C}">
                           <a14:useLocalDpi xmlns:a14="http://schemas.microsoft.com/office/drawing/2010/main" val="0"/>
@@ -1597,63 +1633,45 @@
                 </pic:pic>
               </a:graphicData>
             </a:graphic>
-            <wp14:sizeRelH relativeFrom="page">
-              <wp14:pctWidth>0</wp14:pctWidth>
-            </wp14:sizeRelH>
-            <wp14:sizeRelV relativeFrom="page">
-              <wp14:pctHeight>0</wp14:pctHeight>
-            </wp14:sizeRelV>
-          </wp:anchor>
+          </wp:inline>
         </w:drawing>
       </w:r>
-      <w:r>
-        <w:rPr>
-          <w:lang w:val="en-GB"/>
-        </w:rPr>
-        <w:t>After logging in, you will see the manag</w:t>
-      </w:r>
-      <w:r>
-        <w:rPr>
-          <w:lang w:val="en-GB"/>
-        </w:rPr>
-        <w:t xml:space="preserve">ement </w:t>
-      </w:r>
-      <w:r>
-        <w:rPr>
-          <w:lang w:val="en-GB"/>
-        </w:rPr>
-        <w:t xml:space="preserve">dashboard of Windows Azure. It should list all of your cloud services (if you have any). </w:t>
-      </w:r>
-      <w:r>
-        <w:rPr>
-          <w:lang w:val="en-GB"/>
-        </w:rPr>
-        <w:t>In the bottom left corner, you will find the “New” button that allows you to create new Azure services:</w:t>
-      </w:r>
-    </w:p>
-    <w:p>
-      <w:pPr>
-        <w:pStyle w:val="berschrift1"/>
-      </w:pPr>
-      <w:bookmarkStart w:id="5" w:name="_Toc364865913"/>
-      <w:r>
-        <w:t>Creating a WordPress Website Service</w:t>
+    </w:p>
+    <w:p>
+      <w:pPr>
+        <w:pStyle w:val="Heading1"/>
+      </w:pPr>
+      <w:bookmarkStart w:id="5" w:name="_Toc368988488"/>
+      <w:r>
+        <w:t>Creating a WordPress Web</w:t>
+      </w:r>
+      <w:r>
+        <w:t xml:space="preserve"> S</w:t>
+      </w:r>
+      <w:r>
+        <w:t>ite Service</w:t>
       </w:r>
       <w:bookmarkEnd w:id="5"/>
     </w:p>
     <w:p>
       <w:pPr>
-        <w:pStyle w:val="berschrift2"/>
-        <w:rPr>
-          <w:lang w:val="en-GB"/>
-        </w:rPr>
-      </w:pPr>
-      <w:bookmarkStart w:id="6" w:name="_Toc364865914"/>
-      <w:r>
-        <w:rPr>
-          <w:lang w:val="en-GB"/>
-        </w:rPr>
-        <w:t>Create a New Website from Gallery</w:t>
+        <w:pStyle w:val="Heading2"/>
+        <w:rPr>
+          <w:lang w:val="en-GB"/>
+        </w:rPr>
+      </w:pPr>
+      <w:bookmarkStart w:id="6" w:name="_Toc368988489"/>
+      <w:r>
+        <w:rPr>
+          <w:lang w:val="en-GB"/>
+        </w:rPr>
+        <w:t>Create a New Web S</w:t>
+      </w:r>
+      <w:r>
+        <w:rPr>
+          <w:lang w:val="en-GB"/>
+        </w:rPr>
+        <w:t>ite from Gallery</w:t>
       </w:r>
       <w:bookmarkEnd w:id="6"/>
     </w:p>
@@ -1667,35 +1685,12 @@
         <w:rPr>
           <w:lang w:val="en-GB"/>
         </w:rPr>
-        <w:t xml:space="preserve">Navigate to the </w:t>
-      </w:r>
-      <w:r>
-        <w:rPr>
-          <w:lang w:val="en-GB"/>
-        </w:rPr>
-        <w:t>“</w:t>
-      </w:r>
-      <w:r>
-        <w:rPr>
-          <w:lang w:val="en-GB"/>
-        </w:rPr>
-        <w:t>New</w:t>
-      </w:r>
-      <w:r>
-        <w:rPr>
-          <w:lang w:val="en-GB"/>
-        </w:rPr>
-        <w:t>”</w:t>
-      </w:r>
-      <w:r>
-        <w:rPr>
-          <w:lang w:val="en-GB"/>
-        </w:rPr>
-        <w:t xml:space="preserve"> button in the bottom left corner and click it:</w:t>
-      </w:r>
-    </w:p>
-    <w:p>
-      <w:pPr>
+        <w:t>Navigate to the “New” button in the bottom left corner and click it:</w:t>
+      </w:r>
+    </w:p>
+    <w:p>
+      <w:pPr>
+        <w:jc w:val="center"/>
         <w:rPr>
           <w:lang w:val="en-GB"/>
         </w:rPr>
@@ -1705,84 +1700,9 @@
           <w:noProof/>
         </w:rPr>
         <w:drawing>
-          <wp:anchor distT="0" distB="0" distL="114300" distR="114300" simplePos="0" relativeHeight="251663360" behindDoc="0" locked="0" layoutInCell="1" allowOverlap="1" wp14:anchorId="2949CD58" wp14:editId="0F57667D">
-            <wp:simplePos x="0" y="0"/>
-            <wp:positionH relativeFrom="margin">
-              <wp:align>center</wp:align>
-            </wp:positionH>
-            <wp:positionV relativeFrom="paragraph">
-              <wp:posOffset>896532</wp:posOffset>
-            </wp:positionV>
-            <wp:extent cx="5751830" cy="1917065"/>
-            <wp:effectExtent l="0" t="0" r="1270" b="6985"/>
-            <wp:wrapTopAndBottom/>
-            <wp:docPr id="10" name="Grafik 10" descr="C:\Users\Gernot\Documents\projects\elastacloud\msr-courseware\repo\2. Getting Started with Virtual Machines and Websites\screenshots\a - create wordpress site\03 create from gallery.png"/>
-            <wp:cNvGraphicFramePr>
-              <a:graphicFrameLocks xmlns:a="http://schemas.openxmlformats.org/drawingml/2006/main" noChangeAspect="1"/>
-            </wp:cNvGraphicFramePr>
-            <a:graphic xmlns:a="http://schemas.openxmlformats.org/drawingml/2006/main">
-              <a:graphicData uri="http://schemas.openxmlformats.org/drawingml/2006/picture">
-                <pic:pic xmlns:pic="http://schemas.openxmlformats.org/drawingml/2006/picture">
-                  <pic:nvPicPr>
-                    <pic:cNvPr id="0" name="Picture 10" descr="C:\Users\Gernot\Documents\projects\elastacloud\msr-courseware\repo\2. Getting Started with Virtual Machines and Websites\screenshots\a - create wordpress site\03 create from gallery.png"/>
-                    <pic:cNvPicPr>
-                      <a:picLocks noChangeAspect="1" noChangeArrowheads="1"/>
-                    </pic:cNvPicPr>
-                  </pic:nvPicPr>
-                  <pic:blipFill>
-                    <a:blip r:embed="rId11">
-                      <a:extLst>
-                        <a:ext uri="{28A0092B-C50C-407E-A947-70E740481C1C}">
-                          <a14:useLocalDpi xmlns:a14="http://schemas.microsoft.com/office/drawing/2010/main" val="0"/>
-                        </a:ext>
-                      </a:extLst>
-                    </a:blip>
-                    <a:srcRect/>
-                    <a:stretch>
-                      <a:fillRect/>
-                    </a:stretch>
-                  </pic:blipFill>
-                  <pic:spPr bwMode="auto">
-                    <a:xfrm>
-                      <a:off x="0" y="0"/>
-                      <a:ext cx="5751830" cy="1917065"/>
-                    </a:xfrm>
-                    <a:prstGeom prst="rect">
-                      <a:avLst/>
-                    </a:prstGeom>
-                    <a:noFill/>
-                    <a:ln>
-                      <a:noFill/>
-                    </a:ln>
-                  </pic:spPr>
-                </pic:pic>
-              </a:graphicData>
-            </a:graphic>
-            <wp14:sizeRelH relativeFrom="page">
-              <wp14:pctWidth>0</wp14:pctWidth>
-            </wp14:sizeRelH>
-            <wp14:sizeRelV relativeFrom="page">
-              <wp14:pctHeight>0</wp14:pctHeight>
-            </wp14:sizeRelV>
-          </wp:anchor>
-        </w:drawing>
-      </w:r>
-      <w:r>
-        <w:rPr>
-          <w:noProof/>
-        </w:rPr>
-        <w:drawing>
-          <wp:anchor distT="0" distB="0" distL="114300" distR="114300" simplePos="0" relativeHeight="251662336" behindDoc="0" locked="0" layoutInCell="1" allowOverlap="1" wp14:anchorId="3C30C0B0" wp14:editId="355CFE7F">
-            <wp:simplePos x="0" y="0"/>
-            <wp:positionH relativeFrom="margin">
-              <wp:align>center</wp:align>
-            </wp:positionH>
-            <wp:positionV relativeFrom="paragraph">
-              <wp:posOffset>428</wp:posOffset>
-            </wp:positionV>
-            <wp:extent cx="1040130" cy="415925"/>
-            <wp:effectExtent l="0" t="0" r="7620" b="3175"/>
-            <wp:wrapTopAndBottom/>
+          <wp:inline distT="0" distB="0" distL="0" distR="0">
+            <wp:extent cx="859155" cy="342900"/>
+            <wp:effectExtent l="0" t="0" r="0" b="0"/>
             <wp:docPr id="9" name="Grafik 9" descr="C:\Users\Gernot\Documents\projects\elastacloud\msr-courseware\repo\2. Getting Started with Virtual Machines and Websites\screenshots\a - create wordpress site\02 new button.png"/>
             <wp:cNvGraphicFramePr>
               <a:graphicFrameLocks xmlns:a="http://schemas.openxmlformats.org/drawingml/2006/main" noChangeAspect="1"/>
@@ -1812,7 +1732,7 @@
                   <pic:spPr bwMode="auto">
                     <a:xfrm>
                       <a:off x="0" y="0"/>
-                      <a:ext cx="1040130" cy="415925"/>
+                      <a:ext cx="859155" cy="342900"/>
                     </a:xfrm>
                     <a:prstGeom prst="rect">
                       <a:avLst/>
@@ -1825,30 +1745,127 @@
                 </pic:pic>
               </a:graphicData>
             </a:graphic>
-            <wp14:sizeRelH relativeFrom="page">
-              <wp14:pctWidth>0</wp14:pctWidth>
-            </wp14:sizeRelH>
-            <wp14:sizeRelV relativeFrom="page">
-              <wp14:pctHeight>0</wp14:pctHeight>
-            </wp14:sizeRelV>
-          </wp:anchor>
+          </wp:inline>
         </w:drawing>
       </w:r>
-      <w:r>
-        <w:rPr>
-          <w:lang w:val="en-GB"/>
-        </w:rPr>
-        <w:t>The appearing window allows you to select the Azure service you want to create. Choose Compute &gt;&gt; Web Site &gt;&gt; From Gallery as in the screenshot below:</w:t>
-      </w:r>
-    </w:p>
-    <w:p>
-      <w:pPr>
-        <w:pStyle w:val="berschrift2"/>
-        <w:rPr>
-          <w:lang w:val="en-GB"/>
-        </w:rPr>
-      </w:pPr>
-      <w:bookmarkStart w:id="7" w:name="_Toc364865915"/>
+    </w:p>
+    <w:p>
+      <w:pPr>
+        <w:rPr>
+          <w:lang w:val="en-GB"/>
+        </w:rPr>
+      </w:pPr>
+      <w:r>
+        <w:rPr>
+          <w:lang w:val="en-GB"/>
+        </w:rPr>
+        <w:t xml:space="preserve">This brings up a window which will allow you to select the type of </w:t>
+      </w:r>
+      <w:r>
+        <w:rPr>
+          <w:lang w:val="en-GB"/>
+        </w:rPr>
+        <w:t xml:space="preserve">Azure service you </w:t>
+      </w:r>
+      <w:r>
+        <w:rPr>
+          <w:lang w:val="en-GB"/>
+        </w:rPr>
+        <w:t>would like to use</w:t>
+      </w:r>
+      <w:r>
+        <w:rPr>
+          <w:lang w:val="en-GB"/>
+        </w:rPr>
+        <w:t>. Choose Compute &gt;&gt; Web Site &gt;&gt; From Gallery as in the screenshot below:</w:t>
+      </w:r>
+    </w:p>
+    <w:p>
+      <w:pPr>
+        <w:jc w:val="center"/>
+        <w:rPr>
+          <w:lang w:val="en-GB"/>
+        </w:rPr>
+      </w:pPr>
+      <w:r>
+        <w:rPr>
+          <w:noProof/>
+        </w:rPr>
+        <w:drawing>
+          <wp:inline distT="0" distB="0" distL="0" distR="0" wp14:anchorId="632F7F5E" wp14:editId="303619E2">
+            <wp:extent cx="5751830" cy="1917065"/>
+            <wp:effectExtent l="0" t="0" r="1270" b="6985"/>
+            <wp:docPr id="10" name="Grafik 10" descr="C:\Users\Gernot\Documents\projects\elastacloud\msr-courseware\repo\2. Getting Started with Virtual Machines and Websites\screenshots\a - create wordpress site\03 create from gallery.png"/>
+            <wp:cNvGraphicFramePr>
+              <a:graphicFrameLocks xmlns:a="http://schemas.openxmlformats.org/drawingml/2006/main" noChangeAspect="1"/>
+            </wp:cNvGraphicFramePr>
+            <a:graphic xmlns:a="http://schemas.openxmlformats.org/drawingml/2006/main">
+              <a:graphicData uri="http://schemas.openxmlformats.org/drawingml/2006/picture">
+                <pic:pic xmlns:pic="http://schemas.openxmlformats.org/drawingml/2006/picture">
+                  <pic:nvPicPr>
+                    <pic:cNvPr id="0" name="Picture 10" descr="C:\Users\Gernot\Documents\projects\elastacloud\msr-courseware\repo\2. Getting Started with Virtual Machines and Websites\screenshots\a - create wordpress site\03 create from gallery.png"/>
+                    <pic:cNvPicPr>
+                      <a:picLocks noChangeAspect="1" noChangeArrowheads="1"/>
+                    </pic:cNvPicPr>
+                  </pic:nvPicPr>
+                  <pic:blipFill>
+                    <a:blip r:embed="rId13">
+                      <a:extLst>
+                        <a:ext uri="{28A0092B-C50C-407E-A947-70E740481C1C}">
+                          <a14:useLocalDpi xmlns:a14="http://schemas.microsoft.com/office/drawing/2010/main" val="0"/>
+                        </a:ext>
+                      </a:extLst>
+                    </a:blip>
+                    <a:srcRect/>
+                    <a:stretch>
+                      <a:fillRect/>
+                    </a:stretch>
+                  </pic:blipFill>
+                  <pic:spPr bwMode="auto">
+                    <a:xfrm>
+                      <a:off x="0" y="0"/>
+                      <a:ext cx="5751830" cy="1917065"/>
+                    </a:xfrm>
+                    <a:prstGeom prst="rect">
+                      <a:avLst/>
+                    </a:prstGeom>
+                    <a:noFill/>
+                    <a:ln>
+                      <a:noFill/>
+                    </a:ln>
+                  </pic:spPr>
+                </pic:pic>
+              </a:graphicData>
+            </a:graphic>
+          </wp:inline>
+        </w:drawing>
+      </w:r>
+    </w:p>
+    <w:p>
+      <w:pPr>
+        <w:rPr>
+          <w:rFonts w:asciiTheme="majorHAnsi" w:eastAsiaTheme="majorEastAsia" w:hAnsiTheme="majorHAnsi" w:cstheme="majorBidi"/>
+          <w:color w:val="2E74B5" w:themeColor="accent1" w:themeShade="BF"/>
+          <w:sz w:val="26"/>
+          <w:szCs w:val="26"/>
+          <w:lang w:val="en-GB"/>
+        </w:rPr>
+      </w:pPr>
+      <w:bookmarkStart w:id="7" w:name="_Toc368988490"/>
+      <w:r>
+        <w:rPr>
+          <w:lang w:val="en-GB"/>
+        </w:rPr>
+        <w:br w:type="page"/>
+      </w:r>
+    </w:p>
+    <w:p>
+      <w:pPr>
+        <w:pStyle w:val="Heading2"/>
+        <w:rPr>
+          <w:lang w:val="en-GB"/>
+        </w:rPr>
+      </w:pPr>
       <w:r>
         <w:rPr>
           <w:lang w:val="en-GB"/>
@@ -1866,20 +1883,52 @@
       </w:pPr>
       <w:r>
         <w:rPr>
+          <w:lang w:val="en-GB"/>
+        </w:rPr>
+        <w:t>A pop</w:t>
+      </w:r>
+      <w:r>
+        <w:rPr>
+          <w:lang w:val="en-GB"/>
+        </w:rPr>
+        <w:t>-</w:t>
+      </w:r>
+      <w:r>
+        <w:rPr>
+          <w:lang w:val="en-GB"/>
+        </w:rPr>
+        <w:t xml:space="preserve">up window will appear containing a wizard that allows you to configure your new web app. In this window, choose Blogs &gt;&gt; WordPress. Afterwards, click on the </w:t>
+      </w:r>
+      <w:r>
+        <w:rPr>
+          <w:lang w:val="en-GB"/>
+        </w:rPr>
+        <w:t xml:space="preserve">Next </w:t>
+      </w:r>
+      <w:r>
+        <w:rPr>
+          <w:lang w:val="en-GB"/>
+        </w:rPr>
+        <w:t>arrow in the bottom right corner of the Window to continue:</w:t>
+      </w:r>
+    </w:p>
+    <w:p>
+      <w:pPr>
+        <w:pStyle w:val="Heading2"/>
+        <w:jc w:val="center"/>
+        <w:rPr>
+          <w:lang w:val="en-GB"/>
+        </w:rPr>
+      </w:pPr>
+      <w:bookmarkStart w:id="8" w:name="_Toc368988491"/>
+      <w:r>
+        <w:rPr>
           <w:noProof/>
         </w:rPr>
         <w:drawing>
-          <wp:anchor distT="0" distB="0" distL="114300" distR="114300" simplePos="0" relativeHeight="251664384" behindDoc="0" locked="0" layoutInCell="1" allowOverlap="1" wp14:anchorId="362FFD83" wp14:editId="6A1D4D33">
-            <wp:simplePos x="0" y="0"/>
-            <wp:positionH relativeFrom="margin">
-              <wp:align>center</wp:align>
-            </wp:positionH>
-            <wp:positionV relativeFrom="paragraph">
-              <wp:posOffset>580390</wp:posOffset>
-            </wp:positionV>
+          <wp:inline distT="0" distB="0" distL="0" distR="0" wp14:anchorId="63B20DA4" wp14:editId="40C237BA">
             <wp:extent cx="4411980" cy="2918460"/>
             <wp:effectExtent l="0" t="0" r="7620" b="0"/>
-            <wp:wrapTopAndBottom/>
             <wp:docPr id="11" name="Grafik 11" descr="C:\Users\Gernot\Documents\projects\elastacloud\msr-courseware\repo\2. Getting Started with Virtual Machines and Websites\screenshots\a - create wordpress site\04 select wordpress.png"/>
             <wp:cNvGraphicFramePr>
               <a:graphicFrameLocks xmlns:a="http://schemas.openxmlformats.org/drawingml/2006/main" noChangeAspect="1"/>
@@ -1894,7 +1943,7 @@
                     </pic:cNvPicPr>
                   </pic:nvPicPr>
                   <pic:blipFill>
-                    <a:blip r:embed="rId13">
+                    <a:blip r:embed="rId14">
                       <a:extLst>
                         <a:ext uri="{28A0092B-C50C-407E-A947-70E740481C1C}">
                           <a14:useLocalDpi xmlns:a14="http://schemas.microsoft.com/office/drawing/2010/main" val="0"/>
@@ -1922,30 +1971,25 @@
                 </pic:pic>
               </a:graphicData>
             </a:graphic>
-            <wp14:sizeRelH relativeFrom="page">
-              <wp14:pctWidth>0</wp14:pctWidth>
-            </wp14:sizeRelH>
-            <wp14:sizeRelV relativeFrom="page">
-              <wp14:pctHeight>0</wp14:pctHeight>
-            </wp14:sizeRelV>
-          </wp:anchor>
+          </wp:inline>
         </w:drawing>
       </w:r>
-      <w:r>
-        <w:rPr>
-          <w:lang w:val="en-GB"/>
-        </w:rPr>
-        <w:t>A popup window will appear containing a wizard that allows you to configure your new web app. In this window, choose Blogs &gt;&gt; WordPress. Afterwards, click on the arrow in the bottom right corner of the Window to continue:</w:t>
-      </w:r>
-    </w:p>
-    <w:p>
-      <w:pPr>
-        <w:pStyle w:val="berschrift2"/>
-        <w:rPr>
-          <w:lang w:val="en-GB"/>
-        </w:rPr>
-      </w:pPr>
-      <w:bookmarkStart w:id="8" w:name="_Toc364865916"/>
+    </w:p>
+    <w:p>
+      <w:pPr>
+        <w:pStyle w:val="Heading2"/>
+        <w:rPr>
+          <w:lang w:val="en-GB"/>
+        </w:rPr>
+      </w:pPr>
+    </w:p>
+    <w:p>
+      <w:pPr>
+        <w:pStyle w:val="Heading2"/>
+        <w:rPr>
+          <w:lang w:val="en-GB"/>
+        </w:rPr>
+      </w:pPr>
       <w:r>
         <w:rPr>
           <w:lang w:val="en-GB"/>
@@ -1957,25 +2001,85 @@
     <w:p>
       <w:pPr>
         <w:rPr>
-          <w:lang w:val="en-GB"/>
-        </w:rPr>
-      </w:pPr>
-      <w:r>
-        <w:rPr>
           <w:noProof/>
         </w:rPr>
+      </w:pPr>
+      <w:r>
+        <w:rPr>
+          <w:lang w:val="en-GB"/>
+        </w:rPr>
+        <w:t>On the next screen, you can configure your new WordPress app. Enter a URL name of your chose. Leave “Create a new MySQL database” selected</w:t>
+      </w:r>
+      <w:r>
+        <w:rPr>
+          <w:lang w:val="en-GB"/>
+        </w:rPr>
+        <w:t xml:space="preserve">. From the Region drop-down, </w:t>
+      </w:r>
+      <w:r>
+        <w:rPr>
+          <w:lang w:val="en-GB"/>
+        </w:rPr>
+        <w:t xml:space="preserve">choose a </w:t>
+      </w:r>
+      <w:r>
+        <w:rPr>
+          <w:lang w:val="en-GB"/>
+        </w:rPr>
+        <w:t xml:space="preserve">location </w:t>
+      </w:r>
+      <w:r>
+        <w:rPr>
+          <w:lang w:val="en-GB"/>
+        </w:rPr>
+        <w:t>cl</w:t>
+      </w:r>
+      <w:r>
+        <w:rPr>
+          <w:lang w:val="en-GB"/>
+        </w:rPr>
+        <w:t xml:space="preserve">ose to you or the </w:t>
+      </w:r>
+      <w:r>
+        <w:rPr>
+          <w:lang w:val="en-GB"/>
+        </w:rPr>
+        <w:t>target audience</w:t>
+      </w:r>
+      <w:r>
+        <w:rPr>
+          <w:lang w:val="en-GB"/>
+        </w:rPr>
+        <w:t xml:space="preserve"> for your blog; make note of this location, since you will need it on the next screen. Click on the Next arrow to </w:t>
+      </w:r>
+      <w:r>
+        <w:rPr>
+          <w:lang w:val="en-GB"/>
+        </w:rPr>
+        <w:t>continue with the wizard:</w:t>
+      </w:r>
+      <w:r>
+        <w:rPr>
+          <w:noProof/>
+        </w:rPr>
+        <w:t xml:space="preserve"> </w:t>
+      </w:r>
+    </w:p>
+    <w:p>
+      <w:pPr>
+        <w:jc w:val="center"/>
+        <w:rPr>
+          <w:lang w:val="en-GB"/>
+        </w:rPr>
+      </w:pPr>
+      <w:r>
+        <w:rPr>
+          <w:noProof/>
+        </w:rPr>
         <w:drawing>
-          <wp:anchor distT="0" distB="0" distL="114300" distR="114300" simplePos="0" relativeHeight="251665408" behindDoc="0" locked="0" layoutInCell="1" allowOverlap="1" wp14:anchorId="741724F4" wp14:editId="36F1A212">
-            <wp:simplePos x="0" y="0"/>
-            <wp:positionH relativeFrom="margin">
-              <wp:posOffset>974725</wp:posOffset>
-            </wp:positionH>
-            <wp:positionV relativeFrom="paragraph">
-              <wp:posOffset>572312</wp:posOffset>
-            </wp:positionV>
+          <wp:inline distT="0" distB="0" distL="0" distR="0" wp14:anchorId="1CFBF721" wp14:editId="09447BF7">
             <wp:extent cx="4023360" cy="2653030"/>
             <wp:effectExtent l="0" t="0" r="0" b="0"/>
-            <wp:wrapTopAndBottom/>
             <wp:docPr id="13" name="Grafik 13" descr="C:\Users\Gernot\Documents\projects\elastacloud\msr-courseware\repo\2. Getting Started with Virtual Machines and Websites\screenshots\a - create wordpress site\05 configure website.png"/>
             <wp:cNvGraphicFramePr>
               <a:graphicFrameLocks xmlns:a="http://schemas.openxmlformats.org/drawingml/2006/main" noChangeAspect="1"/>
@@ -1990,7 +2094,7 @@
                     </pic:cNvPicPr>
                   </pic:nvPicPr>
                   <pic:blipFill>
-                    <a:blip r:embed="rId14" cstate="print">
+                    <a:blip r:embed="rId15" cstate="print">
                       <a:extLst>
                         <a:ext uri="{28A0092B-C50C-407E-A947-70E740481C1C}">
                           <a14:useLocalDpi xmlns:a14="http://schemas.microsoft.com/office/drawing/2010/main" val="0"/>
@@ -2018,56 +2122,68 @@
                 </pic:pic>
               </a:graphicData>
             </a:graphic>
-            <wp14:sizeRelH relativeFrom="page">
-              <wp14:pctWidth>0</wp14:pctWidth>
-            </wp14:sizeRelH>
-            <wp14:sizeRelV relativeFrom="page">
-              <wp14:pctHeight>0</wp14:pctHeight>
-            </wp14:sizeRelV>
-          </wp:anchor>
+          </wp:inline>
         </w:drawing>
       </w:r>
-      <w:r>
-        <w:rPr>
-          <w:lang w:val="en-GB"/>
-        </w:rPr>
-        <w:t>On the next screen, you can configure your new WordPress app. Enter a URL name of your chose. Leave “Create a new MySQL database” selected and choose a region cl</w:t>
-      </w:r>
-      <w:r>
-        <w:rPr>
-          <w:lang w:val="en-GB"/>
-        </w:rPr>
-        <w:t>ose to you/your target audience. Then continue with the wizard:</w:t>
-      </w:r>
-    </w:p>
-    <w:p>
-      <w:pPr>
-        <w:pStyle w:val="berschrift2"/>
-      </w:pPr>
-      <w:bookmarkStart w:id="9" w:name="_Toc364865917"/>
-      <w:r>
-        <w:lastRenderedPageBreak/>
+    </w:p>
+    <w:p>
+      <w:pPr>
+        <w:pStyle w:val="Heading2"/>
+      </w:pPr>
+      <w:bookmarkStart w:id="9" w:name="_Toc368988492"/>
+    </w:p>
+    <w:p>
+      <w:pPr>
+        <w:pStyle w:val="Heading2"/>
+      </w:pPr>
+      <w:r>
         <w:t>Configure Database</w:t>
       </w:r>
       <w:bookmarkEnd w:id="9"/>
     </w:p>
     <w:p>
       <w:r>
+        <w:t xml:space="preserve">On the next page, you can specify a name for your database. The database will store all the dynamic content (blog posts, comments) of your WordPress blog. You can also leave the default name if you want to. </w:t>
+      </w:r>
+      <w:r>
+        <w:t xml:space="preserve">As in the prior screen, there is a Region drop-down; be sure to </w:t>
+      </w:r>
+      <w:r>
+        <w:t xml:space="preserve">choose the same </w:t>
+      </w:r>
+      <w:r>
+        <w:t>option here to ensure that your web site and database are in the same location</w:t>
+      </w:r>
+      <w:r>
+        <w:t xml:space="preserve">. Select the box </w:t>
+      </w:r>
+      <w:r>
+        <w:t xml:space="preserve">at the bottom of the screen to agree to </w:t>
+      </w:r>
+      <w:proofErr w:type="spellStart"/>
+      <w:r>
+        <w:t>ClearDB's</w:t>
+      </w:r>
+      <w:proofErr w:type="spellEnd"/>
+      <w:r>
+        <w:t xml:space="preserve"> usage terms for your hosted MySQL database</w:t>
+      </w:r>
+      <w:r>
+        <w:t>. Then click the check to complete the site creation:</w:t>
+      </w:r>
+    </w:p>
+    <w:p>
+      <w:pPr>
+        <w:jc w:val="center"/>
+      </w:pPr>
+      <w:r>
         <w:rPr>
           <w:noProof/>
         </w:rPr>
         <w:drawing>
-          <wp:anchor distT="0" distB="0" distL="114300" distR="114300" simplePos="0" relativeHeight="251666432" behindDoc="0" locked="0" layoutInCell="1" allowOverlap="1" wp14:anchorId="6C935E40" wp14:editId="6C93B150">
-            <wp:simplePos x="0" y="0"/>
-            <wp:positionH relativeFrom="margin">
-              <wp:align>center</wp:align>
-            </wp:positionH>
-            <wp:positionV relativeFrom="paragraph">
-              <wp:posOffset>936596</wp:posOffset>
-            </wp:positionV>
+          <wp:inline distT="0" distB="0" distL="0" distR="0">
             <wp:extent cx="4077541" cy="2581501"/>
             <wp:effectExtent l="0" t="0" r="0" b="9525"/>
-            <wp:wrapTopAndBottom/>
             <wp:docPr id="14" name="Grafik 14" descr="C:\Users\Gernot\Documents\projects\elastacloud\msr-courseware\repo\2. Getting Started with Virtual Machines and Websites\screenshots\a - create wordpress site\06 new mysql database.png"/>
             <wp:cNvGraphicFramePr>
               <a:graphicFrameLocks xmlns:a="http://schemas.openxmlformats.org/drawingml/2006/main" noChangeAspect="1"/>
@@ -2082,7 +2198,7 @@
                     </pic:cNvPicPr>
                   </pic:nvPicPr>
                   <pic:blipFill>
-                    <a:blip r:embed="rId15" cstate="print">
+                    <a:blip r:embed="rId16" cstate="print">
                       <a:extLst>
                         <a:ext uri="{28A0092B-C50C-407E-A947-70E740481C1C}">
                           <a14:useLocalDpi xmlns:a14="http://schemas.microsoft.com/office/drawing/2010/main" val="0"/>
@@ -2110,41 +2226,15 @@
                 </pic:pic>
               </a:graphicData>
             </a:graphic>
-            <wp14:sizeRelH relativeFrom="page">
-              <wp14:pctWidth>0</wp14:pctWidth>
-            </wp14:sizeRelH>
-            <wp14:sizeRelV relativeFrom="page">
-              <wp14:pctHeight>0</wp14:pctHeight>
-            </wp14:sizeRelV>
-          </wp:anchor>
+          </wp:inline>
         </w:drawing>
       </w:r>
-      <w:r>
-        <w:t>On the next page, you can specify a name for your database. The database will store all the dynamic content (blog posts, comments) of your WordPress blog. You can also leave the default name if you want to. You should choose the same region as in the app confi</w:t>
-      </w:r>
-      <w:r>
-        <w:t xml:space="preserve">guration on the previous screen. Select the box </w:t>
-      </w:r>
-      <w:r>
-        <w:t xml:space="preserve">at the bottom of the screen to agree to </w:t>
-      </w:r>
-      <w:proofErr w:type="spellStart"/>
-      <w:r>
-        <w:t>ClearDB's</w:t>
-      </w:r>
-      <w:proofErr w:type="spellEnd"/>
-      <w:r>
-        <w:t xml:space="preserve"> usage terms for your hosted MySQL database</w:t>
-      </w:r>
-      <w:r>
-        <w:t>. Then click the check to complete the site creation:</w:t>
-      </w:r>
-    </w:p>
-    <w:p>
-      <w:pPr>
-        <w:pStyle w:val="berschrift2"/>
-      </w:pPr>
-      <w:bookmarkStart w:id="10" w:name="_Toc364865918"/>
+    </w:p>
+    <w:p>
+      <w:pPr>
+        <w:pStyle w:val="Heading2"/>
+      </w:pPr>
+      <w:bookmarkStart w:id="10" w:name="_Toc368988493"/>
       <w:r>
         <w:t>Web Site Deployment</w:t>
       </w:r>
@@ -2152,21 +2242,45 @@
     </w:p>
     <w:p>
       <w:r>
+        <w:t xml:space="preserve">After you click the </w:t>
+      </w:r>
+      <w:r>
+        <w:t>“</w:t>
+      </w:r>
+      <w:r>
+        <w:t>Complete</w:t>
+      </w:r>
+      <w:r>
+        <w:t>”</w:t>
+      </w:r>
+      <w:r>
+        <w:t xml:space="preserve"> button, Windows Azure will deploy your web site. This can take a short time. You can find the progress at the bottom of the Azure Management Dashboard. </w:t>
+      </w:r>
+      <w:r>
+        <w:t xml:space="preserve">The progress will be updated once </w:t>
+      </w:r>
+      <w:r>
+        <w:t xml:space="preserve">the deployment </w:t>
+      </w:r>
+      <w:r>
+        <w:t>completes</w:t>
+      </w:r>
+      <w:r>
+        <w:t>:</w:t>
+      </w:r>
+    </w:p>
+    <w:p>
+      <w:pPr>
+        <w:jc w:val="center"/>
+      </w:pPr>
+      <w:r>
         <w:rPr>
           <w:noProof/>
         </w:rPr>
         <w:drawing>
-          <wp:anchor distT="0" distB="0" distL="114300" distR="114300" simplePos="0" relativeHeight="251667456" behindDoc="0" locked="0" layoutInCell="1" allowOverlap="1" wp14:anchorId="3E1E23DD" wp14:editId="255297E6">
-            <wp:simplePos x="0" y="0"/>
-            <wp:positionH relativeFrom="margin">
-              <wp:align>center</wp:align>
-            </wp:positionH>
-            <wp:positionV relativeFrom="paragraph">
-              <wp:posOffset>608167</wp:posOffset>
-            </wp:positionV>
+          <wp:inline distT="0" distB="0" distL="0" distR="0" wp14:anchorId="5237E7BA" wp14:editId="45C1A2D6">
             <wp:extent cx="5427980" cy="525780"/>
             <wp:effectExtent l="0" t="0" r="1270" b="7620"/>
-            <wp:wrapTopAndBottom/>
             <wp:docPr id="15" name="Grafik 15" descr="C:\Users\Gernot\Documents\projects\elastacloud\msr-courseware\repo\2. Getting Started with Virtual Machines and Websites\screenshots\a - create wordpress site\07 wordpress is deployed.png"/>
             <wp:cNvGraphicFramePr>
               <a:graphicFrameLocks xmlns:a="http://schemas.openxmlformats.org/drawingml/2006/main" noChangeAspect="1"/>
@@ -2181,7 +2295,7 @@
                     </pic:cNvPicPr>
                   </pic:nvPicPr>
                   <pic:blipFill>
-                    <a:blip r:embed="rId16">
+                    <a:blip r:embed="rId17">
                       <a:extLst>
                         <a:ext uri="{28A0092B-C50C-407E-A947-70E740481C1C}">
                           <a14:useLocalDpi xmlns:a14="http://schemas.microsoft.com/office/drawing/2010/main" val="0"/>
@@ -2209,36 +2323,15 @@
                 </pic:pic>
               </a:graphicData>
             </a:graphic>
-            <wp14:sizeRelH relativeFrom="page">
-              <wp14:pctWidth>0</wp14:pctWidth>
-            </wp14:sizeRelH>
-            <wp14:sizeRelV relativeFrom="page">
-              <wp14:pctHeight>0</wp14:pctHeight>
-            </wp14:sizeRelV>
-          </wp:anchor>
+          </wp:inline>
         </w:drawing>
       </w:r>
-      <w:r>
-        <w:t xml:space="preserve">After you click the </w:t>
-      </w:r>
-      <w:r>
-        <w:t>“</w:t>
-      </w:r>
-      <w:r>
-        <w:t>Complete</w:t>
-      </w:r>
-      <w:r>
-        <w:t>”</w:t>
-      </w:r>
-      <w:r>
-        <w:t xml:space="preserve"> button, Windows Azure will deploy your web site. This can take a short time. You can find the progress at the bottom of the Azure Management Dashboard. You will be notified if the deployment is completed:</w:t>
-      </w:r>
-    </w:p>
-    <w:p>
-      <w:pPr>
-        <w:pStyle w:val="berschrift1"/>
-      </w:pPr>
-      <w:bookmarkStart w:id="11" w:name="_Toc364865919"/>
+    </w:p>
+    <w:p>
+      <w:pPr>
+        <w:pStyle w:val="Heading1"/>
+      </w:pPr>
+      <w:bookmarkStart w:id="11" w:name="_Toc368988494"/>
       <w:r>
         <w:t>Configure Your WordPress Site</w:t>
       </w:r>
@@ -2246,12 +2339,12 @@
     </w:p>
     <w:p>
       <w:pPr>
-        <w:pStyle w:val="berschrift2"/>
-        <w:rPr>
-          <w:lang w:val="en-GB"/>
-        </w:rPr>
-      </w:pPr>
-      <w:bookmarkStart w:id="12" w:name="_Toc364865920"/>
+        <w:pStyle w:val="Heading2"/>
+        <w:rPr>
+          <w:lang w:val="en-GB"/>
+        </w:rPr>
+      </w:pPr>
+      <w:bookmarkStart w:id="12" w:name="_Toc368988495"/>
       <w:r>
         <w:rPr>
           <w:lang w:val="en-GB"/>
@@ -2263,25 +2356,49 @@
     <w:p>
       <w:pPr>
         <w:rPr>
-          <w:lang w:val="en-GB"/>
-        </w:rPr>
-      </w:pPr>
-      <w:r>
-        <w:rPr>
           <w:noProof/>
         </w:rPr>
+      </w:pPr>
+      <w:r>
+        <w:rPr>
+          <w:lang w:val="en-GB"/>
+        </w:rPr>
+        <w:t>After creating the web site, you will need to navigate to your WordPress site in order to configure it for the first time. Use the URL you defined earlier to access it. In case you have forgotten the URL, you can easily find it by choosing “Web Sites” in the bar on the left</w:t>
+      </w:r>
+      <w:r>
+        <w:rPr>
+          <w:lang w:val="en-GB"/>
+        </w:rPr>
+        <w:t xml:space="preserve"> then clicking the provided link in the URL column</w:t>
+      </w:r>
+      <w:r>
+        <w:rPr>
+          <w:lang w:val="en-GB"/>
+        </w:rPr>
+        <w:t>:</w:t>
+      </w:r>
+      <w:r>
+        <w:rPr>
+          <w:noProof/>
+        </w:rPr>
+        <w:t xml:space="preserve"> </w:t>
+      </w:r>
+    </w:p>
+    <w:p>
+      <w:pPr>
+        <w:jc w:val="center"/>
+        <w:rPr>
+          <w:lang w:val="en-GB"/>
+        </w:rPr>
+      </w:pPr>
+      <w:r>
+        <w:rPr>
+          <w:noProof/>
+        </w:rPr>
         <w:drawing>
-          <wp:anchor distT="0" distB="0" distL="114300" distR="114300" simplePos="0" relativeHeight="251668480" behindDoc="0" locked="0" layoutInCell="1" allowOverlap="1" wp14:anchorId="2C447335" wp14:editId="59047060">
-            <wp:simplePos x="0" y="0"/>
-            <wp:positionH relativeFrom="margin">
-              <wp:align>center</wp:align>
-            </wp:positionH>
-            <wp:positionV relativeFrom="paragraph">
-              <wp:posOffset>597535</wp:posOffset>
-            </wp:positionV>
+          <wp:inline distT="0" distB="0" distL="0" distR="0" wp14:anchorId="7A2D7FC7" wp14:editId="3E8BF62C">
             <wp:extent cx="5283835" cy="1078230"/>
             <wp:effectExtent l="0" t="0" r="0" b="7620"/>
-            <wp:wrapTopAndBottom/>
             <wp:docPr id="16" name="Grafik 16" descr="C:\Users\Gernot\Documents\projects\elastacloud\msr-courseware\repo\2. Getting Started with Virtual Machines and Websites\screenshots\a - create wordpress site\08 web sites overview.png"/>
             <wp:cNvGraphicFramePr>
               <a:graphicFrameLocks xmlns:a="http://schemas.openxmlformats.org/drawingml/2006/main" noChangeAspect="1"/>
@@ -2296,7 +2413,7 @@
                     </pic:cNvPicPr>
                   </pic:nvPicPr>
                   <pic:blipFill>
-                    <a:blip r:embed="rId17">
+                    <a:blip r:embed="rId18">
                       <a:extLst>
                         <a:ext uri="{28A0092B-C50C-407E-A947-70E740481C1C}">
                           <a14:useLocalDpi xmlns:a14="http://schemas.microsoft.com/office/drawing/2010/main" val="0"/>
@@ -2324,34 +2441,23 @@
                 </pic:pic>
               </a:graphicData>
             </a:graphic>
-            <wp14:sizeRelH relativeFrom="page">
-              <wp14:pctWidth>0</wp14:pctWidth>
-            </wp14:sizeRelH>
-            <wp14:sizeRelV relativeFrom="page">
-              <wp14:pctHeight>0</wp14:pctHeight>
-            </wp14:sizeRelV>
-          </wp:anchor>
+          </wp:inline>
         </w:drawing>
       </w:r>
-      <w:r>
-        <w:rPr>
-          <w:lang w:val="en-GB"/>
-        </w:rPr>
-        <w:t>After creating the web site, you will need to navigate to your WordPress site in order to configure it for the first time. Use the URL you defined earlier to access it. In case you have forgotten the URL, you can easily find it by choosing “Web Sites” in the bar on the left:</w:t>
-      </w:r>
-    </w:p>
-    <w:p>
-      <w:pPr>
-        <w:pStyle w:val="berschrift2"/>
-        <w:rPr>
-          <w:lang w:val="en-GB"/>
-        </w:rPr>
-      </w:pPr>
-      <w:bookmarkStart w:id="13" w:name="_Toc364865921"/>
-      <w:r>
-        <w:rPr>
-          <w:lang w:val="en-GB"/>
-        </w:rPr>
+    </w:p>
+    <w:p>
+      <w:pPr>
+        <w:pStyle w:val="Heading2"/>
+        <w:rPr>
+          <w:lang w:val="en-GB"/>
+        </w:rPr>
+      </w:pPr>
+      <w:bookmarkStart w:id="13" w:name="_Toc368988496"/>
+      <w:r>
+        <w:rPr>
+          <w:lang w:val="en-GB"/>
+        </w:rPr>
+        <w:lastRenderedPageBreak/>
         <w:t>Setup WordPress</w:t>
       </w:r>
       <w:bookmarkEnd w:id="13"/>
@@ -2371,29 +2477,21 @@
     </w:p>
     <w:p>
       <w:pPr>
-        <w:pStyle w:val="berschrift2"/>
-        <w:rPr>
-          <w:lang w:val="en-GB"/>
-        </w:rPr>
-      </w:pPr>
-      <w:bookmarkStart w:id="14" w:name="_Toc364865922"/>
+        <w:pStyle w:val="Heading2"/>
+        <w:jc w:val="center"/>
+        <w:rPr>
+          <w:lang w:val="en-GB"/>
+        </w:rPr>
+      </w:pPr>
+      <w:bookmarkStart w:id="14" w:name="_Toc368988497"/>
       <w:r>
         <w:rPr>
           <w:noProof/>
         </w:rPr>
-        <w:lastRenderedPageBreak/>
         <w:drawing>
-          <wp:anchor distT="0" distB="0" distL="114300" distR="114300" simplePos="0" relativeHeight="251669504" behindDoc="0" locked="0" layoutInCell="1" allowOverlap="1" wp14:anchorId="71F7C91B" wp14:editId="49EAF5F6">
-            <wp:simplePos x="0" y="0"/>
-            <wp:positionH relativeFrom="margin">
-              <wp:posOffset>2194560</wp:posOffset>
-            </wp:positionH>
-            <wp:positionV relativeFrom="paragraph">
-              <wp:posOffset>0</wp:posOffset>
-            </wp:positionV>
+          <wp:inline distT="0" distB="0" distL="0" distR="0">
             <wp:extent cx="2423795" cy="2849245"/>
             <wp:effectExtent l="0" t="0" r="0" b="8255"/>
-            <wp:wrapTopAndBottom/>
             <wp:docPr id="17" name="Grafik 17" descr="C:\Users\Gernot\Documents\projects\elastacloud\msr-courseware\repo\2. Getting Started with Virtual Machines and Websites\screenshots\a - create wordpress site\09 setup wordpress.png"/>
             <wp:cNvGraphicFramePr>
               <a:graphicFrameLocks xmlns:a="http://schemas.openxmlformats.org/drawingml/2006/main" noChangeAspect="1"/>
@@ -2408,7 +2506,7 @@
                     </pic:cNvPicPr>
                   </pic:nvPicPr>
                   <pic:blipFill>
-                    <a:blip r:embed="rId18" cstate="print">
+                    <a:blip r:embed="rId19" cstate="print">
                       <a:extLst>
                         <a:ext uri="{28A0092B-C50C-407E-A947-70E740481C1C}">
                           <a14:useLocalDpi xmlns:a14="http://schemas.microsoft.com/office/drawing/2010/main" val="0"/>
@@ -2436,15 +2534,17 @@
                 </pic:pic>
               </a:graphicData>
             </a:graphic>
-            <wp14:sizeRelH relativeFrom="page">
-              <wp14:pctWidth>0</wp14:pctWidth>
-            </wp14:sizeRelH>
-            <wp14:sizeRelV relativeFrom="page">
-              <wp14:pctHeight>0</wp14:pctHeight>
-            </wp14:sizeRelV>
-          </wp:anchor>
+          </wp:inline>
         </w:drawing>
       </w:r>
+    </w:p>
+    <w:p>
+      <w:pPr>
+        <w:pStyle w:val="Heading2"/>
+        <w:rPr>
+          <w:lang w:val="en-GB"/>
+        </w:rPr>
+      </w:pPr>
       <w:r>
         <w:rPr>
           <w:lang w:val="en-GB"/>
@@ -2461,20 +2561,33 @@
       </w:pPr>
       <w:r>
         <w:rPr>
+          <w:lang w:val="en-GB"/>
+        </w:rPr>
+        <w:t>The installation procedure should finish rather quickly. You will be prompted to login to WordPress. Use the user name and password you provided in the previous step:</w:t>
+      </w:r>
+    </w:p>
+    <w:p>
+      <w:pPr>
+        <w:rPr>
+          <w:lang w:val="en-GB"/>
+        </w:rPr>
+      </w:pPr>
+    </w:p>
+    <w:p>
+      <w:pPr>
+        <w:jc w:val="center"/>
+        <w:rPr>
+          <w:lang w:val="en-GB"/>
+        </w:rPr>
+      </w:pPr>
+      <w:r>
+        <w:rPr>
           <w:noProof/>
         </w:rPr>
         <w:drawing>
-          <wp:anchor distT="0" distB="0" distL="114300" distR="114300" simplePos="0" relativeHeight="251670528" behindDoc="0" locked="0" layoutInCell="1" allowOverlap="1" wp14:anchorId="31119B32" wp14:editId="0B7BA489">
-            <wp:simplePos x="0" y="0"/>
-            <wp:positionH relativeFrom="margin">
-              <wp:align>center</wp:align>
-            </wp:positionH>
-            <wp:positionV relativeFrom="paragraph">
-              <wp:posOffset>389255</wp:posOffset>
-            </wp:positionV>
+          <wp:inline distT="0" distB="0" distL="0" distR="0">
             <wp:extent cx="1374140" cy="1562735"/>
             <wp:effectExtent l="0" t="0" r="0" b="0"/>
-            <wp:wrapTopAndBottom/>
             <wp:docPr id="18" name="Grafik 18" descr="C:\Users\Gernot\Documents\projects\elastacloud\msr-courseware\repo\2. Getting Started with Virtual Machines and Websites\screenshots\a - create wordpress site\11 login to wordpress.png"/>
             <wp:cNvGraphicFramePr>
               <a:graphicFrameLocks xmlns:a="http://schemas.openxmlformats.org/drawingml/2006/main" noChangeAspect="1"/>
@@ -2489,7 +2602,7 @@
                     </pic:cNvPicPr>
                   </pic:nvPicPr>
                   <pic:blipFill>
-                    <a:blip r:embed="rId19" cstate="print">
+                    <a:blip r:embed="rId20" cstate="print">
                       <a:extLst>
                         <a:ext uri="{28A0092B-C50C-407E-A947-70E740481C1C}">
                           <a14:useLocalDpi xmlns:a14="http://schemas.microsoft.com/office/drawing/2010/main" val="0"/>
@@ -2517,30 +2630,18 @@
                 </pic:pic>
               </a:graphicData>
             </a:graphic>
-            <wp14:sizeRelH relativeFrom="margin">
-              <wp14:pctWidth>0</wp14:pctWidth>
-            </wp14:sizeRelH>
-            <wp14:sizeRelV relativeFrom="margin">
-              <wp14:pctHeight>0</wp14:pctHeight>
-            </wp14:sizeRelV>
-          </wp:anchor>
+          </wp:inline>
         </w:drawing>
       </w:r>
-      <w:r>
-        <w:rPr>
-          <w:lang w:val="en-GB"/>
-        </w:rPr>
-        <w:t>The installation procedure should finish rather quickly. You will be prompted to login to WordPress. Use the user name and password you provided in the previous step:</w:t>
-      </w:r>
-    </w:p>
-    <w:p>
-      <w:pPr>
-        <w:pStyle w:val="berschrift2"/>
-        <w:rPr>
-          <w:lang w:val="en-GB"/>
-        </w:rPr>
-      </w:pPr>
-      <w:bookmarkStart w:id="15" w:name="_Toc364865923"/>
+    </w:p>
+    <w:p>
+      <w:pPr>
+        <w:pStyle w:val="Heading2"/>
+        <w:rPr>
+          <w:lang w:val="en-GB"/>
+        </w:rPr>
+      </w:pPr>
+      <w:bookmarkStart w:id="15" w:name="_Toc368988498"/>
       <w:r>
         <w:rPr>
           <w:lang w:val="en-GB"/>
@@ -2557,20 +2658,115 @@
       </w:pPr>
       <w:r>
         <w:rPr>
+          <w:lang w:val="en-GB"/>
+        </w:rPr>
+        <w:t xml:space="preserve">You will be forwarded to the WordPress dashboard, the place where you can administer your blog, change the theme and write new blog posts. </w:t>
+      </w:r>
+    </w:p>
+    <w:p>
+      <w:pPr>
+        <w:jc w:val="center"/>
+        <w:rPr>
+          <w:lang w:val="en-GB"/>
+        </w:rPr>
+      </w:pPr>
+      <w:r>
+        <w:rPr>
           <w:noProof/>
         </w:rPr>
+        <w:lastRenderedPageBreak/>
         <w:drawing>
-          <wp:anchor distT="0" distB="0" distL="114300" distR="114300" simplePos="0" relativeHeight="251672576" behindDoc="0" locked="0" layoutInCell="1" allowOverlap="1" wp14:anchorId="60646174" wp14:editId="05FB8CB1">
-            <wp:simplePos x="0" y="0"/>
-            <wp:positionH relativeFrom="margin">
-              <wp:align>right</wp:align>
-            </wp:positionH>
-            <wp:positionV relativeFrom="paragraph">
-              <wp:posOffset>1036955</wp:posOffset>
-            </wp:positionV>
+          <wp:inline distT="0" distB="0" distL="0" distR="0" wp14:anchorId="2B82758F" wp14:editId="46E4CAE3">
+            <wp:extent cx="5965200" cy="1929600"/>
+            <wp:effectExtent l="0" t="0" r="0" b="0"/>
+            <wp:docPr id="19" name="Grafik 19" descr="C:\Users\Gernot\Documents\projects\elastacloud\msr-courseware\repo\2. Getting Started with Virtual Machines and Websites\screenshots\a - create wordpress site\12 wordpress backend.png"/>
+            <wp:cNvGraphicFramePr>
+              <a:graphicFrameLocks xmlns:a="http://schemas.openxmlformats.org/drawingml/2006/main" noChangeAspect="1"/>
+            </wp:cNvGraphicFramePr>
+            <a:graphic xmlns:a="http://schemas.openxmlformats.org/drawingml/2006/main">
+              <a:graphicData uri="http://schemas.openxmlformats.org/drawingml/2006/picture">
+                <pic:pic xmlns:pic="http://schemas.openxmlformats.org/drawingml/2006/picture">
+                  <pic:nvPicPr>
+                    <pic:cNvPr id="0" name="Picture 19" descr="C:\Users\Gernot\Documents\projects\elastacloud\msr-courseware\repo\2. Getting Started with Virtual Machines and Websites\screenshots\a - create wordpress site\12 wordpress backend.png"/>
+                    <pic:cNvPicPr>
+                      <a:picLocks noChangeAspect="1" noChangeArrowheads="1"/>
+                    </pic:cNvPicPr>
+                  </pic:nvPicPr>
+                  <pic:blipFill>
+                    <a:blip r:embed="rId7" cstate="print">
+                      <a:extLst>
+                        <a:ext uri="{28A0092B-C50C-407E-A947-70E740481C1C}">
+                          <a14:useLocalDpi xmlns:a14="http://schemas.microsoft.com/office/drawing/2010/main" val="0"/>
+                        </a:ext>
+                      </a:extLst>
+                    </a:blip>
+                    <a:srcRect/>
+                    <a:stretch>
+                      <a:fillRect/>
+                    </a:stretch>
+                  </pic:blipFill>
+                  <pic:spPr bwMode="auto">
+                    <a:xfrm>
+                      <a:off x="0" y="0"/>
+                      <a:ext cx="5965200" cy="1929600"/>
+                    </a:xfrm>
+                    <a:prstGeom prst="rect">
+                      <a:avLst/>
+                    </a:prstGeom>
+                    <a:noFill/>
+                    <a:ln>
+                      <a:noFill/>
+                    </a:ln>
+                  </pic:spPr>
+                </pic:pic>
+              </a:graphicData>
+            </a:graphic>
+          </wp:inline>
+        </w:drawing>
+      </w:r>
+    </w:p>
+    <w:p>
+      <w:pPr>
+        <w:rPr>
+          <w:lang w:val="en-GB"/>
+        </w:rPr>
+      </w:pPr>
+    </w:p>
+    <w:p>
+      <w:pPr>
+        <w:rPr>
+          <w:lang w:val="en-GB"/>
+        </w:rPr>
+      </w:pPr>
+      <w:r>
+        <w:rPr>
+          <w:lang w:val="en-GB"/>
+        </w:rPr>
+        <w:t>In the menu bar at the top, you can also choose to visit your site – this will be the site your readers will see:</w:t>
+      </w:r>
+    </w:p>
+    <w:p>
+      <w:pPr>
+        <w:rPr>
+          <w:lang w:val="en-GB"/>
+        </w:rPr>
+      </w:pPr>
+    </w:p>
+    <w:p>
+      <w:pPr>
+        <w:jc w:val="center"/>
+        <w:rPr>
+          <w:lang w:val="en-GB"/>
+        </w:rPr>
+      </w:pPr>
+      <w:r>
+        <w:rPr>
+          <w:noProof/>
+        </w:rPr>
+        <w:drawing>
+          <wp:inline distT="0" distB="0" distL="0" distR="0" wp14:anchorId="23E280A4" wp14:editId="436DDF68">
             <wp:extent cx="3588385" cy="1786255"/>
             <wp:effectExtent l="0" t="0" r="0" b="4445"/>
-            <wp:wrapTopAndBottom/>
             <wp:docPr id="20" name="Grafik 20" descr="C:\Users\Gernot\Documents\projects\elastacloud\msr-courseware\repo\2. Getting Started with Virtual Machines and Websites\screenshots\a - create wordpress site\13 wordpress frontend.png"/>
             <wp:cNvGraphicFramePr>
               <a:graphicFrameLocks xmlns:a="http://schemas.openxmlformats.org/drawingml/2006/main" noChangeAspect="1"/>
@@ -2585,7 +2781,7 @@
                     </pic:cNvPicPr>
                   </pic:nvPicPr>
                   <pic:blipFill>
-                    <a:blip r:embed="rId7" cstate="print">
+                    <a:blip r:embed="rId8" cstate="print">
                       <a:extLst>
                         <a:ext uri="{28A0092B-C50C-407E-A947-70E740481C1C}">
                           <a14:useLocalDpi xmlns:a14="http://schemas.microsoft.com/office/drawing/2010/main" val="0"/>
@@ -2613,100 +2809,17 @@
                 </pic:pic>
               </a:graphicData>
             </a:graphic>
-            <wp14:sizeRelH relativeFrom="page">
-              <wp14:pctWidth>0</wp14:pctWidth>
-            </wp14:sizeRelH>
-            <wp14:sizeRelV relativeFrom="page">
-              <wp14:pctHeight>0</wp14:pctHeight>
-            </wp14:sizeRelV>
-          </wp:anchor>
+          </wp:inline>
         </w:drawing>
       </w:r>
-      <w:r>
-        <w:rPr>
-          <w:noProof/>
-        </w:rPr>
-        <w:drawing>
-          <wp:anchor distT="0" distB="0" distL="114300" distR="114300" simplePos="0" relativeHeight="251671552" behindDoc="0" locked="0" layoutInCell="1" allowOverlap="1" wp14:anchorId="527EDCEB" wp14:editId="67EE11AA">
-            <wp:simplePos x="0" y="0"/>
-            <wp:positionH relativeFrom="page">
-              <wp:align>center</wp:align>
-            </wp:positionH>
-            <wp:positionV relativeFrom="paragraph">
-              <wp:posOffset>595630</wp:posOffset>
-            </wp:positionV>
-            <wp:extent cx="5965200" cy="1929600"/>
-            <wp:effectExtent l="0" t="0" r="0" b="0"/>
-            <wp:wrapTopAndBottom/>
-            <wp:docPr id="19" name="Grafik 19" descr="C:\Users\Gernot\Documents\projects\elastacloud\msr-courseware\repo\2. Getting Started with Virtual Machines and Websites\screenshots\a - create wordpress site\12 wordpress backend.png"/>
-            <wp:cNvGraphicFramePr>
-              <a:graphicFrameLocks xmlns:a="http://schemas.openxmlformats.org/drawingml/2006/main" noChangeAspect="1"/>
-            </wp:cNvGraphicFramePr>
-            <a:graphic xmlns:a="http://schemas.openxmlformats.org/drawingml/2006/main">
-              <a:graphicData uri="http://schemas.openxmlformats.org/drawingml/2006/picture">
-                <pic:pic xmlns:pic="http://schemas.openxmlformats.org/drawingml/2006/picture">
-                  <pic:nvPicPr>
-                    <pic:cNvPr id="0" name="Picture 19" descr="C:\Users\Gernot\Documents\projects\elastacloud\msr-courseware\repo\2. Getting Started with Virtual Machines and Websites\screenshots\a - create wordpress site\12 wordpress backend.png"/>
-                    <pic:cNvPicPr>
-                      <a:picLocks noChangeAspect="1" noChangeArrowheads="1"/>
-                    </pic:cNvPicPr>
-                  </pic:nvPicPr>
-                  <pic:blipFill>
-                    <a:blip r:embed="rId6" cstate="print">
-                      <a:extLst>
-                        <a:ext uri="{28A0092B-C50C-407E-A947-70E740481C1C}">
-                          <a14:useLocalDpi xmlns:a14="http://schemas.microsoft.com/office/drawing/2010/main" val="0"/>
-                        </a:ext>
-                      </a:extLst>
-                    </a:blip>
-                    <a:srcRect/>
-                    <a:stretch>
-                      <a:fillRect/>
-                    </a:stretch>
-                  </pic:blipFill>
-                  <pic:spPr bwMode="auto">
-                    <a:xfrm>
-                      <a:off x="0" y="0"/>
-                      <a:ext cx="5965200" cy="1929600"/>
-                    </a:xfrm>
-                    <a:prstGeom prst="rect">
-                      <a:avLst/>
-                    </a:prstGeom>
-                    <a:noFill/>
-                    <a:ln>
-                      <a:noFill/>
-                    </a:ln>
-                  </pic:spPr>
-                </pic:pic>
-              </a:graphicData>
-            </a:graphic>
-            <wp14:sizeRelH relativeFrom="page">
-              <wp14:pctWidth>0</wp14:pctWidth>
-            </wp14:sizeRelH>
-            <wp14:sizeRelV relativeFrom="page">
-              <wp14:pctHeight>0</wp14:pctHeight>
-            </wp14:sizeRelV>
-          </wp:anchor>
-        </w:drawing>
-      </w:r>
-      <w:r>
-        <w:rPr>
-          <w:lang w:val="en-GB"/>
-        </w:rPr>
-        <w:t xml:space="preserve">You will be </w:t>
-      </w:r>
-      <w:r>
-        <w:rPr>
-          <w:lang w:val="en-GB"/>
-        </w:rPr>
-        <w:t xml:space="preserve">forwarded to the WordPress dashboard, the place where you can administer your blog, change the theme and write new blog posts. </w:t>
-      </w:r>
-      <w:r>
-        <w:rPr>
-          <w:lang w:val="en-GB"/>
-        </w:rPr>
-        <w:t>In the menu bar at the top, you can also choose to visit your site – this will be the site your readers will see:</w:t>
-      </w:r>
+    </w:p>
+    <w:p>
+      <w:pPr>
+        <w:jc w:val="center"/>
+        <w:rPr>
+          <w:lang w:val="en-GB"/>
+        </w:rPr>
+      </w:pPr>
       <w:bookmarkStart w:id="16" w:name="_GoBack"/>
       <w:bookmarkEnd w:id="16"/>
     </w:p>
@@ -2721,7 +2834,7 @@
 </file>
 
 <file path=word/numbering.xml><?xml version="1.0" encoding="utf-8"?>
-<w:numbering xmlns:wpc="http://schemas.microsoft.com/office/word/2010/wordprocessingCanvas" xmlns:mc="http://schemas.openxmlformats.org/markup-compatibility/2006" xmlns:o="urn:schemas-microsoft-com:office:office" xmlns:r="http://schemas.openxmlformats.org/officeDocument/2006/relationships" xmlns:m="http://schemas.openxmlformats.org/officeDocument/2006/math" xmlns:v="urn:schemas-microsoft-com:vml" xmlns:wp14="http://schemas.microsoft.com/office/word/2010/wordprocessingDrawing" xmlns:wp="http://schemas.openxmlformats.org/drawingml/2006/wordprocessingDrawing" xmlns:w10="urn:schemas-microsoft-com:office:word" xmlns:w="http://schemas.openxmlformats.org/wordprocessingml/2006/main" xmlns:w14="http://schemas.microsoft.com/office/word/2010/wordml" xmlns:w15="http://schemas.microsoft.com/office/word/2012/wordml" xmlns:wpg="http://schemas.microsoft.com/office/word/2010/wordprocessingGroup" xmlns:wpi="http://schemas.microsoft.com/office/word/2010/wordprocessingInk" xmlns:wne="http://schemas.microsoft.com/office/word/2006/wordml" xmlns:wps="http://schemas.microsoft.com/office/word/2010/wordprocessingShape" mc:Ignorable="w14 w15 wp14">
+<w:numbering xmlns:wpc="http://schemas.microsoft.com/office/word/2010/wordprocessingCanvas" xmlns:mc="http://schemas.openxmlformats.org/markup-compatibility/2006" xmlns:o="urn:schemas-microsoft-com:office:office" xmlns:r="http://schemas.openxmlformats.org/officeDocument/2006/relationships" xmlns:m="http://schemas.openxmlformats.org/officeDocument/2006/math" xmlns:v="urn:schemas-microsoft-com:vml" xmlns:wp14="http://schemas.microsoft.com/office/word/2010/wordprocessingDrawing" xmlns:wp="http://schemas.openxmlformats.org/drawingml/2006/wordprocessingDrawing" xmlns:w10="urn:schemas-microsoft-com:office:word" xmlns:w="http://schemas.openxmlformats.org/wordprocessingml/2006/main" xmlns:w14="http://schemas.microsoft.com/office/word/2010/wordml" xmlns:wpg="http://schemas.microsoft.com/office/word/2010/wordprocessingGroup" xmlns:wpi="http://schemas.microsoft.com/office/word/2010/wordprocessingInk" xmlns:wne="http://schemas.microsoft.com/office/word/2006/wordml" xmlns:wps="http://schemas.microsoft.com/office/word/2010/wordprocessingShape" mc:Ignorable="w14 wp14">
   <w:abstractNum w:abstractNumId="0">
     <w:nsid w:val="02F76C2B"/>
     <w:multiLevelType w:val="hybridMultilevel"/>
@@ -2994,7 +3107,7 @@
 </file>
 
 <file path=word/styles.xml><?xml version="1.0" encoding="utf-8"?>
-<w:styles xmlns:mc="http://schemas.openxmlformats.org/markup-compatibility/2006" xmlns:r="http://schemas.openxmlformats.org/officeDocument/2006/relationships" xmlns:w="http://schemas.openxmlformats.org/wordprocessingml/2006/main" xmlns:w14="http://schemas.microsoft.com/office/word/2010/wordml" xmlns:w15="http://schemas.microsoft.com/office/word/2012/wordml" mc:Ignorable="w14 w15">
+<w:styles xmlns:mc="http://schemas.openxmlformats.org/markup-compatibility/2006" xmlns:r="http://schemas.openxmlformats.org/officeDocument/2006/relationships" xmlns:w="http://schemas.openxmlformats.org/wordprocessingml/2006/main" xmlns:w14="http://schemas.microsoft.com/office/word/2010/wordml" mc:Ignorable="w14">
   <w:docDefaults>
     <w:rPrDefault>
       <w:rPr>
@@ -3010,388 +3123,154 @@
       </w:pPr>
     </w:pPrDefault>
   </w:docDefaults>
-  <w:latentStyles w:defLockedState="0" w:defUIPriority="99" w:defSemiHidden="0" w:defUnhideWhenUsed="0" w:defQFormat="0" w:count="371">
-    <w:lsdException w:name="Normal" w:uiPriority="0" w:qFormat="1"/>
-    <w:lsdException w:name="heading 1" w:uiPriority="9" w:qFormat="1"/>
-    <w:lsdException w:name="heading 2" w:semiHidden="1" w:uiPriority="9" w:unhideWhenUsed="1" w:qFormat="1"/>
-    <w:lsdException w:name="heading 3" w:semiHidden="1" w:uiPriority="9" w:unhideWhenUsed="1" w:qFormat="1"/>
-    <w:lsdException w:name="heading 4" w:semiHidden="1" w:uiPriority="9" w:unhideWhenUsed="1" w:qFormat="1"/>
-    <w:lsdException w:name="heading 5" w:semiHidden="1" w:uiPriority="9" w:unhideWhenUsed="1" w:qFormat="1"/>
-    <w:lsdException w:name="heading 6" w:semiHidden="1" w:uiPriority="9" w:unhideWhenUsed="1" w:qFormat="1"/>
-    <w:lsdException w:name="heading 7" w:semiHidden="1" w:uiPriority="9" w:unhideWhenUsed="1" w:qFormat="1"/>
-    <w:lsdException w:name="heading 8" w:semiHidden="1" w:uiPriority="9" w:unhideWhenUsed="1" w:qFormat="1"/>
-    <w:lsdException w:name="heading 9" w:semiHidden="1" w:uiPriority="9" w:unhideWhenUsed="1" w:qFormat="1"/>
-    <w:lsdException w:name="index 1" w:semiHidden="1" w:unhideWhenUsed="1"/>
-    <w:lsdException w:name="index 2" w:semiHidden="1" w:unhideWhenUsed="1"/>
-    <w:lsdException w:name="index 3" w:semiHidden="1" w:unhideWhenUsed="1"/>
-    <w:lsdException w:name="index 4" w:semiHidden="1" w:unhideWhenUsed="1"/>
-    <w:lsdException w:name="index 5" w:semiHidden="1" w:unhideWhenUsed="1"/>
-    <w:lsdException w:name="index 6" w:semiHidden="1" w:unhideWhenUsed="1"/>
-    <w:lsdException w:name="index 7" w:semiHidden="1" w:unhideWhenUsed="1"/>
-    <w:lsdException w:name="index 8" w:semiHidden="1" w:unhideWhenUsed="1"/>
-    <w:lsdException w:name="index 9" w:semiHidden="1" w:unhideWhenUsed="1"/>
-    <w:lsdException w:name="toc 1" w:semiHidden="1" w:uiPriority="39" w:unhideWhenUsed="1"/>
-    <w:lsdException w:name="toc 2" w:semiHidden="1" w:uiPriority="39" w:unhideWhenUsed="1"/>
-    <w:lsdException w:name="toc 3" w:semiHidden="1" w:uiPriority="39" w:unhideWhenUsed="1"/>
-    <w:lsdException w:name="toc 4" w:semiHidden="1" w:uiPriority="39" w:unhideWhenUsed="1"/>
-    <w:lsdException w:name="toc 5" w:semiHidden="1" w:uiPriority="39" w:unhideWhenUsed="1"/>
-    <w:lsdException w:name="toc 6" w:semiHidden="1" w:uiPriority="39" w:unhideWhenUsed="1"/>
-    <w:lsdException w:name="toc 7" w:semiHidden="1" w:uiPriority="39" w:unhideWhenUsed="1"/>
-    <w:lsdException w:name="toc 8" w:semiHidden="1" w:uiPriority="39" w:unhideWhenUsed="1"/>
-    <w:lsdException w:name="toc 9" w:semiHidden="1" w:uiPriority="39" w:unhideWhenUsed="1"/>
-    <w:lsdException w:name="Normal Indent" w:semiHidden="1" w:unhideWhenUsed="1"/>
-    <w:lsdException w:name="footnote text" w:semiHidden="1" w:unhideWhenUsed="1"/>
-    <w:lsdException w:name="annotation text" w:semiHidden="1" w:unhideWhenUsed="1"/>
-    <w:lsdException w:name="header" w:semiHidden="1" w:unhideWhenUsed="1"/>
-    <w:lsdException w:name="footer" w:semiHidden="1" w:unhideWhenUsed="1"/>
-    <w:lsdException w:name="index heading" w:semiHidden="1" w:unhideWhenUsed="1"/>
-    <w:lsdException w:name="caption" w:semiHidden="1" w:uiPriority="35" w:unhideWhenUsed="1" w:qFormat="1"/>
-    <w:lsdException w:name="table of figures" w:semiHidden="1" w:unhideWhenUsed="1"/>
-    <w:lsdException w:name="envelope address" w:semiHidden="1" w:unhideWhenUsed="1"/>
-    <w:lsdException w:name="envelope return" w:semiHidden="1" w:unhideWhenUsed="1"/>
-    <w:lsdException w:name="footnote reference" w:semiHidden="1" w:unhideWhenUsed="1"/>
-    <w:lsdException w:name="annotation reference" w:semiHidden="1" w:unhideWhenUsed="1"/>
-    <w:lsdException w:name="line number" w:semiHidden="1" w:unhideWhenUsed="1"/>
-    <w:lsdException w:name="page number" w:semiHidden="1" w:unhideWhenUsed="1"/>
-    <w:lsdException w:name="endnote reference" w:semiHidden="1" w:unhideWhenUsed="1"/>
-    <w:lsdException w:name="endnote text" w:semiHidden="1" w:unhideWhenUsed="1"/>
-    <w:lsdException w:name="table of authorities" w:semiHidden="1" w:unhideWhenUsed="1"/>
-    <w:lsdException w:name="macro" w:semiHidden="1" w:unhideWhenUsed="1"/>
-    <w:lsdException w:name="toa heading" w:semiHidden="1" w:unhideWhenUsed="1"/>
-    <w:lsdException w:name="List" w:semiHidden="1" w:unhideWhenUsed="1"/>
-    <w:lsdException w:name="List Bullet" w:semiHidden="1" w:unhideWhenUsed="1"/>
-    <w:lsdException w:name="List Number" w:semiHidden="1" w:unhideWhenUsed="1"/>
-    <w:lsdException w:name="List 2" w:semiHidden="1" w:unhideWhenUsed="1"/>
-    <w:lsdException w:name="List 3" w:semiHidden="1" w:unhideWhenUsed="1"/>
-    <w:lsdException w:name="List 4" w:semiHidden="1" w:unhideWhenUsed="1"/>
-    <w:lsdException w:name="List 5" w:semiHidden="1" w:unhideWhenUsed="1"/>
-    <w:lsdException w:name="List Bullet 2" w:semiHidden="1" w:unhideWhenUsed="1"/>
-    <w:lsdException w:name="List Bullet 3" w:semiHidden="1" w:unhideWhenUsed="1"/>
-    <w:lsdException w:name="List Bullet 4" w:semiHidden="1" w:unhideWhenUsed="1"/>
-    <w:lsdException w:name="List Bullet 5" w:semiHidden="1" w:unhideWhenUsed="1"/>
-    <w:lsdException w:name="List Number 2" w:semiHidden="1" w:unhideWhenUsed="1"/>
-    <w:lsdException w:name="List Number 3" w:semiHidden="1" w:unhideWhenUsed="1"/>
-    <w:lsdException w:name="List Number 4" w:semiHidden="1" w:unhideWhenUsed="1"/>
-    <w:lsdException w:name="List Number 5" w:semiHidden="1" w:unhideWhenUsed="1"/>
-    <w:lsdException w:name="Title" w:uiPriority="10" w:qFormat="1"/>
-    <w:lsdException w:name="Closing" w:semiHidden="1" w:unhideWhenUsed="1"/>
-    <w:lsdException w:name="Signature" w:semiHidden="1" w:unhideWhenUsed="1"/>
-    <w:lsdException w:name="Default Paragraph Font" w:semiHidden="1" w:uiPriority="1" w:unhideWhenUsed="1"/>
-    <w:lsdException w:name="Body Text" w:semiHidden="1" w:unhideWhenUsed="1"/>
-    <w:lsdException w:name="Body Text Indent" w:semiHidden="1" w:unhideWhenUsed="1"/>
-    <w:lsdException w:name="List Continue" w:semiHidden="1" w:unhideWhenUsed="1"/>
-    <w:lsdException w:name="List Continue 2" w:semiHidden="1" w:unhideWhenUsed="1"/>
-    <w:lsdException w:name="List Continue 3" w:semiHidden="1" w:unhideWhenUsed="1"/>
-    <w:lsdException w:name="List Continue 4" w:semiHidden="1" w:unhideWhenUsed="1"/>
-    <w:lsdException w:name="List Continue 5" w:semiHidden="1" w:unhideWhenUsed="1"/>
-    <w:lsdException w:name="Message Header" w:semiHidden="1" w:unhideWhenUsed="1"/>
-    <w:lsdException w:name="Subtitle" w:uiPriority="11" w:qFormat="1"/>
-    <w:lsdException w:name="Salutation" w:semiHidden="1" w:unhideWhenUsed="1"/>
-    <w:lsdException w:name="Date" w:semiHidden="1" w:unhideWhenUsed="1"/>
-    <w:lsdException w:name="Body Text First Indent" w:semiHidden="1" w:unhideWhenUsed="1"/>
-    <w:lsdException w:name="Body Text First Indent 2" w:semiHidden="1" w:unhideWhenUsed="1"/>
-    <w:lsdException w:name="Note Heading" w:semiHidden="1" w:unhideWhenUsed="1"/>
-    <w:lsdException w:name="Body Text 2" w:semiHidden="1" w:unhideWhenUsed="1"/>
-    <w:lsdException w:name="Body Text 3" w:semiHidden="1" w:unhideWhenUsed="1"/>
-    <w:lsdException w:name="Body Text Indent 2" w:semiHidden="1" w:unhideWhenUsed="1"/>
-    <w:lsdException w:name="Body Text Indent 3" w:semiHidden="1" w:unhideWhenUsed="1"/>
-    <w:lsdException w:name="Block Text" w:semiHidden="1" w:unhideWhenUsed="1"/>
-    <w:lsdException w:name="Hyperlink" w:semiHidden="1" w:unhideWhenUsed="1"/>
-    <w:lsdException w:name="FollowedHyperlink" w:semiHidden="1" w:unhideWhenUsed="1"/>
-    <w:lsdException w:name="Strong" w:uiPriority="22" w:qFormat="1"/>
-    <w:lsdException w:name="Emphasis" w:uiPriority="20" w:qFormat="1"/>
-    <w:lsdException w:name="Document Map" w:semiHidden="1" w:unhideWhenUsed="1"/>
-    <w:lsdException w:name="Plain Text" w:semiHidden="1" w:unhideWhenUsed="1"/>
-    <w:lsdException w:name="E-mail Signature" w:semiHidden="1" w:unhideWhenUsed="1"/>
-    <w:lsdException w:name="HTML Top of Form" w:semiHidden="1" w:unhideWhenUsed="1"/>
-    <w:lsdException w:name="HTML Bottom of Form" w:semiHidden="1" w:unhideWhenUsed="1"/>
-    <w:lsdException w:name="Normal (Web)" w:semiHidden="1" w:unhideWhenUsed="1"/>
-    <w:lsdException w:name="HTML Acronym" w:semiHidden="1" w:unhideWhenUsed="1"/>
-    <w:lsdException w:name="HTML Address" w:semiHidden="1" w:unhideWhenUsed="1"/>
-    <w:lsdException w:name="HTML Cite" w:semiHidden="1" w:unhideWhenUsed="1"/>
-    <w:lsdException w:name="HTML Code" w:semiHidden="1" w:unhideWhenUsed="1"/>
-    <w:lsdException w:name="HTML Definition" w:semiHidden="1" w:unhideWhenUsed="1"/>
-    <w:lsdException w:name="HTML Keyboard" w:semiHidden="1" w:unhideWhenUsed="1"/>
-    <w:lsdException w:name="HTML Preformatted" w:semiHidden="1" w:unhideWhenUsed="1"/>
-    <w:lsdException w:name="HTML Sample" w:semiHidden="1" w:unhideWhenUsed="1"/>
-    <w:lsdException w:name="HTML Typewriter" w:semiHidden="1" w:unhideWhenUsed="1"/>
-    <w:lsdException w:name="HTML Variable" w:semiHidden="1" w:unhideWhenUsed="1"/>
-    <w:lsdException w:name="Normal Table" w:semiHidden="1" w:unhideWhenUsed="1"/>
-    <w:lsdException w:name="annotation subject" w:semiHidden="1" w:unhideWhenUsed="1"/>
-    <w:lsdException w:name="No List" w:semiHidden="1" w:unhideWhenUsed="1"/>
-    <w:lsdException w:name="Outline List 1" w:semiHidden="1" w:unhideWhenUsed="1"/>
-    <w:lsdException w:name="Outline List 2" w:semiHidden="1" w:unhideWhenUsed="1"/>
-    <w:lsdException w:name="Outline List 3" w:semiHidden="1" w:unhideWhenUsed="1"/>
-    <w:lsdException w:name="Table Simple 1" w:semiHidden="1" w:unhideWhenUsed="1"/>
-    <w:lsdException w:name="Table Simple 2" w:semiHidden="1" w:unhideWhenUsed="1"/>
-    <w:lsdException w:name="Table Simple 3" w:semiHidden="1" w:unhideWhenUsed="1"/>
-    <w:lsdException w:name="Table Classic 1" w:semiHidden="1" w:unhideWhenUsed="1"/>
-    <w:lsdException w:name="Table Classic 2" w:semiHidden="1" w:unhideWhenUsed="1"/>
-    <w:lsdException w:name="Table Classic 3" w:semiHidden="1" w:unhideWhenUsed="1"/>
-    <w:lsdException w:name="Table Classic 4" w:semiHidden="1" w:unhideWhenUsed="1"/>
-    <w:lsdException w:name="Table Colorful 1" w:semiHidden="1" w:unhideWhenUsed="1"/>
-    <w:lsdException w:name="Table Colorful 2" w:semiHidden="1" w:unhideWhenUsed="1"/>
-    <w:lsdException w:name="Table Colorful 3" w:semiHidden="1" w:unhideWhenUsed="1"/>
-    <w:lsdException w:name="Table Columns 1" w:semiHidden="1" w:unhideWhenUsed="1"/>
-    <w:lsdException w:name="Table Columns 2" w:semiHidden="1" w:unhideWhenUsed="1"/>
-    <w:lsdException w:name="Table Columns 3" w:semiHidden="1" w:unhideWhenUsed="1"/>
-    <w:lsdException w:name="Table Columns 4" w:semiHidden="1" w:unhideWhenUsed="1"/>
-    <w:lsdException w:name="Table Columns 5" w:semiHidden="1" w:unhideWhenUsed="1"/>
-    <w:lsdException w:name="Table Grid 1" w:semiHidden="1" w:unhideWhenUsed="1"/>
-    <w:lsdException w:name="Table Grid 2" w:semiHidden="1" w:unhideWhenUsed="1"/>
-    <w:lsdException w:name="Table Grid 3" w:semiHidden="1" w:unhideWhenUsed="1"/>
-    <w:lsdException w:name="Table Grid 4" w:semiHidden="1" w:unhideWhenUsed="1"/>
-    <w:lsdException w:name="Table Grid 5" w:semiHidden="1" w:unhideWhenUsed="1"/>
-    <w:lsdException w:name="Table Grid 6" w:semiHidden="1" w:unhideWhenUsed="1"/>
-    <w:lsdException w:name="Table Grid 7" w:semiHidden="1" w:unhideWhenUsed="1"/>
-    <w:lsdException w:name="Table Grid 8" w:semiHidden="1" w:unhideWhenUsed="1"/>
-    <w:lsdException w:name="Table List 1" w:semiHidden="1" w:unhideWhenUsed="1"/>
-    <w:lsdException w:name="Table List 2" w:semiHidden="1" w:unhideWhenUsed="1"/>
-    <w:lsdException w:name="Table List 3" w:semiHidden="1" w:unhideWhenUsed="1"/>
-    <w:lsdException w:name="Table List 4" w:semiHidden="1" w:unhideWhenUsed="1"/>
-    <w:lsdException w:name="Table List 5" w:semiHidden="1" w:unhideWhenUsed="1"/>
-    <w:lsdException w:name="Table List 6" w:semiHidden="1" w:unhideWhenUsed="1"/>
-    <w:lsdException w:name="Table List 7" w:semiHidden="1" w:unhideWhenUsed="1"/>
-    <w:lsdException w:name="Table List 8" w:semiHidden="1" w:unhideWhenUsed="1"/>
-    <w:lsdException w:name="Table 3D effects 1" w:semiHidden="1" w:unhideWhenUsed="1"/>
-    <w:lsdException w:name="Table 3D effects 2" w:semiHidden="1" w:unhideWhenUsed="1"/>
-    <w:lsdException w:name="Table 3D effects 3" w:semiHidden="1" w:unhideWhenUsed="1"/>
-    <w:lsdException w:name="Table Contemporary" w:semiHidden="1" w:unhideWhenUsed="1"/>
-    <w:lsdException w:name="Table Elegant" w:semiHidden="1" w:unhideWhenUsed="1"/>
-    <w:lsdException w:name="Table Professional" w:semiHidden="1" w:unhideWhenUsed="1"/>
-    <w:lsdException w:name="Table Subtle 1" w:semiHidden="1" w:unhideWhenUsed="1"/>
-    <w:lsdException w:name="Table Subtle 2" w:semiHidden="1" w:unhideWhenUsed="1"/>
-    <w:lsdException w:name="Table Web 1" w:semiHidden="1" w:unhideWhenUsed="1"/>
-    <w:lsdException w:name="Table Web 2" w:semiHidden="1" w:unhideWhenUsed="1"/>
-    <w:lsdException w:name="Table Web 3" w:semiHidden="1" w:unhideWhenUsed="1"/>
-    <w:lsdException w:name="Balloon Text" w:semiHidden="1" w:unhideWhenUsed="1"/>
-    <w:lsdException w:name="Table Grid" w:uiPriority="39"/>
-    <w:lsdException w:name="Table Theme" w:semiHidden="1" w:unhideWhenUsed="1"/>
-    <w:lsdException w:name="Placeholder Text" w:semiHidden="1"/>
-    <w:lsdException w:name="No Spacing" w:uiPriority="1" w:qFormat="1"/>
-    <w:lsdException w:name="Light Shading" w:uiPriority="60"/>
-    <w:lsdException w:name="Light List" w:uiPriority="61"/>
-    <w:lsdException w:name="Light Grid" w:uiPriority="62"/>
-    <w:lsdException w:name="Medium Shading 1" w:uiPriority="63"/>
-    <w:lsdException w:name="Medium Shading 2" w:uiPriority="64"/>
-    <w:lsdException w:name="Medium List 1" w:uiPriority="65"/>
-    <w:lsdException w:name="Medium List 2" w:uiPriority="66"/>
-    <w:lsdException w:name="Medium Grid 1" w:uiPriority="67"/>
-    <w:lsdException w:name="Medium Grid 2" w:uiPriority="68"/>
-    <w:lsdException w:name="Medium Grid 3" w:uiPriority="69"/>
-    <w:lsdException w:name="Dark List" w:uiPriority="70"/>
-    <w:lsdException w:name="Colorful Shading" w:uiPriority="71"/>
-    <w:lsdException w:name="Colorful List" w:uiPriority="72"/>
-    <w:lsdException w:name="Colorful Grid" w:uiPriority="73"/>
-    <w:lsdException w:name="Light Shading Accent 1" w:uiPriority="60"/>
-    <w:lsdException w:name="Light List Accent 1" w:uiPriority="61"/>
-    <w:lsdException w:name="Light Grid Accent 1" w:uiPriority="62"/>
-    <w:lsdException w:name="Medium Shading 1 Accent 1" w:uiPriority="63"/>
-    <w:lsdException w:name="Medium Shading 2 Accent 1" w:uiPriority="64"/>
-    <w:lsdException w:name="Medium List 1 Accent 1" w:uiPriority="65"/>
-    <w:lsdException w:name="Revision" w:semiHidden="1"/>
-    <w:lsdException w:name="List Paragraph" w:uiPriority="34" w:qFormat="1"/>
-    <w:lsdException w:name="Quote" w:uiPriority="29" w:qFormat="1"/>
-    <w:lsdException w:name="Intense Quote" w:uiPriority="30" w:qFormat="1"/>
-    <w:lsdException w:name="Medium List 2 Accent 1" w:uiPriority="66"/>
-    <w:lsdException w:name="Medium Grid 1 Accent 1" w:uiPriority="67"/>
-    <w:lsdException w:name="Medium Grid 2 Accent 1" w:uiPriority="68"/>
-    <w:lsdException w:name="Medium Grid 3 Accent 1" w:uiPriority="69"/>
-    <w:lsdException w:name="Dark List Accent 1" w:uiPriority="70"/>
-    <w:lsdException w:name="Colorful Shading Accent 1" w:uiPriority="71"/>
-    <w:lsdException w:name="Colorful List Accent 1" w:uiPriority="72"/>
-    <w:lsdException w:name="Colorful Grid Accent 1" w:uiPriority="73"/>
-    <w:lsdException w:name="Light Shading Accent 2" w:uiPriority="60"/>
-    <w:lsdException w:name="Light List Accent 2" w:uiPriority="61"/>
-    <w:lsdException w:name="Light Grid Accent 2" w:uiPriority="62"/>
-    <w:lsdException w:name="Medium Shading 1 Accent 2" w:uiPriority="63"/>
-    <w:lsdException w:name="Medium Shading 2 Accent 2" w:uiPriority="64"/>
-    <w:lsdException w:name="Medium List 1 Accent 2" w:uiPriority="65"/>
-    <w:lsdException w:name="Medium List 2 Accent 2" w:uiPriority="66"/>
-    <w:lsdException w:name="Medium Grid 1 Accent 2" w:uiPriority="67"/>
-    <w:lsdException w:name="Medium Grid 2 Accent 2" w:uiPriority="68"/>
-    <w:lsdException w:name="Medium Grid 3 Accent 2" w:uiPriority="69"/>
-    <w:lsdException w:name="Dark List Accent 2" w:uiPriority="70"/>
-    <w:lsdException w:name="Colorful Shading Accent 2" w:uiPriority="71"/>
-    <w:lsdException w:name="Colorful List Accent 2" w:uiPriority="72"/>
-    <w:lsdException w:name="Colorful Grid Accent 2" w:uiPriority="73"/>
-    <w:lsdException w:name="Light Shading Accent 3" w:uiPriority="60"/>
-    <w:lsdException w:name="Light List Accent 3" w:uiPriority="61"/>
-    <w:lsdException w:name="Light Grid Accent 3" w:uiPriority="62"/>
-    <w:lsdException w:name="Medium Shading 1 Accent 3" w:uiPriority="63"/>
-    <w:lsdException w:name="Medium Shading 2 Accent 3" w:uiPriority="64"/>
-    <w:lsdException w:name="Medium List 1 Accent 3" w:uiPriority="65"/>
-    <w:lsdException w:name="Medium List 2 Accent 3" w:uiPriority="66"/>
-    <w:lsdException w:name="Medium Grid 1 Accent 3" w:uiPriority="67"/>
-    <w:lsdException w:name="Medium Grid 2 Accent 3" w:uiPriority="68"/>
-    <w:lsdException w:name="Medium Grid 3 Accent 3" w:uiPriority="69"/>
-    <w:lsdException w:name="Dark List Accent 3" w:uiPriority="70"/>
-    <w:lsdException w:name="Colorful Shading Accent 3" w:uiPriority="71"/>
-    <w:lsdException w:name="Colorful List Accent 3" w:uiPriority="72"/>
-    <w:lsdException w:name="Colorful Grid Accent 3" w:uiPriority="73"/>
-    <w:lsdException w:name="Light Shading Accent 4" w:uiPriority="60"/>
-    <w:lsdException w:name="Light List Accent 4" w:uiPriority="61"/>
-    <w:lsdException w:name="Light Grid Accent 4" w:uiPriority="62"/>
-    <w:lsdException w:name="Medium Shading 1 Accent 4" w:uiPriority="63"/>
-    <w:lsdException w:name="Medium Shading 2 Accent 4" w:uiPriority="64"/>
-    <w:lsdException w:name="Medium List 1 Accent 4" w:uiPriority="65"/>
-    <w:lsdException w:name="Medium List 2 Accent 4" w:uiPriority="66"/>
-    <w:lsdException w:name="Medium Grid 1 Accent 4" w:uiPriority="67"/>
-    <w:lsdException w:name="Medium Grid 2 Accent 4" w:uiPriority="68"/>
-    <w:lsdException w:name="Medium Grid 3 Accent 4" w:uiPriority="69"/>
-    <w:lsdException w:name="Dark List Accent 4" w:uiPriority="70"/>
-    <w:lsdException w:name="Colorful Shading Accent 4" w:uiPriority="71"/>
-    <w:lsdException w:name="Colorful List Accent 4" w:uiPriority="72"/>
-    <w:lsdException w:name="Colorful Grid Accent 4" w:uiPriority="73"/>
-    <w:lsdException w:name="Light Shading Accent 5" w:uiPriority="60"/>
-    <w:lsdException w:name="Light List Accent 5" w:uiPriority="61"/>
-    <w:lsdException w:name="Light Grid Accent 5" w:uiPriority="62"/>
-    <w:lsdException w:name="Medium Shading 1 Accent 5" w:uiPriority="63"/>
-    <w:lsdException w:name="Medium Shading 2 Accent 5" w:uiPriority="64"/>
-    <w:lsdException w:name="Medium List 1 Accent 5" w:uiPriority="65"/>
-    <w:lsdException w:name="Medium List 2 Accent 5" w:uiPriority="66"/>
-    <w:lsdException w:name="Medium Grid 1 Accent 5" w:uiPriority="67"/>
-    <w:lsdException w:name="Medium Grid 2 Accent 5" w:uiPriority="68"/>
-    <w:lsdException w:name="Medium Grid 3 Accent 5" w:uiPriority="69"/>
-    <w:lsdException w:name="Dark List Accent 5" w:uiPriority="70"/>
-    <w:lsdException w:name="Colorful Shading Accent 5" w:uiPriority="71"/>
-    <w:lsdException w:name="Colorful List Accent 5" w:uiPriority="72"/>
-    <w:lsdException w:name="Colorful Grid Accent 5" w:uiPriority="73"/>
-    <w:lsdException w:name="Light Shading Accent 6" w:uiPriority="60"/>
-    <w:lsdException w:name="Light List Accent 6" w:uiPriority="61"/>
-    <w:lsdException w:name="Light Grid Accent 6" w:uiPriority="62"/>
-    <w:lsdException w:name="Medium Shading 1 Accent 6" w:uiPriority="63"/>
-    <w:lsdException w:name="Medium Shading 2 Accent 6" w:uiPriority="64"/>
-    <w:lsdException w:name="Medium List 1 Accent 6" w:uiPriority="65"/>
-    <w:lsdException w:name="Medium List 2 Accent 6" w:uiPriority="66"/>
-    <w:lsdException w:name="Medium Grid 1 Accent 6" w:uiPriority="67"/>
-    <w:lsdException w:name="Medium Grid 2 Accent 6" w:uiPriority="68"/>
-    <w:lsdException w:name="Medium Grid 3 Accent 6" w:uiPriority="69"/>
-    <w:lsdException w:name="Dark List Accent 6" w:uiPriority="70"/>
-    <w:lsdException w:name="Colorful Shading Accent 6" w:uiPriority="71"/>
-    <w:lsdException w:name="Colorful List Accent 6" w:uiPriority="72"/>
-    <w:lsdException w:name="Colorful Grid Accent 6" w:uiPriority="73"/>
-    <w:lsdException w:name="Subtle Emphasis" w:uiPriority="19" w:qFormat="1"/>
-    <w:lsdException w:name="Intense Emphasis" w:uiPriority="21" w:qFormat="1"/>
-    <w:lsdException w:name="Subtle Reference" w:uiPriority="31" w:qFormat="1"/>
-    <w:lsdException w:name="Intense Reference" w:uiPriority="32" w:qFormat="1"/>
-    <w:lsdException w:name="Book Title" w:uiPriority="33" w:qFormat="1"/>
-    <w:lsdException w:name="Bibliography" w:semiHidden="1" w:uiPriority="37" w:unhideWhenUsed="1"/>
-    <w:lsdException w:name="TOC Heading" w:semiHidden="1" w:uiPriority="39" w:unhideWhenUsed="1" w:qFormat="1"/>
-    <w:lsdException w:name="Plain Table 1" w:uiPriority="41"/>
-    <w:lsdException w:name="Plain Table 2" w:uiPriority="42"/>
-    <w:lsdException w:name="Plain Table 3" w:uiPriority="43"/>
-    <w:lsdException w:name="Plain Table 4" w:uiPriority="44"/>
-    <w:lsdException w:name="Plain Table 5" w:uiPriority="45"/>
-    <w:lsdException w:name="Grid Table Light" w:uiPriority="40"/>
-    <w:lsdException w:name="Grid Table 1 Light" w:uiPriority="46"/>
-    <w:lsdException w:name="Grid Table 2" w:uiPriority="47"/>
-    <w:lsdException w:name="Grid Table 3" w:uiPriority="48"/>
-    <w:lsdException w:name="Grid Table 4" w:uiPriority="49"/>
-    <w:lsdException w:name="Grid Table 5 Dark" w:uiPriority="50"/>
-    <w:lsdException w:name="Grid Table 6 Colorful" w:uiPriority="51"/>
-    <w:lsdException w:name="Grid Table 7 Colorful" w:uiPriority="52"/>
-    <w:lsdException w:name="Grid Table 1 Light Accent 1" w:uiPriority="46"/>
-    <w:lsdException w:name="Grid Table 2 Accent 1" w:uiPriority="47"/>
-    <w:lsdException w:name="Grid Table 3 Accent 1" w:uiPriority="48"/>
-    <w:lsdException w:name="Grid Table 4 Accent 1" w:uiPriority="49"/>
-    <w:lsdException w:name="Grid Table 5 Dark Accent 1" w:uiPriority="50"/>
-    <w:lsdException w:name="Grid Table 6 Colorful Accent 1" w:uiPriority="51"/>
-    <w:lsdException w:name="Grid Table 7 Colorful Accent 1" w:uiPriority="52"/>
-    <w:lsdException w:name="Grid Table 1 Light Accent 2" w:uiPriority="46"/>
-    <w:lsdException w:name="Grid Table 2 Accent 2" w:uiPriority="47"/>
-    <w:lsdException w:name="Grid Table 3 Accent 2" w:uiPriority="48"/>
-    <w:lsdException w:name="Grid Table 4 Accent 2" w:uiPriority="49"/>
-    <w:lsdException w:name="Grid Table 5 Dark Accent 2" w:uiPriority="50"/>
-    <w:lsdException w:name="Grid Table 6 Colorful Accent 2" w:uiPriority="51"/>
-    <w:lsdException w:name="Grid Table 7 Colorful Accent 2" w:uiPriority="52"/>
-    <w:lsdException w:name="Grid Table 1 Light Accent 3" w:uiPriority="46"/>
-    <w:lsdException w:name="Grid Table 2 Accent 3" w:uiPriority="47"/>
-    <w:lsdException w:name="Grid Table 3 Accent 3" w:uiPriority="48"/>
-    <w:lsdException w:name="Grid Table 4 Accent 3" w:uiPriority="49"/>
-    <w:lsdException w:name="Grid Table 5 Dark Accent 3" w:uiPriority="50"/>
-    <w:lsdException w:name="Grid Table 6 Colorful Accent 3" w:uiPriority="51"/>
-    <w:lsdException w:name="Grid Table 7 Colorful Accent 3" w:uiPriority="52"/>
-    <w:lsdException w:name="Grid Table 1 Light Accent 4" w:uiPriority="46"/>
-    <w:lsdException w:name="Grid Table 2 Accent 4" w:uiPriority="47"/>
-    <w:lsdException w:name="Grid Table 3 Accent 4" w:uiPriority="48"/>
-    <w:lsdException w:name="Grid Table 4 Accent 4" w:uiPriority="49"/>
-    <w:lsdException w:name="Grid Table 5 Dark Accent 4" w:uiPriority="50"/>
-    <w:lsdException w:name="Grid Table 6 Colorful Accent 4" w:uiPriority="51"/>
-    <w:lsdException w:name="Grid Table 7 Colorful Accent 4" w:uiPriority="52"/>
-    <w:lsdException w:name="Grid Table 1 Light Accent 5" w:uiPriority="46"/>
-    <w:lsdException w:name="Grid Table 2 Accent 5" w:uiPriority="47"/>
-    <w:lsdException w:name="Grid Table 3 Accent 5" w:uiPriority="48"/>
-    <w:lsdException w:name="Grid Table 4 Accent 5" w:uiPriority="49"/>
-    <w:lsdException w:name="Grid Table 5 Dark Accent 5" w:uiPriority="50"/>
-    <w:lsdException w:name="Grid Table 6 Colorful Accent 5" w:uiPriority="51"/>
-    <w:lsdException w:name="Grid Table 7 Colorful Accent 5" w:uiPriority="52"/>
-    <w:lsdException w:name="Grid Table 1 Light Accent 6" w:uiPriority="46"/>
-    <w:lsdException w:name="Grid Table 2 Accent 6" w:uiPriority="47"/>
-    <w:lsdException w:name="Grid Table 3 Accent 6" w:uiPriority="48"/>
-    <w:lsdException w:name="Grid Table 4 Accent 6" w:uiPriority="49"/>
-    <w:lsdException w:name="Grid Table 5 Dark Accent 6" w:uiPriority="50"/>
-    <w:lsdException w:name="Grid Table 6 Colorful Accent 6" w:uiPriority="51"/>
-    <w:lsdException w:name="Grid Table 7 Colorful Accent 6" w:uiPriority="52"/>
-    <w:lsdException w:name="List Table 1 Light" w:uiPriority="46"/>
-    <w:lsdException w:name="List Table 2" w:uiPriority="47"/>
-    <w:lsdException w:name="List Table 3" w:uiPriority="48"/>
-    <w:lsdException w:name="List Table 4" w:uiPriority="49"/>
-    <w:lsdException w:name="List Table 5 Dark" w:uiPriority="50"/>
-    <w:lsdException w:name="List Table 6 Colorful" w:uiPriority="51"/>
-    <w:lsdException w:name="List Table 7 Colorful" w:uiPriority="52"/>
-    <w:lsdException w:name="List Table 1 Light Accent 1" w:uiPriority="46"/>
-    <w:lsdException w:name="List Table 2 Accent 1" w:uiPriority="47"/>
-    <w:lsdException w:name="List Table 3 Accent 1" w:uiPriority="48"/>
-    <w:lsdException w:name="List Table 4 Accent 1" w:uiPriority="49"/>
-    <w:lsdException w:name="List Table 5 Dark Accent 1" w:uiPriority="50"/>
-    <w:lsdException w:name="List Table 6 Colorful Accent 1" w:uiPriority="51"/>
-    <w:lsdException w:name="List Table 7 Colorful Accent 1" w:uiPriority="52"/>
-    <w:lsdException w:name="List Table 1 Light Accent 2" w:uiPriority="46"/>
-    <w:lsdException w:name="List Table 2 Accent 2" w:uiPriority="47"/>
-    <w:lsdException w:name="List Table 3 Accent 2" w:uiPriority="48"/>
-    <w:lsdException w:name="List Table 4 Accent 2" w:uiPriority="49"/>
-    <w:lsdException w:name="List Table 5 Dark Accent 2" w:uiPriority="50"/>
-    <w:lsdException w:name="List Table 6 Colorful Accent 2" w:uiPriority="51"/>
-    <w:lsdException w:name="List Table 7 Colorful Accent 2" w:uiPriority="52"/>
-    <w:lsdException w:name="List Table 1 Light Accent 3" w:uiPriority="46"/>
-    <w:lsdException w:name="List Table 2 Accent 3" w:uiPriority="47"/>
-    <w:lsdException w:name="List Table 3 Accent 3" w:uiPriority="48"/>
-    <w:lsdException w:name="List Table 4 Accent 3" w:uiPriority="49"/>
-    <w:lsdException w:name="List Table 5 Dark Accent 3" w:uiPriority="50"/>
-    <w:lsdException w:name="List Table 6 Colorful Accent 3" w:uiPriority="51"/>
-    <w:lsdException w:name="List Table 7 Colorful Accent 3" w:uiPriority="52"/>
-    <w:lsdException w:name="List Table 1 Light Accent 4" w:uiPriority="46"/>
-    <w:lsdException w:name="List Table 2 Accent 4" w:uiPriority="47"/>
-    <w:lsdException w:name="List Table 3 Accent 4" w:uiPriority="48"/>
-    <w:lsdException w:name="List Table 4 Accent 4" w:uiPriority="49"/>
-    <w:lsdException w:name="List Table 5 Dark Accent 4" w:uiPriority="50"/>
-    <w:lsdException w:name="List Table 6 Colorful Accent 4" w:uiPriority="51"/>
-    <w:lsdException w:name="List Table 7 Colorful Accent 4" w:uiPriority="52"/>
-    <w:lsdException w:name="List Table 1 Light Accent 5" w:uiPriority="46"/>
-    <w:lsdException w:name="List Table 2 Accent 5" w:uiPriority="47"/>
-    <w:lsdException w:name="List Table 3 Accent 5" w:uiPriority="48"/>
-    <w:lsdException w:name="List Table 4 Accent 5" w:uiPriority="49"/>
-    <w:lsdException w:name="List Table 5 Dark Accent 5" w:uiPriority="50"/>
-    <w:lsdException w:name="List Table 6 Colorful Accent 5" w:uiPriority="51"/>
-    <w:lsdException w:name="List Table 7 Colorful Accent 5" w:uiPriority="52"/>
-    <w:lsdException w:name="List Table 1 Light Accent 6" w:uiPriority="46"/>
-    <w:lsdException w:name="List Table 2 Accent 6" w:uiPriority="47"/>
-    <w:lsdException w:name="List Table 3 Accent 6" w:uiPriority="48"/>
-    <w:lsdException w:name="List Table 4 Accent 6" w:uiPriority="49"/>
-    <w:lsdException w:name="List Table 5 Dark Accent 6" w:uiPriority="50"/>
-    <w:lsdException w:name="List Table 6 Colorful Accent 6" w:uiPriority="51"/>
-    <w:lsdException w:name="List Table 7 Colorful Accent 6" w:uiPriority="52"/>
+  <w:latentStyles w:defLockedState="0" w:defUIPriority="99" w:defSemiHidden="1" w:defUnhideWhenUsed="1" w:defQFormat="0" w:count="267">
+    <w:lsdException w:name="Normal" w:semiHidden="0" w:uiPriority="0" w:unhideWhenUsed="0" w:qFormat="1"/>
+    <w:lsdException w:name="heading 1" w:semiHidden="0" w:uiPriority="9" w:unhideWhenUsed="0" w:qFormat="1"/>
+    <w:lsdException w:name="heading 2" w:uiPriority="9" w:qFormat="1"/>
+    <w:lsdException w:name="heading 3" w:uiPriority="9" w:qFormat="1"/>
+    <w:lsdException w:name="heading 4" w:uiPriority="9" w:qFormat="1"/>
+    <w:lsdException w:name="heading 5" w:uiPriority="9" w:qFormat="1"/>
+    <w:lsdException w:name="heading 6" w:uiPriority="9" w:qFormat="1"/>
+    <w:lsdException w:name="heading 7" w:uiPriority="9" w:qFormat="1"/>
+    <w:lsdException w:name="heading 8" w:uiPriority="9" w:qFormat="1"/>
+    <w:lsdException w:name="heading 9" w:uiPriority="9" w:qFormat="1"/>
+    <w:lsdException w:name="toc 1" w:uiPriority="39"/>
+    <w:lsdException w:name="toc 2" w:uiPriority="39"/>
+    <w:lsdException w:name="toc 3" w:uiPriority="39"/>
+    <w:lsdException w:name="toc 4" w:uiPriority="39"/>
+    <w:lsdException w:name="toc 5" w:uiPriority="39"/>
+    <w:lsdException w:name="toc 6" w:uiPriority="39"/>
+    <w:lsdException w:name="toc 7" w:uiPriority="39"/>
+    <w:lsdException w:name="toc 8" w:uiPriority="39"/>
+    <w:lsdException w:name="toc 9" w:uiPriority="39"/>
+    <w:lsdException w:name="caption" w:uiPriority="35" w:qFormat="1"/>
+    <w:lsdException w:name="Title" w:semiHidden="0" w:uiPriority="10" w:unhideWhenUsed="0" w:qFormat="1"/>
+    <w:lsdException w:name="Default Paragraph Font" w:uiPriority="1"/>
+    <w:lsdException w:name="Subtitle" w:semiHidden="0" w:uiPriority="11" w:unhideWhenUsed="0" w:qFormat="1"/>
+    <w:lsdException w:name="Strong" w:semiHidden="0" w:uiPriority="22" w:unhideWhenUsed="0" w:qFormat="1"/>
+    <w:lsdException w:name="Emphasis" w:semiHidden="0" w:uiPriority="20" w:unhideWhenUsed="0" w:qFormat="1"/>
+    <w:lsdException w:name="Table Grid" w:semiHidden="0" w:uiPriority="39" w:unhideWhenUsed="0"/>
+    <w:lsdException w:name="Placeholder Text" w:unhideWhenUsed="0"/>
+    <w:lsdException w:name="No Spacing" w:semiHidden="0" w:uiPriority="1" w:unhideWhenUsed="0" w:qFormat="1"/>
+    <w:lsdException w:name="Light Shading" w:semiHidden="0" w:uiPriority="60" w:unhideWhenUsed="0"/>
+    <w:lsdException w:name="Light List" w:semiHidden="0" w:uiPriority="61" w:unhideWhenUsed="0"/>
+    <w:lsdException w:name="Light Grid" w:semiHidden="0" w:uiPriority="62" w:unhideWhenUsed="0"/>
+    <w:lsdException w:name="Medium Shading 1" w:semiHidden="0" w:uiPriority="63" w:unhideWhenUsed="0"/>
+    <w:lsdException w:name="Medium Shading 2" w:semiHidden="0" w:uiPriority="64" w:unhideWhenUsed="0"/>
+    <w:lsdException w:name="Medium List 1" w:semiHidden="0" w:uiPriority="65" w:unhideWhenUsed="0"/>
+    <w:lsdException w:name="Medium List 2" w:semiHidden="0" w:uiPriority="66" w:unhideWhenUsed="0"/>
+    <w:lsdException w:name="Medium Grid 1" w:semiHidden="0" w:uiPriority="67" w:unhideWhenUsed="0"/>
+    <w:lsdException w:name="Medium Grid 2" w:semiHidden="0" w:uiPriority="68" w:unhideWhenUsed="0"/>
+    <w:lsdException w:name="Medium Grid 3" w:semiHidden="0" w:uiPriority="69" w:unhideWhenUsed="0"/>
+    <w:lsdException w:name="Dark List" w:semiHidden="0" w:uiPriority="70" w:unhideWhenUsed="0"/>
+    <w:lsdException w:name="Colorful Shading" w:semiHidden="0" w:uiPriority="71" w:unhideWhenUsed="0"/>
+    <w:lsdException w:name="Colorful List" w:semiHidden="0" w:uiPriority="72" w:unhideWhenUsed="0"/>
+    <w:lsdException w:name="Colorful Grid" w:semiHidden="0" w:uiPriority="73" w:unhideWhenUsed="0"/>
+    <w:lsdException w:name="Light Shading Accent 1" w:semiHidden="0" w:uiPriority="60" w:unhideWhenUsed="0"/>
+    <w:lsdException w:name="Light List Accent 1" w:semiHidden="0" w:uiPriority="61" w:unhideWhenUsed="0"/>
+    <w:lsdException w:name="Light Grid Accent 1" w:semiHidden="0" w:uiPriority="62" w:unhideWhenUsed="0"/>
+    <w:lsdException w:name="Medium Shading 1 Accent 1" w:semiHidden="0" w:uiPriority="63" w:unhideWhenUsed="0"/>
+    <w:lsdException w:name="Medium Shading 2 Accent 1" w:semiHidden="0" w:uiPriority="64" w:unhideWhenUsed="0"/>
+    <w:lsdException w:name="Medium List 1 Accent 1" w:semiHidden="0" w:uiPriority="65" w:unhideWhenUsed="0"/>
+    <w:lsdException w:name="Revision" w:unhideWhenUsed="0"/>
+    <w:lsdException w:name="List Paragraph" w:semiHidden="0" w:uiPriority="34" w:unhideWhenUsed="0" w:qFormat="1"/>
+    <w:lsdException w:name="Quote" w:semiHidden="0" w:uiPriority="29" w:unhideWhenUsed="0" w:qFormat="1"/>
+    <w:lsdException w:name="Intense Quote" w:semiHidden="0" w:uiPriority="30" w:unhideWhenUsed="0" w:qFormat="1"/>
+    <w:lsdException w:name="Medium List 2 Accent 1" w:semiHidden="0" w:uiPriority="66" w:unhideWhenUsed="0"/>
+    <w:lsdException w:name="Medium Grid 1 Accent 1" w:semiHidden="0" w:uiPriority="67" w:unhideWhenUsed="0"/>
+    <w:lsdException w:name="Medium Grid 2 Accent 1" w:semiHidden="0" w:uiPriority="68" w:unhideWhenUsed="0"/>
+    <w:lsdException w:name="Medium Grid 3 Accent 1" w:semiHidden="0" w:uiPriority="69" w:unhideWhenUsed="0"/>
+    <w:lsdException w:name="Dark List Accent 1" w:semiHidden="0" w:uiPriority="70" w:unhideWhenUsed="0"/>
+    <w:lsdException w:name="Colorful Shading Accent 1" w:semiHidden="0" w:uiPriority="71" w:unhideWhenUsed="0"/>
+    <w:lsdException w:name="Colorful List Accent 1" w:semiHidden="0" w:uiPriority="72" w:unhideWhenUsed="0"/>
+    <w:lsdException w:name="Colorful Grid Accent 1" w:semiHidden="0" w:uiPriority="73" w:unhideWhenUsed="0"/>
+    <w:lsdException w:name="Light Shading Accent 2" w:semiHidden="0" w:uiPriority="60" w:unhideWhenUsed="0"/>
+    <w:lsdException w:name="Light List Accent 2" w:semiHidden="0" w:uiPriority="61" w:unhideWhenUsed="0"/>
+    <w:lsdException w:name="Light Grid Accent 2" w:semiHidden="0" w:uiPriority="62" w:unhideWhenUsed="0"/>
+    <w:lsdException w:name="Medium Shading 1 Accent 2" w:semiHidden="0" w:uiPriority="63" w:unhideWhenUsed="0"/>
+    <w:lsdException w:name="Medium Shading 2 Accent 2" w:semiHidden="0" w:uiPriority="64" w:unhideWhenUsed="0"/>
+    <w:lsdException w:name="Medium List 1 Accent 2" w:semiHidden="0" w:uiPriority="65" w:unhideWhenUsed="0"/>
+    <w:lsdException w:name="Medium List 2 Accent 2" w:semiHidden="0" w:uiPriority="66" w:unhideWhenUsed="0"/>
+    <w:lsdException w:name="Medium Grid 1 Accent 2" w:semiHidden="0" w:uiPriority="67" w:unhideWhenUsed="0"/>
+    <w:lsdException w:name="Medium Grid 2 Accent 2" w:semiHidden="0" w:uiPriority="68" w:unhideWhenUsed="0"/>
+    <w:lsdException w:name="Medium Grid 3 Accent 2" w:semiHidden="0" w:uiPriority="69" w:unhideWhenUsed="0"/>
+    <w:lsdException w:name="Dark List Accent 2" w:semiHidden="0" w:uiPriority="70" w:unhideWhenUsed="0"/>
+    <w:lsdException w:name="Colorful Shading Accent 2" w:semiHidden="0" w:uiPriority="71" w:unhideWhenUsed="0"/>
+    <w:lsdException w:name="Colorful List Accent 2" w:semiHidden="0" w:uiPriority="72" w:unhideWhenUsed="0"/>
+    <w:lsdException w:name="Colorful Grid Accent 2" w:semiHidden="0" w:uiPriority="73" w:unhideWhenUsed="0"/>
+    <w:lsdException w:name="Light Shading Accent 3" w:semiHidden="0" w:uiPriority="60" w:unhideWhenUsed="0"/>
+    <w:lsdException w:name="Light List Accent 3" w:semiHidden="0" w:uiPriority="61" w:unhideWhenUsed="0"/>
+    <w:lsdException w:name="Light Grid Accent 3" w:semiHidden="0" w:uiPriority="62" w:unhideWhenUsed="0"/>
+    <w:lsdException w:name="Medium Shading 1 Accent 3" w:semiHidden="0" w:uiPriority="63" w:unhideWhenUsed="0"/>
+    <w:lsdException w:name="Medium Shading 2 Accent 3" w:semiHidden="0" w:uiPriority="64" w:unhideWhenUsed="0"/>
+    <w:lsdException w:name="Medium List 1 Accent 3" w:semiHidden="0" w:uiPriority="65" w:unhideWhenUsed="0"/>
+    <w:lsdException w:name="Medium List 2 Accent 3" w:semiHidden="0" w:uiPriority="66" w:unhideWhenUsed="0"/>
+    <w:lsdException w:name="Medium Grid 1 Accent 3" w:semiHidden="0" w:uiPriority="67" w:unhideWhenUsed="0"/>
+    <w:lsdException w:name="Medium Grid 2 Accent 3" w:semiHidden="0" w:uiPriority="68" w:unhideWhenUsed="0"/>
+    <w:lsdException w:name="Medium Grid 3 Accent 3" w:semiHidden="0" w:uiPriority="69" w:unhideWhenUsed="0"/>
+    <w:lsdException w:name="Dark List Accent 3" w:semiHidden="0" w:uiPriority="70" w:unhideWhenUsed="0"/>
+    <w:lsdException w:name="Colorful Shading Accent 3" w:semiHidden="0" w:uiPriority="71" w:unhideWhenUsed="0"/>
+    <w:lsdException w:name="Colorful List Accent 3" w:semiHidden="0" w:uiPriority="72" w:unhideWhenUsed="0"/>
+    <w:lsdException w:name="Colorful Grid Accent 3" w:semiHidden="0" w:uiPriority="73" w:unhideWhenUsed="0"/>
+    <w:lsdException w:name="Light Shading Accent 4" w:semiHidden="0" w:uiPriority="60" w:unhideWhenUsed="0"/>
+    <w:lsdException w:name="Light List Accent 4" w:semiHidden="0" w:uiPriority="61" w:unhideWhenUsed="0"/>
+    <w:lsdException w:name="Light Grid Accent 4" w:semiHidden="0" w:uiPriority="62" w:unhideWhenUsed="0"/>
+    <w:lsdException w:name="Medium Shading 1 Accent 4" w:semiHidden="0" w:uiPriority="63" w:unhideWhenUsed="0"/>
+    <w:lsdException w:name="Medium Shading 2 Accent 4" w:semiHidden="0" w:uiPriority="64" w:unhideWhenUsed="0"/>
+    <w:lsdException w:name="Medium List 1 Accent 4" w:semiHidden="0" w:uiPriority="65" w:unhideWhenUsed="0"/>
+    <w:lsdException w:name="Medium List 2 Accent 4" w:semiHidden="0" w:uiPriority="66" w:unhideWhenUsed="0"/>
+    <w:lsdException w:name="Medium Grid 1 Accent 4" w:semiHidden="0" w:uiPriority="67" w:unhideWhenUsed="0"/>
+    <w:lsdException w:name="Medium Grid 2 Accent 4" w:semiHidden="0" w:uiPriority="68" w:unhideWhenUsed="0"/>
+    <w:lsdException w:name="Medium Grid 3 Accent 4" w:semiHidden="0" w:uiPriority="69" w:unhideWhenUsed="0"/>
+    <w:lsdException w:name="Dark List Accent 4" w:semiHidden="0" w:uiPriority="70" w:unhideWhenUsed="0"/>
+    <w:lsdException w:name="Colorful Shading Accent 4" w:semiHidden="0" w:uiPriority="71" w:unhideWhenUsed="0"/>
+    <w:lsdException w:name="Colorful List Accent 4" w:semiHidden="0" w:uiPriority="72" w:unhideWhenUsed="0"/>
+    <w:lsdException w:name="Colorful Grid Accent 4" w:semiHidden="0" w:uiPriority="73" w:unhideWhenUsed="0"/>
+    <w:lsdException w:name="Light Shading Accent 5" w:semiHidden="0" w:uiPriority="60" w:unhideWhenUsed="0"/>
+    <w:lsdException w:name="Light List Accent 5" w:semiHidden="0" w:uiPriority="61" w:unhideWhenUsed="0"/>
+    <w:lsdException w:name="Light Grid Accent 5" w:semiHidden="0" w:uiPriority="62" w:unhideWhenUsed="0"/>
+    <w:lsdException w:name="Medium Shading 1 Accent 5" w:semiHidden="0" w:uiPriority="63" w:unhideWhenUsed="0"/>
+    <w:lsdException w:name="Medium Shading 2 Accent 5" w:semiHidden="0" w:uiPriority="64" w:unhideWhenUsed="0"/>
+    <w:lsdException w:name="Medium List 1 Accent 5" w:semiHidden="0" w:uiPriority="65" w:unhideWhenUsed="0"/>
+    <w:lsdException w:name="Medium List 2 Accent 5" w:semiHidden="0" w:uiPriority="66" w:unhideWhenUsed="0"/>
+    <w:lsdException w:name="Medium Grid 1 Accent 5" w:semiHidden="0" w:uiPriority="67" w:unhideWhenUsed="0"/>
+    <w:lsdException w:name="Medium Grid 2 Accent 5" w:semiHidden="0" w:uiPriority="68" w:unhideWhenUsed="0"/>
+    <w:lsdException w:name="Medium Grid 3 Accent 5" w:semiHidden="0" w:uiPriority="69" w:unhideWhenUsed="0"/>
+    <w:lsdException w:name="Dark List Accent 5" w:semiHidden="0" w:uiPriority="70" w:unhideWhenUsed="0"/>
+    <w:lsdException w:name="Colorful Shading Accent 5" w:semiHidden="0" w:uiPriority="71" w:unhideWhenUsed="0"/>
+    <w:lsdException w:name="Colorful List Accent 5" w:semiHidden="0" w:uiPriority="72" w:unhideWhenUsed="0"/>
+    <w:lsdException w:name="Colorful Grid Accent 5" w:semiHidden="0" w:uiPriority="73" w:unhideWhenUsed="0"/>
+    <w:lsdException w:name="Light Shading Accent 6" w:semiHidden="0" w:uiPriority="60" w:unhideWhenUsed="0"/>
+    <w:lsdException w:name="Light List Accent 6" w:semiHidden="0" w:uiPriority="61" w:unhideWhenUsed="0"/>
+    <w:lsdException w:name="Light Grid Accent 6" w:semiHidden="0" w:uiPriority="62" w:unhideWhenUsed="0"/>
+    <w:lsdException w:name="Medium Shading 1 Accent 6" w:semiHidden="0" w:uiPriority="63" w:unhideWhenUsed="0"/>
+    <w:lsdException w:name="Medium Shading 2 Accent 6" w:semiHidden="0" w:uiPriority="64" w:unhideWhenUsed="0"/>
+    <w:lsdException w:name="Medium List 1 Accent 6" w:semiHidden="0" w:uiPriority="65" w:unhideWhenUsed="0"/>
+    <w:lsdException w:name="Medium List 2 Accent 6" w:semiHidden="0" w:uiPriority="66" w:unhideWhenUsed="0"/>
+    <w:lsdException w:name="Medium Grid 1 Accent 6" w:semiHidden="0" w:uiPriority="67" w:unhideWhenUsed="0"/>
+    <w:lsdException w:name="Medium Grid 2 Accent 6" w:semiHidden="0" w:uiPriority="68" w:unhideWhenUsed="0"/>
+    <w:lsdException w:name="Medium Grid 3 Accent 6" w:semiHidden="0" w:uiPriority="69" w:unhideWhenUsed="0"/>
+    <w:lsdException w:name="Dark List Accent 6" w:semiHidden="0" w:uiPriority="70" w:unhideWhenUsed="0"/>
+    <w:lsdException w:name="Colorful Shading Accent 6" w:semiHidden="0" w:uiPriority="71" w:unhideWhenUsed="0"/>
+    <w:lsdException w:name="Colorful List Accent 6" w:semiHidden="0" w:uiPriority="72" w:unhideWhenUsed="0"/>
+    <w:lsdException w:name="Colorful Grid Accent 6" w:semiHidden="0" w:uiPriority="73" w:unhideWhenUsed="0"/>
+    <w:lsdException w:name="Subtle Emphasis" w:semiHidden="0" w:uiPriority="19" w:unhideWhenUsed="0" w:qFormat="1"/>
+    <w:lsdException w:name="Intense Emphasis" w:semiHidden="0" w:uiPriority="21" w:unhideWhenUsed="0" w:qFormat="1"/>
+    <w:lsdException w:name="Subtle Reference" w:semiHidden="0" w:uiPriority="31" w:unhideWhenUsed="0" w:qFormat="1"/>
+    <w:lsdException w:name="Intense Reference" w:semiHidden="0" w:uiPriority="32" w:unhideWhenUsed="0" w:qFormat="1"/>
+    <w:lsdException w:name="Book Title" w:semiHidden="0" w:uiPriority="33" w:unhideWhenUsed="0" w:qFormat="1"/>
+    <w:lsdException w:name="Bibliography" w:uiPriority="37"/>
+    <w:lsdException w:name="TOC Heading" w:uiPriority="39" w:qFormat="1"/>
   </w:latentStyles>
-  <w:style w:type="paragraph" w:default="1" w:styleId="Standard">
+  <w:style w:type="paragraph" w:default="1" w:styleId="Normal">
     <w:name w:val="Normal"/>
     <w:qFormat/>
   </w:style>
-  <w:style w:type="paragraph" w:styleId="berschrift1">
+  <w:style w:type="paragraph" w:styleId="Heading1">
     <w:name w:val="heading 1"/>
-    <w:basedOn w:val="Standard"/>
-    <w:next w:val="Standard"/>
-    <w:link w:val="berschrift1Zchn"/>
+    <w:basedOn w:val="Normal"/>
+    <w:next w:val="Normal"/>
+    <w:link w:val="Heading1Char"/>
     <w:uiPriority w:val="9"/>
     <w:qFormat/>
     <w:rsid w:val="00A21A17"/>
@@ -3409,11 +3288,11 @@
       <w:lang w:val="en-GB"/>
     </w:rPr>
   </w:style>
-  <w:style w:type="paragraph" w:styleId="berschrift2">
+  <w:style w:type="paragraph" w:styleId="Heading2">
     <w:name w:val="heading 2"/>
-    <w:basedOn w:val="Standard"/>
-    <w:next w:val="Standard"/>
-    <w:link w:val="berschrift2Zchn"/>
+    <w:basedOn w:val="Normal"/>
+    <w:next w:val="Normal"/>
+    <w:link w:val="Heading2Char"/>
     <w:uiPriority w:val="9"/>
     <w:unhideWhenUsed/>
     <w:qFormat/>
@@ -3431,12 +3310,13 @@
       <w:szCs w:val="26"/>
     </w:rPr>
   </w:style>
-  <w:style w:type="character" w:default="1" w:styleId="Absatz-Standardschriftart">
+  <w:style w:type="character" w:default="1" w:styleId="DefaultParagraphFont">
     <w:name w:val="Default Paragraph Font"/>
     <w:uiPriority w:val="1"/>
+    <w:semiHidden/>
     <w:unhideWhenUsed/>
   </w:style>
-  <w:style w:type="table" w:default="1" w:styleId="NormaleTabelle">
+  <w:style w:type="table" w:default="1" w:styleId="TableNormal">
     <w:name w:val="Normal Table"/>
     <w:uiPriority w:val="99"/>
     <w:semiHidden/>
@@ -3451,16 +3331,16 @@
       </w:tblCellMar>
     </w:tblPr>
   </w:style>
-  <w:style w:type="numbering" w:default="1" w:styleId="KeineListe">
+  <w:style w:type="numbering" w:default="1" w:styleId="NoList">
     <w:name w:val="No List"/>
     <w:uiPriority w:val="99"/>
     <w:semiHidden/>
     <w:unhideWhenUsed/>
   </w:style>
-  <w:style w:type="character" w:customStyle="1" w:styleId="berschrift1Zchn">
-    <w:name w:val="Überschrift 1 Zchn"/>
-    <w:basedOn w:val="Absatz-Standardschriftart"/>
-    <w:link w:val="berschrift1"/>
+  <w:style w:type="character" w:customStyle="1" w:styleId="Heading1Char">
+    <w:name w:val="Heading 1 Char"/>
+    <w:basedOn w:val="DefaultParagraphFont"/>
+    <w:link w:val="Heading1"/>
     <w:uiPriority w:val="9"/>
     <w:rsid w:val="00A21A17"/>
     <w:rPr>
@@ -3471,10 +3351,10 @@
       <w:lang w:val="en-GB"/>
     </w:rPr>
   </w:style>
-  <w:style w:type="paragraph" w:styleId="Inhaltsverzeichnisberschrift">
+  <w:style w:type="paragraph" w:styleId="TOCHeading">
     <w:name w:val="TOC Heading"/>
-    <w:basedOn w:val="berschrift1"/>
-    <w:next w:val="Standard"/>
+    <w:basedOn w:val="Heading1"/>
+    <w:next w:val="Normal"/>
     <w:uiPriority w:val="39"/>
     <w:unhideWhenUsed/>
     <w:qFormat/>
@@ -3486,10 +3366,10 @@
       <w:lang w:val="en-US"/>
     </w:rPr>
   </w:style>
-  <w:style w:type="paragraph" w:styleId="Verzeichnis1">
+  <w:style w:type="paragraph" w:styleId="TOC1">
     <w:name w:val="toc 1"/>
-    <w:basedOn w:val="Standard"/>
-    <w:next w:val="Standard"/>
+    <w:basedOn w:val="Normal"/>
+    <w:next w:val="Normal"/>
     <w:autoRedefine/>
     <w:uiPriority w:val="39"/>
     <w:unhideWhenUsed/>
@@ -3500,7 +3380,7 @@
   </w:style>
   <w:style w:type="character" w:styleId="Hyperlink">
     <w:name w:val="Hyperlink"/>
-    <w:basedOn w:val="Absatz-Standardschriftart"/>
+    <w:basedOn w:val="DefaultParagraphFont"/>
     <w:uiPriority w:val="99"/>
     <w:unhideWhenUsed/>
     <w:rsid w:val="00470111"/>
@@ -3509,9 +3389,9 @@
       <w:u w:val="single"/>
     </w:rPr>
   </w:style>
-  <w:style w:type="paragraph" w:styleId="StandardWeb">
+  <w:style w:type="paragraph" w:styleId="NormalWeb">
     <w:name w:val="Normal (Web)"/>
-    <w:basedOn w:val="Standard"/>
+    <w:basedOn w:val="Normal"/>
     <w:uiPriority w:val="99"/>
     <w:semiHidden/>
     <w:unhideWhenUsed/>
@@ -3525,9 +3405,9 @@
       <w:szCs w:val="24"/>
     </w:rPr>
   </w:style>
-  <w:style w:type="paragraph" w:styleId="Listenabsatz">
+  <w:style w:type="paragraph" w:styleId="ListParagraph">
     <w:name w:val="List Paragraph"/>
-    <w:basedOn w:val="Standard"/>
+    <w:basedOn w:val="Normal"/>
     <w:uiPriority w:val="34"/>
     <w:qFormat/>
     <w:rsid w:val="00470111"/>
@@ -3536,10 +3416,10 @@
       <w:contextualSpacing/>
     </w:pPr>
   </w:style>
-  <w:style w:type="character" w:customStyle="1" w:styleId="berschrift2Zchn">
-    <w:name w:val="Überschrift 2 Zchn"/>
-    <w:basedOn w:val="Absatz-Standardschriftart"/>
-    <w:link w:val="berschrift2"/>
+  <w:style w:type="character" w:customStyle="1" w:styleId="Heading2Char">
+    <w:name w:val="Heading 2 Char"/>
+    <w:basedOn w:val="DefaultParagraphFont"/>
+    <w:link w:val="Heading2"/>
     <w:uiPriority w:val="9"/>
     <w:rsid w:val="001335C3"/>
     <w:rPr>
@@ -3549,10 +3429,10 @@
       <w:szCs w:val="26"/>
     </w:rPr>
   </w:style>
-  <w:style w:type="paragraph" w:styleId="Verzeichnis2">
+  <w:style w:type="paragraph" w:styleId="TOC2">
     <w:name w:val="toc 2"/>
-    <w:basedOn w:val="Standard"/>
-    <w:next w:val="Standard"/>
+    <w:basedOn w:val="Normal"/>
+    <w:next w:val="Normal"/>
     <w:autoRedefine/>
     <w:uiPriority w:val="39"/>
     <w:unhideWhenUsed/>
@@ -3561,6 +3441,405 @@
       <w:spacing w:after="100"/>
       <w:ind w:left="220"/>
     </w:pPr>
+  </w:style>
+  <w:style w:type="paragraph" w:styleId="BalloonText">
+    <w:name w:val="Balloon Text"/>
+    <w:basedOn w:val="Normal"/>
+    <w:link w:val="BalloonTextChar"/>
+    <w:uiPriority w:val="99"/>
+    <w:semiHidden/>
+    <w:unhideWhenUsed/>
+    <w:rsid w:val="007576B0"/>
+    <w:pPr>
+      <w:spacing w:after="0" w:line="240" w:lineRule="auto"/>
+    </w:pPr>
+    <w:rPr>
+      <w:rFonts w:ascii="Tahoma" w:hAnsi="Tahoma" w:cs="Tahoma"/>
+      <w:sz w:val="16"/>
+      <w:szCs w:val="16"/>
+    </w:rPr>
+  </w:style>
+  <w:style w:type="character" w:customStyle="1" w:styleId="BalloonTextChar">
+    <w:name w:val="Balloon Text Char"/>
+    <w:basedOn w:val="DefaultParagraphFont"/>
+    <w:link w:val="BalloonText"/>
+    <w:uiPriority w:val="99"/>
+    <w:semiHidden/>
+    <w:rsid w:val="007576B0"/>
+    <w:rPr>
+      <w:rFonts w:ascii="Tahoma" w:hAnsi="Tahoma" w:cs="Tahoma"/>
+      <w:sz w:val="16"/>
+      <w:szCs w:val="16"/>
+    </w:rPr>
+  </w:style>
+</w:styles>
+</file>
+
+<file path=word/stylesWithEffects.xml><?xml version="1.0" encoding="utf-8"?>
+<w:styles xmlns:wpc="http://schemas.microsoft.com/office/word/2010/wordprocessingCanvas" xmlns:mc="http://schemas.openxmlformats.org/markup-compatibility/2006" xmlns:o="urn:schemas-microsoft-com:office:office" xmlns:r="http://schemas.openxmlformats.org/officeDocument/2006/relationships" xmlns:m="http://schemas.openxmlformats.org/officeDocument/2006/math" xmlns:v="urn:schemas-microsoft-com:vml" xmlns:wp14="http://schemas.microsoft.com/office/word/2010/wordprocessingDrawing" xmlns:wp="http://schemas.openxmlformats.org/drawingml/2006/wordprocessingDrawing" xmlns:w10="urn:schemas-microsoft-com:office:word" xmlns:w="http://schemas.openxmlformats.org/wordprocessingml/2006/main" xmlns:w14="http://schemas.microsoft.com/office/word/2010/wordml" xmlns:wpg="http://schemas.microsoft.com/office/word/2010/wordprocessingGroup" xmlns:wpi="http://schemas.microsoft.com/office/word/2010/wordprocessingInk" xmlns:wne="http://schemas.microsoft.com/office/word/2006/wordml" xmlns:wps="http://schemas.microsoft.com/office/word/2010/wordprocessingShape" mc:Ignorable="w14 wp14">
+  <w:docDefaults>
+    <w:rPrDefault>
+      <w:rPr>
+        <w:rFonts w:asciiTheme="minorHAnsi" w:eastAsiaTheme="minorHAnsi" w:hAnsiTheme="minorHAnsi" w:cstheme="minorBidi"/>
+        <w:sz w:val="22"/>
+        <w:szCs w:val="22"/>
+        <w:lang w:val="en-US" w:eastAsia="en-US" w:bidi="ar-SA"/>
+      </w:rPr>
+    </w:rPrDefault>
+    <w:pPrDefault>
+      <w:pPr>
+        <w:spacing w:after="160" w:line="259" w:lineRule="auto"/>
+      </w:pPr>
+    </w:pPrDefault>
+  </w:docDefaults>
+  <w:latentStyles w:defLockedState="0" w:defUIPriority="99" w:defSemiHidden="1" w:defUnhideWhenUsed="1" w:defQFormat="0" w:count="267">
+    <w:lsdException w:name="Normal" w:semiHidden="0" w:uiPriority="0" w:unhideWhenUsed="0" w:qFormat="1"/>
+    <w:lsdException w:name="heading 1" w:semiHidden="0" w:uiPriority="9" w:unhideWhenUsed="0" w:qFormat="1"/>
+    <w:lsdException w:name="heading 2" w:uiPriority="9" w:qFormat="1"/>
+    <w:lsdException w:name="heading 3" w:uiPriority="9" w:qFormat="1"/>
+    <w:lsdException w:name="heading 4" w:uiPriority="9" w:qFormat="1"/>
+    <w:lsdException w:name="heading 5" w:uiPriority="9" w:qFormat="1"/>
+    <w:lsdException w:name="heading 6" w:uiPriority="9" w:qFormat="1"/>
+    <w:lsdException w:name="heading 7" w:uiPriority="9" w:qFormat="1"/>
+    <w:lsdException w:name="heading 8" w:uiPriority="9" w:qFormat="1"/>
+    <w:lsdException w:name="heading 9" w:uiPriority="9" w:qFormat="1"/>
+    <w:lsdException w:name="toc 1" w:uiPriority="39"/>
+    <w:lsdException w:name="toc 2" w:uiPriority="39"/>
+    <w:lsdException w:name="toc 3" w:uiPriority="39"/>
+    <w:lsdException w:name="toc 4" w:uiPriority="39"/>
+    <w:lsdException w:name="toc 5" w:uiPriority="39"/>
+    <w:lsdException w:name="toc 6" w:uiPriority="39"/>
+    <w:lsdException w:name="toc 7" w:uiPriority="39"/>
+    <w:lsdException w:name="toc 8" w:uiPriority="39"/>
+    <w:lsdException w:name="toc 9" w:uiPriority="39"/>
+    <w:lsdException w:name="caption" w:uiPriority="35" w:qFormat="1"/>
+    <w:lsdException w:name="Title" w:semiHidden="0" w:uiPriority="10" w:unhideWhenUsed="0" w:qFormat="1"/>
+    <w:lsdException w:name="Default Paragraph Font" w:uiPriority="1"/>
+    <w:lsdException w:name="Subtitle" w:semiHidden="0" w:uiPriority="11" w:unhideWhenUsed="0" w:qFormat="1"/>
+    <w:lsdException w:name="Strong" w:semiHidden="0" w:uiPriority="22" w:unhideWhenUsed="0" w:qFormat="1"/>
+    <w:lsdException w:name="Emphasis" w:semiHidden="0" w:uiPriority="20" w:unhideWhenUsed="0" w:qFormat="1"/>
+    <w:lsdException w:name="Table Grid" w:semiHidden="0" w:uiPriority="39" w:unhideWhenUsed="0"/>
+    <w:lsdException w:name="Placeholder Text" w:unhideWhenUsed="0"/>
+    <w:lsdException w:name="No Spacing" w:semiHidden="0" w:uiPriority="1" w:unhideWhenUsed="0" w:qFormat="1"/>
+    <w:lsdException w:name="Light Shading" w:semiHidden="0" w:uiPriority="60" w:unhideWhenUsed="0"/>
+    <w:lsdException w:name="Light List" w:semiHidden="0" w:uiPriority="61" w:unhideWhenUsed="0"/>
+    <w:lsdException w:name="Light Grid" w:semiHidden="0" w:uiPriority="62" w:unhideWhenUsed="0"/>
+    <w:lsdException w:name="Medium Shading 1" w:semiHidden="0" w:uiPriority="63" w:unhideWhenUsed="0"/>
+    <w:lsdException w:name="Medium Shading 2" w:semiHidden="0" w:uiPriority="64" w:unhideWhenUsed="0"/>
+    <w:lsdException w:name="Medium List 1" w:semiHidden="0" w:uiPriority="65" w:unhideWhenUsed="0"/>
+    <w:lsdException w:name="Medium List 2" w:semiHidden="0" w:uiPriority="66" w:unhideWhenUsed="0"/>
+    <w:lsdException w:name="Medium Grid 1" w:semiHidden="0" w:uiPriority="67" w:unhideWhenUsed="0"/>
+    <w:lsdException w:name="Medium Grid 2" w:semiHidden="0" w:uiPriority="68" w:unhideWhenUsed="0"/>
+    <w:lsdException w:name="Medium Grid 3" w:semiHidden="0" w:uiPriority="69" w:unhideWhenUsed="0"/>
+    <w:lsdException w:name="Dark List" w:semiHidden="0" w:uiPriority="70" w:unhideWhenUsed="0"/>
+    <w:lsdException w:name="Colorful Shading" w:semiHidden="0" w:uiPriority="71" w:unhideWhenUsed="0"/>
+    <w:lsdException w:name="Colorful List" w:semiHidden="0" w:uiPriority="72" w:unhideWhenUsed="0"/>
+    <w:lsdException w:name="Colorful Grid" w:semiHidden="0" w:uiPriority="73" w:unhideWhenUsed="0"/>
+    <w:lsdException w:name="Light Shading Accent 1" w:semiHidden="0" w:uiPriority="60" w:unhideWhenUsed="0"/>
+    <w:lsdException w:name="Light List Accent 1" w:semiHidden="0" w:uiPriority="61" w:unhideWhenUsed="0"/>
+    <w:lsdException w:name="Light Grid Accent 1" w:semiHidden="0" w:uiPriority="62" w:unhideWhenUsed="0"/>
+    <w:lsdException w:name="Medium Shading 1 Accent 1" w:semiHidden="0" w:uiPriority="63" w:unhideWhenUsed="0"/>
+    <w:lsdException w:name="Medium Shading 2 Accent 1" w:semiHidden="0" w:uiPriority="64" w:unhideWhenUsed="0"/>
+    <w:lsdException w:name="Medium List 1 Accent 1" w:semiHidden="0" w:uiPriority="65" w:unhideWhenUsed="0"/>
+    <w:lsdException w:name="Revision" w:unhideWhenUsed="0"/>
+    <w:lsdException w:name="List Paragraph" w:semiHidden="0" w:uiPriority="34" w:unhideWhenUsed="0" w:qFormat="1"/>
+    <w:lsdException w:name="Quote" w:semiHidden="0" w:uiPriority="29" w:unhideWhenUsed="0" w:qFormat="1"/>
+    <w:lsdException w:name="Intense Quote" w:semiHidden="0" w:uiPriority="30" w:unhideWhenUsed="0" w:qFormat="1"/>
+    <w:lsdException w:name="Medium List 2 Accent 1" w:semiHidden="0" w:uiPriority="66" w:unhideWhenUsed="0"/>
+    <w:lsdException w:name="Medium Grid 1 Accent 1" w:semiHidden="0" w:uiPriority="67" w:unhideWhenUsed="0"/>
+    <w:lsdException w:name="Medium Grid 2 Accent 1" w:semiHidden="0" w:uiPriority="68" w:unhideWhenUsed="0"/>
+    <w:lsdException w:name="Medium Grid 3 Accent 1" w:semiHidden="0" w:uiPriority="69" w:unhideWhenUsed="0"/>
+    <w:lsdException w:name="Dark List Accent 1" w:semiHidden="0" w:uiPriority="70" w:unhideWhenUsed="0"/>
+    <w:lsdException w:name="Colorful Shading Accent 1" w:semiHidden="0" w:uiPriority="71" w:unhideWhenUsed="0"/>
+    <w:lsdException w:name="Colorful List Accent 1" w:semiHidden="0" w:uiPriority="72" w:unhideWhenUsed="0"/>
+    <w:lsdException w:name="Colorful Grid Accent 1" w:semiHidden="0" w:uiPriority="73" w:unhideWhenUsed="0"/>
+    <w:lsdException w:name="Light Shading Accent 2" w:semiHidden="0" w:uiPriority="60" w:unhideWhenUsed="0"/>
+    <w:lsdException w:name="Light List Accent 2" w:semiHidden="0" w:uiPriority="61" w:unhideWhenUsed="0"/>
+    <w:lsdException w:name="Light Grid Accent 2" w:semiHidden="0" w:uiPriority="62" w:unhideWhenUsed="0"/>
+    <w:lsdException w:name="Medium Shading 1 Accent 2" w:semiHidden="0" w:uiPriority="63" w:unhideWhenUsed="0"/>
+    <w:lsdException w:name="Medium Shading 2 Accent 2" w:semiHidden="0" w:uiPriority="64" w:unhideWhenUsed="0"/>
+    <w:lsdException w:name="Medium List 1 Accent 2" w:semiHidden="0" w:uiPriority="65" w:unhideWhenUsed="0"/>
+    <w:lsdException w:name="Medium List 2 Accent 2" w:semiHidden="0" w:uiPriority="66" w:unhideWhenUsed="0"/>
+    <w:lsdException w:name="Medium Grid 1 Accent 2" w:semiHidden="0" w:uiPriority="67" w:unhideWhenUsed="0"/>
+    <w:lsdException w:name="Medium Grid 2 Accent 2" w:semiHidden="0" w:uiPriority="68" w:unhideWhenUsed="0"/>
+    <w:lsdException w:name="Medium Grid 3 Accent 2" w:semiHidden="0" w:uiPriority="69" w:unhideWhenUsed="0"/>
+    <w:lsdException w:name="Dark List Accent 2" w:semiHidden="0" w:uiPriority="70" w:unhideWhenUsed="0"/>
+    <w:lsdException w:name="Colorful Shading Accent 2" w:semiHidden="0" w:uiPriority="71" w:unhideWhenUsed="0"/>
+    <w:lsdException w:name="Colorful List Accent 2" w:semiHidden="0" w:uiPriority="72" w:unhideWhenUsed="0"/>
+    <w:lsdException w:name="Colorful Grid Accent 2" w:semiHidden="0" w:uiPriority="73" w:unhideWhenUsed="0"/>
+    <w:lsdException w:name="Light Shading Accent 3" w:semiHidden="0" w:uiPriority="60" w:unhideWhenUsed="0"/>
+    <w:lsdException w:name="Light List Accent 3" w:semiHidden="0" w:uiPriority="61" w:unhideWhenUsed="0"/>
+    <w:lsdException w:name="Light Grid Accent 3" w:semiHidden="0" w:uiPriority="62" w:unhideWhenUsed="0"/>
+    <w:lsdException w:name="Medium Shading 1 Accent 3" w:semiHidden="0" w:uiPriority="63" w:unhideWhenUsed="0"/>
+    <w:lsdException w:name="Medium Shading 2 Accent 3" w:semiHidden="0" w:uiPriority="64" w:unhideWhenUsed="0"/>
+    <w:lsdException w:name="Medium List 1 Accent 3" w:semiHidden="0" w:uiPriority="65" w:unhideWhenUsed="0"/>
+    <w:lsdException w:name="Medium List 2 Accent 3" w:semiHidden="0" w:uiPriority="66" w:unhideWhenUsed="0"/>
+    <w:lsdException w:name="Medium Grid 1 Accent 3" w:semiHidden="0" w:uiPriority="67" w:unhideWhenUsed="0"/>
+    <w:lsdException w:name="Medium Grid 2 Accent 3" w:semiHidden="0" w:uiPriority="68" w:unhideWhenUsed="0"/>
+    <w:lsdException w:name="Medium Grid 3 Accent 3" w:semiHidden="0" w:uiPriority="69" w:unhideWhenUsed="0"/>
+    <w:lsdException w:name="Dark List Accent 3" w:semiHidden="0" w:uiPriority="70" w:unhideWhenUsed="0"/>
+    <w:lsdException w:name="Colorful Shading Accent 3" w:semiHidden="0" w:uiPriority="71" w:unhideWhenUsed="0"/>
+    <w:lsdException w:name="Colorful List Accent 3" w:semiHidden="0" w:uiPriority="72" w:unhideWhenUsed="0"/>
+    <w:lsdException w:name="Colorful Grid Accent 3" w:semiHidden="0" w:uiPriority="73" w:unhideWhenUsed="0"/>
+    <w:lsdException w:name="Light Shading Accent 4" w:semiHidden="0" w:uiPriority="60" w:unhideWhenUsed="0"/>
+    <w:lsdException w:name="Light List Accent 4" w:semiHidden="0" w:uiPriority="61" w:unhideWhenUsed="0"/>
+    <w:lsdException w:name="Light Grid Accent 4" w:semiHidden="0" w:uiPriority="62" w:unhideWhenUsed="0"/>
+    <w:lsdException w:name="Medium Shading 1 Accent 4" w:semiHidden="0" w:uiPriority="63" w:unhideWhenUsed="0"/>
+    <w:lsdException w:name="Medium Shading 2 Accent 4" w:semiHidden="0" w:uiPriority="64" w:unhideWhenUsed="0"/>
+    <w:lsdException w:name="Medium List 1 Accent 4" w:semiHidden="0" w:uiPriority="65" w:unhideWhenUsed="0"/>
+    <w:lsdException w:name="Medium List 2 Accent 4" w:semiHidden="0" w:uiPriority="66" w:unhideWhenUsed="0"/>
+    <w:lsdException w:name="Medium Grid 1 Accent 4" w:semiHidden="0" w:uiPriority="67" w:unhideWhenUsed="0"/>
+    <w:lsdException w:name="Medium Grid 2 Accent 4" w:semiHidden="0" w:uiPriority="68" w:unhideWhenUsed="0"/>
+    <w:lsdException w:name="Medium Grid 3 Accent 4" w:semiHidden="0" w:uiPriority="69" w:unhideWhenUsed="0"/>
+    <w:lsdException w:name="Dark List Accent 4" w:semiHidden="0" w:uiPriority="70" w:unhideWhenUsed="0"/>
+    <w:lsdException w:name="Colorful Shading Accent 4" w:semiHidden="0" w:uiPriority="71" w:unhideWhenUsed="0"/>
+    <w:lsdException w:name="Colorful List Accent 4" w:semiHidden="0" w:uiPriority="72" w:unhideWhenUsed="0"/>
+    <w:lsdException w:name="Colorful Grid Accent 4" w:semiHidden="0" w:uiPriority="73" w:unhideWhenUsed="0"/>
+    <w:lsdException w:name="Light Shading Accent 5" w:semiHidden="0" w:uiPriority="60" w:unhideWhenUsed="0"/>
+    <w:lsdException w:name="Light List Accent 5" w:semiHidden="0" w:uiPriority="61" w:unhideWhenUsed="0"/>
+    <w:lsdException w:name="Light Grid Accent 5" w:semiHidden="0" w:uiPriority="62" w:unhideWhenUsed="0"/>
+    <w:lsdException w:name="Medium Shading 1 Accent 5" w:semiHidden="0" w:uiPriority="63" w:unhideWhenUsed="0"/>
+    <w:lsdException w:name="Medium Shading 2 Accent 5" w:semiHidden="0" w:uiPriority="64" w:unhideWhenUsed="0"/>
+    <w:lsdException w:name="Medium List 1 Accent 5" w:semiHidden="0" w:uiPriority="65" w:unhideWhenUsed="0"/>
+    <w:lsdException w:name="Medium List 2 Accent 5" w:semiHidden="0" w:uiPriority="66" w:unhideWhenUsed="0"/>
+    <w:lsdException w:name="Medium Grid 1 Accent 5" w:semiHidden="0" w:uiPriority="67" w:unhideWhenUsed="0"/>
+    <w:lsdException w:name="Medium Grid 2 Accent 5" w:semiHidden="0" w:uiPriority="68" w:unhideWhenUsed="0"/>
+    <w:lsdException w:name="Medium Grid 3 Accent 5" w:semiHidden="0" w:uiPriority="69" w:unhideWhenUsed="0"/>
+    <w:lsdException w:name="Dark List Accent 5" w:semiHidden="0" w:uiPriority="70" w:unhideWhenUsed="0"/>
+    <w:lsdException w:name="Colorful Shading Accent 5" w:semiHidden="0" w:uiPriority="71" w:unhideWhenUsed="0"/>
+    <w:lsdException w:name="Colorful List Accent 5" w:semiHidden="0" w:uiPriority="72" w:unhideWhenUsed="0"/>
+    <w:lsdException w:name="Colorful Grid Accent 5" w:semiHidden="0" w:uiPriority="73" w:unhideWhenUsed="0"/>
+    <w:lsdException w:name="Light Shading Accent 6" w:semiHidden="0" w:uiPriority="60" w:unhideWhenUsed="0"/>
+    <w:lsdException w:name="Light List Accent 6" w:semiHidden="0" w:uiPriority="61" w:unhideWhenUsed="0"/>
+    <w:lsdException w:name="Light Grid Accent 6" w:semiHidden="0" w:uiPriority="62" w:unhideWhenUsed="0"/>
+    <w:lsdException w:name="Medium Shading 1 Accent 6" w:semiHidden="0" w:uiPriority="63" w:unhideWhenUsed="0"/>
+    <w:lsdException w:name="Medium Shading 2 Accent 6" w:semiHidden="0" w:uiPriority="64" w:unhideWhenUsed="0"/>
+    <w:lsdException w:name="Medium List 1 Accent 6" w:semiHidden="0" w:uiPriority="65" w:unhideWhenUsed="0"/>
+    <w:lsdException w:name="Medium List 2 Accent 6" w:semiHidden="0" w:uiPriority="66" w:unhideWhenUsed="0"/>
+    <w:lsdException w:name="Medium Grid 1 Accent 6" w:semiHidden="0" w:uiPriority="67" w:unhideWhenUsed="0"/>
+    <w:lsdException w:name="Medium Grid 2 Accent 6" w:semiHidden="0" w:uiPriority="68" w:unhideWhenUsed="0"/>
+    <w:lsdException w:name="Medium Grid 3 Accent 6" w:semiHidden="0" w:uiPriority="69" w:unhideWhenUsed="0"/>
+    <w:lsdException w:name="Dark List Accent 6" w:semiHidden="0" w:uiPriority="70" w:unhideWhenUsed="0"/>
+    <w:lsdException w:name="Colorful Shading Accent 6" w:semiHidden="0" w:uiPriority="71" w:unhideWhenUsed="0"/>
+    <w:lsdException w:name="Colorful List Accent 6" w:semiHidden="0" w:uiPriority="72" w:unhideWhenUsed="0"/>
+    <w:lsdException w:name="Colorful Grid Accent 6" w:semiHidden="0" w:uiPriority="73" w:unhideWhenUsed="0"/>
+    <w:lsdException w:name="Subtle Emphasis" w:semiHidden="0" w:uiPriority="19" w:unhideWhenUsed="0" w:qFormat="1"/>
+    <w:lsdException w:name="Intense Emphasis" w:semiHidden="0" w:uiPriority="21" w:unhideWhenUsed="0" w:qFormat="1"/>
+    <w:lsdException w:name="Subtle Reference" w:semiHidden="0" w:uiPriority="31" w:unhideWhenUsed="0" w:qFormat="1"/>
+    <w:lsdException w:name="Intense Reference" w:semiHidden="0" w:uiPriority="32" w:unhideWhenUsed="0" w:qFormat="1"/>
+    <w:lsdException w:name="Book Title" w:semiHidden="0" w:uiPriority="33" w:unhideWhenUsed="0" w:qFormat="1"/>
+    <w:lsdException w:name="Bibliography" w:uiPriority="37"/>
+    <w:lsdException w:name="TOC Heading" w:uiPriority="39" w:qFormat="1"/>
+  </w:latentStyles>
+  <w:style w:type="paragraph" w:default="1" w:styleId="Normal">
+    <w:name w:val="Normal"/>
+    <w:qFormat/>
+  </w:style>
+  <w:style w:type="paragraph" w:styleId="Heading1">
+    <w:name w:val="heading 1"/>
+    <w:basedOn w:val="Normal"/>
+    <w:next w:val="Normal"/>
+    <w:link w:val="Heading1Char"/>
+    <w:uiPriority w:val="9"/>
+    <w:qFormat/>
+    <w:rsid w:val="00A21A17"/>
+    <w:pPr>
+      <w:keepNext/>
+      <w:keepLines/>
+      <w:spacing w:before="240" w:after="0"/>
+      <w:outlineLvl w:val="0"/>
+    </w:pPr>
+    <w:rPr>
+      <w:rFonts w:asciiTheme="majorHAnsi" w:eastAsiaTheme="majorEastAsia" w:hAnsiTheme="majorHAnsi" w:cstheme="majorBidi"/>
+      <w:color w:val="2E74B5" w:themeColor="accent1" w:themeShade="BF"/>
+      <w:sz w:val="32"/>
+      <w:szCs w:val="32"/>
+      <w:lang w:val="en-GB"/>
+    </w:rPr>
+  </w:style>
+  <w:style w:type="paragraph" w:styleId="Heading2">
+    <w:name w:val="heading 2"/>
+    <w:basedOn w:val="Normal"/>
+    <w:next w:val="Normal"/>
+    <w:link w:val="Heading2Char"/>
+    <w:uiPriority w:val="9"/>
+    <w:unhideWhenUsed/>
+    <w:qFormat/>
+    <w:rsid w:val="001335C3"/>
+    <w:pPr>
+      <w:keepNext/>
+      <w:keepLines/>
+      <w:spacing w:before="40" w:after="0"/>
+      <w:outlineLvl w:val="1"/>
+    </w:pPr>
+    <w:rPr>
+      <w:rFonts w:asciiTheme="majorHAnsi" w:eastAsiaTheme="majorEastAsia" w:hAnsiTheme="majorHAnsi" w:cstheme="majorBidi"/>
+      <w:color w:val="2E74B5" w:themeColor="accent1" w:themeShade="BF"/>
+      <w:sz w:val="26"/>
+      <w:szCs w:val="26"/>
+    </w:rPr>
+  </w:style>
+  <w:style w:type="character" w:default="1" w:styleId="DefaultParagraphFont">
+    <w:name w:val="Default Paragraph Font"/>
+    <w:uiPriority w:val="1"/>
+    <w:semiHidden/>
+    <w:unhideWhenUsed/>
+  </w:style>
+  <w:style w:type="table" w:default="1" w:styleId="TableNormal">
+    <w:name w:val="Normal Table"/>
+    <w:uiPriority w:val="99"/>
+    <w:semiHidden/>
+    <w:unhideWhenUsed/>
+    <w:tblPr>
+      <w:tblInd w:w="0" w:type="dxa"/>
+      <w:tblCellMar>
+        <w:top w:w="0" w:type="dxa"/>
+        <w:left w:w="108" w:type="dxa"/>
+        <w:bottom w:w="0" w:type="dxa"/>
+        <w:right w:w="108" w:type="dxa"/>
+      </w:tblCellMar>
+    </w:tblPr>
+  </w:style>
+  <w:style w:type="numbering" w:default="1" w:styleId="NoList">
+    <w:name w:val="No List"/>
+    <w:uiPriority w:val="99"/>
+    <w:semiHidden/>
+    <w:unhideWhenUsed/>
+  </w:style>
+  <w:style w:type="character" w:customStyle="1" w:styleId="Heading1Char">
+    <w:name w:val="Heading 1 Char"/>
+    <w:basedOn w:val="DefaultParagraphFont"/>
+    <w:link w:val="Heading1"/>
+    <w:uiPriority w:val="9"/>
+    <w:rsid w:val="00A21A17"/>
+    <w:rPr>
+      <w:rFonts w:asciiTheme="majorHAnsi" w:eastAsiaTheme="majorEastAsia" w:hAnsiTheme="majorHAnsi" w:cstheme="majorBidi"/>
+      <w:color w:val="2E74B5" w:themeColor="accent1" w:themeShade="BF"/>
+      <w:sz w:val="32"/>
+      <w:szCs w:val="32"/>
+      <w:lang w:val="en-GB"/>
+    </w:rPr>
+  </w:style>
+  <w:style w:type="paragraph" w:styleId="TOCHeading">
+    <w:name w:val="TOC Heading"/>
+    <w:basedOn w:val="Heading1"/>
+    <w:next w:val="Normal"/>
+    <w:uiPriority w:val="39"/>
+    <w:unhideWhenUsed/>
+    <w:qFormat/>
+    <w:rsid w:val="00470111"/>
+    <w:pPr>
+      <w:outlineLvl w:val="9"/>
+    </w:pPr>
+    <w:rPr>
+      <w:lang w:val="en-US"/>
+    </w:rPr>
+  </w:style>
+  <w:style w:type="paragraph" w:styleId="TOC1">
+    <w:name w:val="toc 1"/>
+    <w:basedOn w:val="Normal"/>
+    <w:next w:val="Normal"/>
+    <w:autoRedefine/>
+    <w:uiPriority w:val="39"/>
+    <w:unhideWhenUsed/>
+    <w:rsid w:val="00470111"/>
+    <w:pPr>
+      <w:spacing w:after="100"/>
+    </w:pPr>
+  </w:style>
+  <w:style w:type="character" w:styleId="Hyperlink">
+    <w:name w:val="Hyperlink"/>
+    <w:basedOn w:val="DefaultParagraphFont"/>
+    <w:uiPriority w:val="99"/>
+    <w:unhideWhenUsed/>
+    <w:rsid w:val="00470111"/>
+    <w:rPr>
+      <w:color w:val="0563C1" w:themeColor="hyperlink"/>
+      <w:u w:val="single"/>
+    </w:rPr>
+  </w:style>
+  <w:style w:type="paragraph" w:styleId="NormalWeb">
+    <w:name w:val="Normal (Web)"/>
+    <w:basedOn w:val="Normal"/>
+    <w:uiPriority w:val="99"/>
+    <w:semiHidden/>
+    <w:unhideWhenUsed/>
+    <w:rsid w:val="00470111"/>
+    <w:pPr>
+      <w:spacing w:before="100" w:beforeAutospacing="1" w:after="100" w:afterAutospacing="1" w:line="240" w:lineRule="auto"/>
+    </w:pPr>
+    <w:rPr>
+      <w:rFonts w:ascii="Times New Roman" w:eastAsia="Times New Roman" w:hAnsi="Times New Roman" w:cs="Times New Roman"/>
+      <w:sz w:val="24"/>
+      <w:szCs w:val="24"/>
+    </w:rPr>
+  </w:style>
+  <w:style w:type="paragraph" w:styleId="ListParagraph">
+    <w:name w:val="List Paragraph"/>
+    <w:basedOn w:val="Normal"/>
+    <w:uiPriority w:val="34"/>
+    <w:qFormat/>
+    <w:rsid w:val="00470111"/>
+    <w:pPr>
+      <w:ind w:left="720"/>
+      <w:contextualSpacing/>
+    </w:pPr>
+  </w:style>
+  <w:style w:type="character" w:customStyle="1" w:styleId="Heading2Char">
+    <w:name w:val="Heading 2 Char"/>
+    <w:basedOn w:val="DefaultParagraphFont"/>
+    <w:link w:val="Heading2"/>
+    <w:uiPriority w:val="9"/>
+    <w:rsid w:val="001335C3"/>
+    <w:rPr>
+      <w:rFonts w:asciiTheme="majorHAnsi" w:eastAsiaTheme="majorEastAsia" w:hAnsiTheme="majorHAnsi" w:cstheme="majorBidi"/>
+      <w:color w:val="2E74B5" w:themeColor="accent1" w:themeShade="BF"/>
+      <w:sz w:val="26"/>
+      <w:szCs w:val="26"/>
+    </w:rPr>
+  </w:style>
+  <w:style w:type="paragraph" w:styleId="TOC2">
+    <w:name w:val="toc 2"/>
+    <w:basedOn w:val="Normal"/>
+    <w:next w:val="Normal"/>
+    <w:autoRedefine/>
+    <w:uiPriority w:val="39"/>
+    <w:unhideWhenUsed/>
+    <w:rsid w:val="003B25B1"/>
+    <w:pPr>
+      <w:spacing w:after="100"/>
+      <w:ind w:left="220"/>
+    </w:pPr>
+  </w:style>
+  <w:style w:type="paragraph" w:styleId="BalloonText">
+    <w:name w:val="Balloon Text"/>
+    <w:basedOn w:val="Normal"/>
+    <w:link w:val="BalloonTextChar"/>
+    <w:uiPriority w:val="99"/>
+    <w:semiHidden/>
+    <w:unhideWhenUsed/>
+    <w:rsid w:val="007576B0"/>
+    <w:pPr>
+      <w:spacing w:after="0" w:line="240" w:lineRule="auto"/>
+    </w:pPr>
+    <w:rPr>
+      <w:rFonts w:ascii="Tahoma" w:hAnsi="Tahoma" w:cs="Tahoma"/>
+      <w:sz w:val="16"/>
+      <w:szCs w:val="16"/>
+    </w:rPr>
+  </w:style>
+  <w:style w:type="character" w:customStyle="1" w:styleId="BalloonTextChar">
+    <w:name w:val="Balloon Text Char"/>
+    <w:basedOn w:val="DefaultParagraphFont"/>
+    <w:link w:val="BalloonText"/>
+    <w:uiPriority w:val="99"/>
+    <w:semiHidden/>
+    <w:rsid w:val="007576B0"/>
+    <w:rPr>
+      <w:rFonts w:ascii="Tahoma" w:hAnsi="Tahoma" w:cs="Tahoma"/>
+      <w:sz w:val="16"/>
+      <w:szCs w:val="16"/>
+    </w:rPr>
   </w:style>
 </w:styles>
 </file>
@@ -3820,7 +4099,7 @@
   <a:extraClrSchemeLst/>
   <a:extLst>
     <a:ext uri="{05A4C25C-085E-4340-85A3-A5531E510DB2}">
-      <thm15:themeFamily xmlns:thm15="http://schemas.microsoft.com/office/thememl/2012/main" name="Office Theme" id="{62F939B6-93AF-4DB8-9C6B-D6C7DFDC589F}" vid="{4A3C46E8-61CC-4603-A589-7422A47A8E4A}"/>
+      <thm15:themeFamily xmlns:thm15="http://schemas.microsoft.com/office/thememl/2012/main" xmlns="" name="Office Theme" id="{62F939B6-93AF-4DB8-9C6B-D6C7DFDC589F}" vid="{4A3C46E8-61CC-4603-A589-7422A47A8E4A}"/>
     </a:ext>
   </a:extLst>
 </a:theme>
@@ -3831,7 +4110,7 @@
 </file>
 
 <file path=customXml/itemProps1.xml><?xml version="1.0" encoding="utf-8"?>
-<ds:datastoreItem xmlns:ds="http://schemas.openxmlformats.org/officeDocument/2006/customXml" ds:itemID="{83520321-190C-48DD-BFA3-A63985B0FE39}">
+<ds:datastoreItem xmlns:ds="http://schemas.openxmlformats.org/officeDocument/2006/customXml" ds:itemID="{87E57E54-5E34-402E-8D1B-840BDE15B7D1}">
   <ds:schemaRefs>
     <ds:schemaRef ds:uri="http://schemas.openxmlformats.org/officeDocument/2006/bibliography"/>
   </ds:schemaRefs>

</xml_diff>